<commit_message>
Criação de pasta para a calculadora
</commit_message>
<xml_diff>
--- a/Documentação/Documentação.docx
+++ b/Documentação/Documentação.docx
@@ -1,6 +1,6 @@
 
 <file path=word/document.xml><?xml version="1.0" encoding="utf-8"?>
-<w:document xmlns:wpc="http://schemas.microsoft.com/office/word/2010/wordprocessingCanvas" xmlns:cx="http://schemas.microsoft.com/office/drawing/2014/chartex" xmlns:cx1="http://schemas.microsoft.com/office/drawing/2015/9/8/chartex" xmlns:cx2="http://schemas.microsoft.com/office/drawing/2015/10/21/chartex" xmlns:cx3="http://schemas.microsoft.com/office/drawing/2016/5/9/chartex" xmlns:cx4="http://schemas.microsoft.com/office/drawing/2016/5/10/chartex" xmlns:cx5="http://schemas.microsoft.com/office/drawing/2016/5/11/chartex" xmlns:cx6="http://schemas.microsoft.com/office/drawing/2016/5/12/chartex" xmlns:cx7="http://schemas.microsoft.com/office/drawing/2016/5/13/chartex" xmlns:cx8="http://schemas.microsoft.com/office/drawing/2016/5/14/chartex" xmlns:mc="http://schemas.openxmlformats.org/markup-compatibility/2006" xmlns:aink="http://schemas.microsoft.com/office/drawing/2016/ink" xmlns:am3d="http://schemas.microsoft.com/office/drawing/2017/model3d" xmlns:o="urn:schemas-microsoft-com:office:office" xmlns:oel="http://schemas.microsoft.com/office/2019/extlst" xmlns:r="http://schemas.openxmlformats.org/officeDocument/2006/relationships" xmlns:m="http://schemas.openxmlformats.org/officeDocument/2006/math" xmlns:v="urn:schemas-microsoft-com:vml" xmlns:wp14="http://schemas.microsoft.com/office/word/2010/wordprocessingDrawing" xmlns:wp="http://schemas.openxmlformats.org/drawingml/2006/wordprocessingDrawing" xmlns:w10="urn:schemas-microsoft-com:office:word" xmlns:w="http://schemas.openxmlformats.org/wordprocessingml/2006/main" xmlns:w14="http://schemas.microsoft.com/office/word/2010/wordml" xmlns:w15="http://schemas.microsoft.com/office/word/2012/wordml" xmlns:w16cex="http://schemas.microsoft.com/office/word/2018/wordml/cex" xmlns:w16cid="http://schemas.microsoft.com/office/word/2016/wordml/cid" xmlns:w16="http://schemas.microsoft.com/office/word/2018/wordml" xmlns:w16du="http://schemas.microsoft.com/office/word/2023/wordml/word16du" xmlns:w16sdtdh="http://schemas.microsoft.com/office/word/2020/wordml/sdtdatahash" xmlns:w16se="http://schemas.microsoft.com/office/word/2015/wordml/symex" xmlns:wpg="http://schemas.microsoft.com/office/word/2010/wordprocessingGroup" xmlns:wpi="http://schemas.microsoft.com/office/word/2010/wordprocessingInk" xmlns:wne="http://schemas.microsoft.com/office/word/2006/wordml" xmlns:wps="http://schemas.microsoft.com/office/word/2010/wordprocessingShape" xmlns:a="http://schemas.openxmlformats.org/drawingml/2006/main" xmlns:pic="http://schemas.openxmlformats.org/drawingml/2006/picture" xmlns:a14="http://schemas.microsoft.com/office/drawing/2010/main" mc:Ignorable="w14 w15 w16se w16cid w16 w16cex w16sdtdh w16du wp14">
+<w:document xmlns:wpc="http://schemas.microsoft.com/office/word/2010/wordprocessingCanvas" xmlns:cx="http://schemas.microsoft.com/office/drawing/2014/chartex" xmlns:cx1="http://schemas.microsoft.com/office/drawing/2015/9/8/chartex" xmlns:cx2="http://schemas.microsoft.com/office/drawing/2015/10/21/chartex" xmlns:cx3="http://schemas.microsoft.com/office/drawing/2016/5/9/chartex" xmlns:cx4="http://schemas.microsoft.com/office/drawing/2016/5/10/chartex" xmlns:cx5="http://schemas.microsoft.com/office/drawing/2016/5/11/chartex" xmlns:cx6="http://schemas.microsoft.com/office/drawing/2016/5/12/chartex" xmlns:cx7="http://schemas.microsoft.com/office/drawing/2016/5/13/chartex" xmlns:cx8="http://schemas.microsoft.com/office/drawing/2016/5/14/chartex" xmlns:mc="http://schemas.openxmlformats.org/markup-compatibility/2006" xmlns:aink="http://schemas.microsoft.com/office/drawing/2016/ink" xmlns:am3d="http://schemas.microsoft.com/office/drawing/2017/model3d" xmlns:o="urn:schemas-microsoft-com:office:office" xmlns:oel="http://schemas.microsoft.com/office/2019/extlst" xmlns:r="http://schemas.openxmlformats.org/officeDocument/2006/relationships" xmlns:m="http://schemas.openxmlformats.org/officeDocument/2006/math" xmlns:v="urn:schemas-microsoft-com:vml" xmlns:wp14="http://schemas.microsoft.com/office/word/2010/wordprocessingDrawing" xmlns:wp="http://schemas.openxmlformats.org/drawingml/2006/wordprocessingDrawing" xmlns:w10="urn:schemas-microsoft-com:office:word" xmlns:w="http://schemas.openxmlformats.org/wordprocessingml/2006/main" xmlns:w14="http://schemas.microsoft.com/office/word/2010/wordml" xmlns:w15="http://schemas.microsoft.com/office/word/2012/wordml" xmlns:w16cex="http://schemas.microsoft.com/office/word/2018/wordml/cex" xmlns:w16cid="http://schemas.microsoft.com/office/word/2016/wordml/cid" xmlns:w16="http://schemas.microsoft.com/office/word/2018/wordml" xmlns:w16du="http://schemas.microsoft.com/office/word/2023/wordml/word16du" xmlns:w16sdtdh="http://schemas.microsoft.com/office/word/2020/wordml/sdtdatahash" xmlns:w16se="http://schemas.microsoft.com/office/word/2015/wordml/symex" xmlns:wpg="http://schemas.microsoft.com/office/word/2010/wordprocessingGroup" xmlns:wpi="http://schemas.microsoft.com/office/word/2010/wordprocessingInk" xmlns:wne="http://schemas.microsoft.com/office/word/2006/wordml" xmlns:wps="http://schemas.microsoft.com/office/word/2010/wordprocessingShape" mc:Ignorable="w14 w15 w16se w16cid w16 w16cex w16sdtdh w16du wp14">
   <w:body>
     <w:p>
       <w:pPr>
@@ -715,8 +715,17 @@
           <w:rFonts w:cs="Times New Roman"/>
           <w:b w:val="0"/>
         </w:rPr>
-        <w:t>: Prof. Claudio Frizzarini</w:t>
-      </w:r>
+        <w:t xml:space="preserve">: Prof. Claudio </w:t>
+      </w:r>
+      <w:proofErr w:type="spellStart"/>
+      <w:r>
+        <w:rPr>
+          <w:rFonts w:cs="Times New Roman"/>
+          <w:b w:val="0"/>
+        </w:rPr>
+        <w:t>Frizzarini</w:t>
+      </w:r>
+      <w:proofErr w:type="spellEnd"/>
       <w:r>
         <w:rPr>
           <w:rFonts w:cs="Times New Roman"/>
@@ -799,19 +808,19 @@
     </w:p>
     <w:sdt>
       <w:sdtPr>
+        <w:rPr>
+          <w:rFonts w:eastAsiaTheme="minorEastAsia" w:cstheme="minorBidi"/>
+          <w:kern w:val="2"/>
+          <w:sz w:val="24"/>
+          <w:szCs w:val="24"/>
+          <w:lang w:eastAsia="en-US"/>
+          <w14:ligatures w14:val="standardContextual"/>
+        </w:rPr>
         <w:id w:val="606011460"/>
         <w:docPartObj>
           <w:docPartGallery w:val="Table of Contents"/>
           <w:docPartUnique/>
         </w:docPartObj>
-        <w:rPr>
-          <w:rFonts w:eastAsia="游ゴシック" w:cs="Arial" w:eastAsiaTheme="minorEastAsia" w:cstheme="minorBidi"/>
-          <w:kern w:val="2"/>
-          <w:sz w:val="24"/>
-          <w:szCs w:val="24"/>
-          <w:lang w:eastAsia="en-US"/>
-          <w14:ligatures w14:val="standardContextual"/>
-        </w:rPr>
       </w:sdtPr>
       <w:sdtContent>
         <w:p>
@@ -827,7 +836,7 @@
           <w:pPr>
             <w:pStyle w:val="TOC1"/>
             <w:rPr>
-              <w:rFonts w:asciiTheme="minorHAnsi" w:hAnsiTheme="minorHAnsi" w:eastAsiaTheme="minorEastAsia"/>
+              <w:rFonts w:asciiTheme="minorHAnsi" w:eastAsiaTheme="minorEastAsia" w:hAnsiTheme="minorHAnsi"/>
               <w:b w:val="0"/>
               <w:szCs w:val="24"/>
               <w:lang w:eastAsia="pt-BR"/>
@@ -842,7 +851,7 @@
           <w:r>
             <w:fldChar w:fldCharType="separate"/>
           </w:r>
-          <w:hyperlink w:history="1" w:anchor="_Toc175774726">
+          <w:hyperlink w:anchor="_Toc175774726" w:history="1">
             <w:r>
               <w:rPr>
                 <w:rStyle w:val="Hyperlink"/>
@@ -896,13 +905,13 @@
           <w:pPr>
             <w:pStyle w:val="TOC1"/>
             <w:rPr>
-              <w:rFonts w:asciiTheme="minorHAnsi" w:hAnsiTheme="minorHAnsi" w:eastAsiaTheme="minorEastAsia"/>
+              <w:rFonts w:asciiTheme="minorHAnsi" w:eastAsiaTheme="minorEastAsia" w:hAnsiTheme="minorHAnsi"/>
               <w:b w:val="0"/>
               <w:szCs w:val="24"/>
               <w:lang w:eastAsia="pt-BR"/>
             </w:rPr>
           </w:pPr>
-          <w:hyperlink w:history="1" w:anchor="_Toc175774727">
+          <w:hyperlink w:anchor="_Toc175774727" w:history="1">
             <w:r>
               <w:rPr>
                 <w:rStyle w:val="Hyperlink"/>
@@ -956,13 +965,13 @@
           <w:pPr>
             <w:pStyle w:val="TOC1"/>
             <w:rPr>
-              <w:rFonts w:asciiTheme="minorHAnsi" w:hAnsiTheme="minorHAnsi" w:eastAsiaTheme="minorEastAsia"/>
+              <w:rFonts w:asciiTheme="minorHAnsi" w:eastAsiaTheme="minorEastAsia" w:hAnsiTheme="minorHAnsi"/>
               <w:b w:val="0"/>
               <w:szCs w:val="24"/>
               <w:lang w:eastAsia="pt-BR"/>
             </w:rPr>
           </w:pPr>
-          <w:hyperlink w:history="1" w:anchor="_Toc175774728">
+          <w:hyperlink w:anchor="_Toc175774728" w:history="1">
             <w:r>
               <w:rPr>
                 <w:rStyle w:val="Hyperlink"/>
@@ -1016,13 +1025,13 @@
           <w:pPr>
             <w:pStyle w:val="TOC1"/>
             <w:rPr>
-              <w:rFonts w:asciiTheme="minorHAnsi" w:hAnsiTheme="minorHAnsi" w:eastAsiaTheme="minorEastAsia"/>
+              <w:rFonts w:asciiTheme="minorHAnsi" w:eastAsiaTheme="minorEastAsia" w:hAnsiTheme="minorHAnsi"/>
               <w:b w:val="0"/>
               <w:szCs w:val="24"/>
               <w:lang w:eastAsia="pt-BR"/>
             </w:rPr>
           </w:pPr>
-          <w:hyperlink w:history="1" w:anchor="_Toc175774729">
+          <w:hyperlink w:anchor="_Toc175774729" w:history="1">
             <w:r>
               <w:rPr>
                 <w:rStyle w:val="Hyperlink"/>
@@ -1076,14 +1085,14 @@
           <w:pPr>
             <w:pStyle w:val="TOC1"/>
             <w:rPr>
-              <w:rFonts w:asciiTheme="minorHAnsi" w:hAnsiTheme="minorHAnsi" w:eastAsiaTheme="minorEastAsia"/>
+              <w:rFonts w:asciiTheme="minorHAnsi" w:eastAsiaTheme="minorEastAsia" w:hAnsiTheme="minorHAnsi"/>
               <w:b w:val="0"/>
               <w:bCs/>
               <w:szCs w:val="24"/>
               <w:lang w:eastAsia="pt-BR"/>
             </w:rPr>
           </w:pPr>
-          <w:hyperlink w:history="1" w:anchor="_Toc175774730">
+          <w:hyperlink w:anchor="_Toc175774730" w:history="1">
             <w:r>
               <w:rPr>
                 <w:rStyle w:val="Hyperlink"/>
@@ -1153,14 +1162,14 @@
           <w:pPr>
             <w:pStyle w:val="TOC1"/>
             <w:rPr>
-              <w:rFonts w:asciiTheme="minorHAnsi" w:hAnsiTheme="minorHAnsi" w:eastAsiaTheme="minorEastAsia"/>
+              <w:rFonts w:asciiTheme="minorHAnsi" w:eastAsiaTheme="minorEastAsia" w:hAnsiTheme="minorHAnsi"/>
               <w:b w:val="0"/>
               <w:bCs/>
               <w:szCs w:val="24"/>
               <w:lang w:eastAsia="pt-BR"/>
             </w:rPr>
           </w:pPr>
-          <w:hyperlink w:history="1" w:anchor="_Toc175774731">
+          <w:hyperlink w:anchor="_Toc175774731" w:history="1">
             <w:r>
               <w:rPr>
                 <w:rStyle w:val="Hyperlink"/>
@@ -1230,14 +1239,14 @@
           <w:pPr>
             <w:pStyle w:val="TOC1"/>
             <w:rPr>
-              <w:rFonts w:asciiTheme="minorHAnsi" w:hAnsiTheme="minorHAnsi" w:eastAsiaTheme="minorEastAsia"/>
+              <w:rFonts w:asciiTheme="minorHAnsi" w:eastAsiaTheme="minorEastAsia" w:hAnsiTheme="minorHAnsi"/>
               <w:b w:val="0"/>
               <w:bCs/>
               <w:szCs w:val="24"/>
               <w:lang w:eastAsia="pt-BR"/>
             </w:rPr>
           </w:pPr>
-          <w:hyperlink w:history="1" w:anchor="_Toc175774732">
+          <w:hyperlink w:anchor="_Toc175774732" w:history="1">
             <w:r>
               <w:rPr>
                 <w:rStyle w:val="Hyperlink"/>
@@ -1307,14 +1316,14 @@
           <w:pPr>
             <w:pStyle w:val="TOC1"/>
             <w:rPr>
-              <w:rFonts w:asciiTheme="minorHAnsi" w:hAnsiTheme="minorHAnsi" w:eastAsiaTheme="minorEastAsia"/>
+              <w:rFonts w:asciiTheme="minorHAnsi" w:eastAsiaTheme="minorEastAsia" w:hAnsiTheme="minorHAnsi"/>
               <w:b w:val="0"/>
               <w:bCs/>
               <w:szCs w:val="24"/>
               <w:lang w:eastAsia="pt-BR"/>
             </w:rPr>
           </w:pPr>
-          <w:hyperlink w:history="1" w:anchor="_Toc175774733">
+          <w:hyperlink w:anchor="_Toc175774733" w:history="1">
             <w:r>
               <w:rPr>
                 <w:rStyle w:val="Hyperlink"/>
@@ -1384,14 +1393,14 @@
           <w:pPr>
             <w:pStyle w:val="TOC1"/>
             <w:rPr>
-              <w:rFonts w:asciiTheme="minorHAnsi" w:hAnsiTheme="minorHAnsi" w:eastAsiaTheme="minorEastAsia"/>
+              <w:rFonts w:asciiTheme="minorHAnsi" w:eastAsiaTheme="minorEastAsia" w:hAnsiTheme="minorHAnsi"/>
               <w:b w:val="0"/>
               <w:bCs/>
               <w:szCs w:val="24"/>
               <w:lang w:eastAsia="pt-BR"/>
             </w:rPr>
           </w:pPr>
-          <w:hyperlink w:history="1" w:anchor="_Toc175774734">
+          <w:hyperlink w:anchor="_Toc175774734" w:history="1">
             <w:r>
               <w:rPr>
                 <w:rStyle w:val="Hyperlink"/>
@@ -1461,14 +1470,14 @@
           <w:pPr>
             <w:pStyle w:val="TOC1"/>
             <w:rPr>
-              <w:rFonts w:asciiTheme="minorHAnsi" w:hAnsiTheme="minorHAnsi" w:eastAsiaTheme="minorEastAsia"/>
+              <w:rFonts w:asciiTheme="minorHAnsi" w:eastAsiaTheme="minorEastAsia" w:hAnsiTheme="minorHAnsi"/>
               <w:b w:val="0"/>
               <w:bCs/>
               <w:szCs w:val="24"/>
               <w:lang w:eastAsia="pt-BR"/>
             </w:rPr>
           </w:pPr>
-          <w:hyperlink w:history="1" w:anchor="_Toc175774735">
+          <w:hyperlink w:anchor="_Toc175774735" w:history="1">
             <w:r>
               <w:rPr>
                 <w:rStyle w:val="Hyperlink"/>
@@ -1538,13 +1547,13 @@
           <w:pPr>
             <w:pStyle w:val="TOC1"/>
             <w:rPr>
-              <w:rFonts w:asciiTheme="minorHAnsi" w:hAnsiTheme="minorHAnsi" w:eastAsiaTheme="minorEastAsia"/>
+              <w:rFonts w:asciiTheme="minorHAnsi" w:eastAsiaTheme="minorEastAsia" w:hAnsiTheme="minorHAnsi"/>
               <w:b w:val="0"/>
               <w:szCs w:val="24"/>
               <w:lang w:eastAsia="pt-BR"/>
             </w:rPr>
           </w:pPr>
-          <w:hyperlink w:history="1" w:anchor="_Toc175774736">
+          <w:hyperlink w:anchor="_Toc175774736" w:history="1">
             <w:r>
               <w:rPr>
                 <w:rStyle w:val="Hyperlink"/>
@@ -1598,13 +1607,13 @@
           <w:pPr>
             <w:pStyle w:val="TOC1"/>
             <w:rPr>
-              <w:rFonts w:asciiTheme="minorHAnsi" w:hAnsiTheme="minorHAnsi" w:eastAsiaTheme="minorEastAsia"/>
+              <w:rFonts w:asciiTheme="minorHAnsi" w:eastAsiaTheme="minorEastAsia" w:hAnsiTheme="minorHAnsi"/>
               <w:b w:val="0"/>
               <w:szCs w:val="24"/>
               <w:lang w:eastAsia="pt-BR"/>
             </w:rPr>
           </w:pPr>
-          <w:hyperlink w:history="1" w:anchor="_Toc175774737">
+          <w:hyperlink w:anchor="_Toc175774737" w:history="1">
             <w:r>
               <w:rPr>
                 <w:rStyle w:val="Hyperlink"/>
@@ -1667,14 +1676,6 @@
           </w:r>
         </w:p>
       </w:sdtContent>
-      <w:sdtEndPr>
-        <w:rPr>
-          <w:rFonts w:eastAsia="游ゴシック" w:cs="Arial" w:eastAsiaTheme="minorEastAsia" w:cstheme="minorBidi"/>
-          <w:sz w:val="24"/>
-          <w:szCs w:val="24"/>
-          <w:lang w:eastAsia="en-US"/>
-        </w:rPr>
-      </w:sdtEndPr>
     </w:sdt>
     <w:p>
       <w:pPr>
@@ -1853,7 +1854,7 @@
         <w:pStyle w:val="Heading1"/>
         <w:spacing w:line="360" w:lineRule="auto"/>
       </w:pPr>
-      <w:bookmarkStart w:name="_Toc175774726" w:id="0"/>
+      <w:bookmarkStart w:id="0" w:name="_Toc175774726"/>
       <w:r>
         <w:t>1. CONTEXTO</w:t>
       </w:r>
@@ -1915,9 +1916,40 @@
         <w:rPr>
           <w:rFonts w:eastAsia="Times New Roman" w:cs="Times New Roman"/>
           <w:b w:val="0"/>
-          <w:bCs w:val="0"/>
-        </w:rPr>
-        <w:t>O COV, é definido pela norma ASTM D 3960 (norma essa que define a quantidade de composto orgânico volátil em tintas e revestimentos), como sendo qualquer composto orgânico que participa de reações fotoquímicas na atmosfera. As tintas, principalmente aquelas de base solvente - as mais utilizadas na pintura automotiva -, como tintas metálicas, poliuretânicas, poliéster e os produtos usados na pintura, como solventes para diluição dessas tintas, emitem na atmosfera hidrocarbonetos aromáticos e alifáticos (compostos orgânicos constituídos de carbono), os quais contribuem na formação do ozônio troposférico (conhecido como “smog” fotoquímico), que tem efeitos prejudiciais à saúde e meio ambiente.</w:t>
+        </w:rPr>
+        <w:t xml:space="preserve">O COV, é definido pela norma ASTM D 3960 (norma essa que define a quantidade de composto orgânico volátil em tintas e revestimentos), como sendo qualquer composto orgânico que participa de reações fotoquímicas na atmosfera. As tintas, principalmente aquelas de base solvente - as mais utilizadas na pintura automotiva -, como tintas metálicas, </w:t>
+      </w:r>
+      <w:proofErr w:type="spellStart"/>
+      <w:r>
+        <w:rPr>
+          <w:rFonts w:eastAsia="Times New Roman" w:cs="Times New Roman"/>
+          <w:b w:val="0"/>
+        </w:rPr>
+        <w:t>poliuretânicas</w:t>
+      </w:r>
+      <w:proofErr w:type="spellEnd"/>
+      <w:r>
+        <w:rPr>
+          <w:rFonts w:eastAsia="Times New Roman" w:cs="Times New Roman"/>
+          <w:b w:val="0"/>
+        </w:rPr>
+        <w:t xml:space="preserve">, poliéster e os produtos usados na pintura, como solventes para diluição dessas tintas, emitem na atmosfera hidrocarbonetos aromáticos e alifáticos (compostos orgânicos constituídos de carbono), os quais contribuem na formação do ozônio </w:t>
+      </w:r>
+      <w:proofErr w:type="spellStart"/>
+      <w:r>
+        <w:rPr>
+          <w:rFonts w:eastAsia="Times New Roman" w:cs="Times New Roman"/>
+          <w:b w:val="0"/>
+        </w:rPr>
+        <w:t>troposférico</w:t>
+      </w:r>
+      <w:proofErr w:type="spellEnd"/>
+      <w:r>
+        <w:rPr>
+          <w:rFonts w:eastAsia="Times New Roman" w:cs="Times New Roman"/>
+          <w:b w:val="0"/>
+        </w:rPr>
+        <w:t xml:space="preserve"> (conhecido como “smog” fotoquímico), que tem efeitos prejudiciais à saúde e meio ambiente.</w:t>
       </w:r>
     </w:p>
     <w:p>
@@ -1948,6 +1980,961 @@
             <wp:extent cx="4816259" cy="688908"/>
             <wp:effectExtent l="0" t="0" r="0" b="0"/>
             <wp:docPr id="179871629" name="Imagem 179871629"/>
+            <wp:cNvGraphicFramePr>
+              <a:graphicFrameLocks xmlns:a="http://schemas.openxmlformats.org/drawingml/2006/main" noChangeAspect="1"/>
+            </wp:cNvGraphicFramePr>
+            <a:graphic xmlns:a="http://schemas.openxmlformats.org/drawingml/2006/main">
+              <a:graphicData uri="http://schemas.openxmlformats.org/drawingml/2006/picture">
+                <pic:pic xmlns:pic="http://schemas.openxmlformats.org/drawingml/2006/picture">
+                  <pic:nvPicPr>
+                    <pic:cNvPr id="0" name=""/>
+                    <pic:cNvPicPr/>
+                  </pic:nvPicPr>
+                  <pic:blipFill>
+                    <a:blip r:embed="rId7">
+                      <a:extLst>
+                        <a:ext uri="{28A0092B-C50C-407E-A947-70E740481C1C}">
+                          <a14:useLocalDpi xmlns:a14="http://schemas.microsoft.com/office/drawing/2010/main" val="0"/>
+                        </a:ext>
+                      </a:extLst>
+                    </a:blip>
+                    <a:stretch>
+                      <a:fillRect/>
+                    </a:stretch>
+                  </pic:blipFill>
+                  <pic:spPr>
+                    <a:xfrm>
+                      <a:off x="0" y="0"/>
+                      <a:ext cx="4816259" cy="688908"/>
+                    </a:xfrm>
+                    <a:prstGeom prst="rect">
+                      <a:avLst/>
+                    </a:prstGeom>
+                  </pic:spPr>
+                </pic:pic>
+              </a:graphicData>
+            </a:graphic>
+          </wp:inline>
+        </w:drawing>
+      </w:r>
+    </w:p>
+    <w:p>
+      <w:pPr>
+        <w:spacing w:line="360" w:lineRule="auto"/>
+        <w:jc w:val="center"/>
+        <w:rPr>
+          <w:rFonts w:eastAsia="Times New Roman" w:cs="Times New Roman"/>
+          <w:b w:val="0"/>
+          <w:sz w:val="18"/>
+          <w:szCs w:val="18"/>
+        </w:rPr>
+      </w:pPr>
+      <w:r>
+        <w:rPr>
+          <w:rFonts w:eastAsia="Times New Roman" w:cs="Times New Roman"/>
+          <w:b w:val="0"/>
+          <w:sz w:val="18"/>
+          <w:szCs w:val="18"/>
+        </w:rPr>
+        <w:t xml:space="preserve">Onde HC são os hidrocarbonetos e </w:t>
+      </w:r>
+      <w:proofErr w:type="spellStart"/>
+      <w:r>
+        <w:rPr>
+          <w:rFonts w:eastAsia="Times New Roman" w:cs="Times New Roman"/>
+          <w:b w:val="0"/>
+          <w:sz w:val="18"/>
+          <w:szCs w:val="18"/>
+        </w:rPr>
+        <w:t>NOx</w:t>
+      </w:r>
+      <w:proofErr w:type="spellEnd"/>
+      <w:r>
+        <w:rPr>
+          <w:rFonts w:eastAsia="Times New Roman" w:cs="Times New Roman"/>
+          <w:b w:val="0"/>
+          <w:sz w:val="18"/>
+          <w:szCs w:val="18"/>
+        </w:rPr>
+        <w:t xml:space="preserve"> são óxidos de nitrogênio.</w:t>
+      </w:r>
+    </w:p>
+    <w:p>
+      <w:pPr>
+        <w:spacing w:line="360" w:lineRule="auto"/>
+        <w:ind w:firstLine="708"/>
+      </w:pPr>
+      <w:r>
+        <w:rPr>
+          <w:rFonts w:eastAsia="Times New Roman" w:cs="Times New Roman"/>
+          <w:b w:val="0"/>
+          <w:szCs w:val="24"/>
+        </w:rPr>
+        <w:t>A composição química do solvente utilizado influi nos níveis de reatividade química, produzindo diferentes teores de ozônio. A radiação e o calor também influem nessa reação, consequentemente o smog se forma principalmente no verão.</w:t>
+      </w:r>
+    </w:p>
+    <w:p>
+      <w:pPr>
+        <w:spacing w:line="360" w:lineRule="auto"/>
+        <w:jc w:val="center"/>
+      </w:pPr>
+      <w:r>
+        <w:rPr>
+          <w:noProof/>
+        </w:rPr>
+        <w:drawing>
+          <wp:inline distT="0" distB="0" distL="0" distR="0" wp14:anchorId="2D918C66" wp14:editId="26F66865">
+            <wp:extent cx="4602880" cy="3066554"/>
+            <wp:effectExtent l="0" t="0" r="0" b="0"/>
+            <wp:docPr id="1380351490" name="Imagem 1380351490"/>
+            <wp:cNvGraphicFramePr>
+              <a:graphicFrameLocks xmlns:a="http://schemas.openxmlformats.org/drawingml/2006/main" noChangeAspect="1"/>
+            </wp:cNvGraphicFramePr>
+            <a:graphic xmlns:a="http://schemas.openxmlformats.org/drawingml/2006/main">
+              <a:graphicData uri="http://schemas.openxmlformats.org/drawingml/2006/picture">
+                <pic:pic xmlns:pic="http://schemas.openxmlformats.org/drawingml/2006/picture">
+                  <pic:nvPicPr>
+                    <pic:cNvPr id="0" name=""/>
+                    <pic:cNvPicPr/>
+                  </pic:nvPicPr>
+                  <pic:blipFill>
+                    <a:blip r:embed="rId8">
+                      <a:extLst>
+                        <a:ext uri="{28A0092B-C50C-407E-A947-70E740481C1C}">
+                          <a14:useLocalDpi xmlns:a14="http://schemas.microsoft.com/office/drawing/2010/main" val="0"/>
+                        </a:ext>
+                      </a:extLst>
+                    </a:blip>
+                    <a:stretch>
+                      <a:fillRect/>
+                    </a:stretch>
+                  </pic:blipFill>
+                  <pic:spPr>
+                    <a:xfrm>
+                      <a:off x="0" y="0"/>
+                      <a:ext cx="4602880" cy="3066554"/>
+                    </a:xfrm>
+                    <a:prstGeom prst="rect">
+                      <a:avLst/>
+                    </a:prstGeom>
+                  </pic:spPr>
+                </pic:pic>
+              </a:graphicData>
+            </a:graphic>
+          </wp:inline>
+        </w:drawing>
+      </w:r>
+    </w:p>
+    <w:p>
+      <w:pPr>
+        <w:spacing w:line="360" w:lineRule="auto"/>
+        <w:jc w:val="center"/>
+      </w:pPr>
+      <w:r>
+        <w:rPr>
+          <w:rFonts w:eastAsia="Times New Roman" w:cs="Times New Roman"/>
+          <w:bCs/>
+          <w:sz w:val="18"/>
+          <w:szCs w:val="18"/>
+        </w:rPr>
+        <w:t>Figura 1 – Representação do smog fotoquímico.</w:t>
+      </w:r>
+    </w:p>
+    <w:p>
+      <w:pPr>
+        <w:pStyle w:val="Heading1"/>
+        <w:spacing w:line="360" w:lineRule="auto"/>
+        <w:ind w:firstLine="708"/>
+      </w:pPr>
+      <w:r>
+        <w:rPr>
+          <w:rFonts w:eastAsia="Times New Roman" w:cs="Times New Roman"/>
+          <w:b w:val="0"/>
+          <w:szCs w:val="24"/>
+        </w:rPr>
+        <w:t>Em decorrência desse problema, o “Relatório de Qualidade do Ar elaborado pela CETESB em 2019 apresenta o diagnóstico da qualidade do ar no estado de São Paulo, com base nos dados obtidos das redes de monitoramento em 2018”.</w:t>
+      </w:r>
+    </w:p>
+    <w:p>
+      <w:pPr>
+        <w:spacing w:line="360" w:lineRule="auto"/>
+        <w:jc w:val="center"/>
+      </w:pPr>
+      <w:r>
+        <w:rPr>
+          <w:noProof/>
+        </w:rPr>
+        <w:drawing>
+          <wp:inline distT="0" distB="0" distL="0" distR="0" wp14:anchorId="60D08E3C" wp14:editId="5E712D28">
+            <wp:extent cx="4749197" cy="3871296"/>
+            <wp:effectExtent l="0" t="0" r="0" b="0"/>
+            <wp:docPr id="76329790" name="Imagem 76329790"/>
+            <wp:cNvGraphicFramePr>
+              <a:graphicFrameLocks xmlns:a="http://schemas.openxmlformats.org/drawingml/2006/main" noChangeAspect="1"/>
+            </wp:cNvGraphicFramePr>
+            <a:graphic xmlns:a="http://schemas.openxmlformats.org/drawingml/2006/main">
+              <a:graphicData uri="http://schemas.openxmlformats.org/drawingml/2006/picture">
+                <pic:pic xmlns:pic="http://schemas.openxmlformats.org/drawingml/2006/picture">
+                  <pic:nvPicPr>
+                    <pic:cNvPr id="0" name=""/>
+                    <pic:cNvPicPr/>
+                  </pic:nvPicPr>
+                  <pic:blipFill>
+                    <a:blip r:embed="rId9">
+                      <a:extLst>
+                        <a:ext uri="{28A0092B-C50C-407E-A947-70E740481C1C}">
+                          <a14:useLocalDpi xmlns:a14="http://schemas.microsoft.com/office/drawing/2010/main" val="0"/>
+                        </a:ext>
+                      </a:extLst>
+                    </a:blip>
+                    <a:stretch>
+                      <a:fillRect/>
+                    </a:stretch>
+                  </pic:blipFill>
+                  <pic:spPr>
+                    <a:xfrm>
+                      <a:off x="0" y="0"/>
+                      <a:ext cx="4749197" cy="3871296"/>
+                    </a:xfrm>
+                    <a:prstGeom prst="rect">
+                      <a:avLst/>
+                    </a:prstGeom>
+                  </pic:spPr>
+                </pic:pic>
+              </a:graphicData>
+            </a:graphic>
+          </wp:inline>
+        </w:drawing>
+      </w:r>
+    </w:p>
+    <w:p>
+      <w:pPr>
+        <w:spacing w:line="360" w:lineRule="auto"/>
+        <w:jc w:val="center"/>
+      </w:pPr>
+      <w:r>
+        <w:rPr>
+          <w:rFonts w:eastAsia="Times New Roman" w:cs="Times New Roman"/>
+          <w:b w:val="0"/>
+          <w:sz w:val="18"/>
+          <w:szCs w:val="18"/>
+        </w:rPr>
+        <w:t xml:space="preserve">Figura 2 – Número de dias com ultrapassagem do padrão estadual de qualidade do ar para o ozônio (140 </w:t>
+      </w:r>
+      <w:proofErr w:type="spellStart"/>
+      <w:r>
+        <w:rPr>
+          <w:rFonts w:eastAsia="Times New Roman" w:cs="Times New Roman"/>
+          <w:b w:val="0"/>
+          <w:sz w:val="18"/>
+          <w:szCs w:val="18"/>
+        </w:rPr>
+        <w:t>μg</w:t>
+      </w:r>
+      <w:proofErr w:type="spellEnd"/>
+      <w:r>
+        <w:rPr>
+          <w:rFonts w:eastAsia="Times New Roman" w:cs="Times New Roman"/>
+          <w:b w:val="0"/>
+          <w:sz w:val="18"/>
+          <w:szCs w:val="18"/>
+        </w:rPr>
+        <w:t>/m³ - 8h), RMSP, 2018</w:t>
+      </w:r>
+    </w:p>
+    <w:p>
+      <w:pPr>
+        <w:spacing w:line="360" w:lineRule="auto"/>
+        <w:ind w:firstLine="708"/>
+      </w:pPr>
+      <w:r>
+        <w:rPr>
+          <w:rFonts w:eastAsia="Times New Roman" w:cs="Times New Roman"/>
+          <w:b w:val="0"/>
+          <w:szCs w:val="24"/>
+        </w:rPr>
+        <w:t>A formação do O3 em maior ou menor quantidade é influenciada pelas mudanças das condições meteorológicas nas diferentes regiões. “As variações quantitativas nas emissões de seus precursores (</w:t>
+      </w:r>
+      <w:proofErr w:type="spellStart"/>
+      <w:r>
+        <w:rPr>
+          <w:rFonts w:eastAsia="Times New Roman" w:cs="Times New Roman"/>
+          <w:b w:val="0"/>
+          <w:szCs w:val="24"/>
+        </w:rPr>
+        <w:t>COVs</w:t>
+      </w:r>
+      <w:proofErr w:type="spellEnd"/>
+      <w:r>
+        <w:rPr>
+          <w:rFonts w:eastAsia="Times New Roman" w:cs="Times New Roman"/>
+          <w:b w:val="0"/>
+          <w:szCs w:val="24"/>
+        </w:rPr>
+        <w:t xml:space="preserve">, </w:t>
+      </w:r>
+      <w:proofErr w:type="spellStart"/>
+      <w:r>
+        <w:rPr>
+          <w:rFonts w:eastAsia="Times New Roman" w:cs="Times New Roman"/>
+          <w:b w:val="0"/>
+          <w:szCs w:val="24"/>
+        </w:rPr>
+        <w:t>NOx</w:t>
+      </w:r>
+      <w:proofErr w:type="spellEnd"/>
+      <w:r>
+        <w:rPr>
+          <w:rFonts w:eastAsia="Times New Roman" w:cs="Times New Roman"/>
+          <w:b w:val="0"/>
+          <w:szCs w:val="24"/>
+        </w:rPr>
+        <w:t>) são mínimas durante o ano”. “Em 2018, foram poucos os dias com condições propicias para a formação de O3 na RMSP”, os meses com maior número de ultrapassagem do padrão estadual foram os meses de dezembro e setembro devido às altas temperaturas e incidência de luz solar (CETESB, 2019).</w:t>
+      </w:r>
+    </w:p>
+    <w:p>
+      <w:pPr>
+        <w:spacing w:line="360" w:lineRule="auto"/>
+        <w:ind w:firstLine="708"/>
+      </w:pPr>
+      <w:r>
+        <w:rPr>
+          <w:rFonts w:eastAsia="Times New Roman" w:cs="Times New Roman"/>
+          <w:b w:val="0"/>
+          <w:szCs w:val="24"/>
+        </w:rPr>
+        <w:t xml:space="preserve">Diante desse cenário, se mostrou necessária a elaboração de legislação atinente ao tema, com o fito de regulamentar as emissões de poluentes atmosféricos, dentre eles os </w:t>
+      </w:r>
+      <w:proofErr w:type="spellStart"/>
+      <w:r>
+        <w:rPr>
+          <w:rFonts w:eastAsia="Times New Roman" w:cs="Times New Roman"/>
+          <w:b w:val="0"/>
+          <w:szCs w:val="24"/>
+        </w:rPr>
+        <w:t>COVs</w:t>
+      </w:r>
+      <w:proofErr w:type="spellEnd"/>
+      <w:r>
+        <w:rPr>
+          <w:rFonts w:eastAsia="Times New Roman" w:cs="Times New Roman"/>
+          <w:b w:val="0"/>
+          <w:szCs w:val="24"/>
+        </w:rPr>
+        <w:t>, os quais se encontram na categoria de poluentes indiretos, pois dependem de reação com a atmosfera para se transformarem em O3.</w:t>
+      </w:r>
+    </w:p>
+    <w:p>
+      <w:pPr>
+        <w:spacing w:line="360" w:lineRule="auto"/>
+        <w:ind w:firstLine="708"/>
+      </w:pPr>
+      <w:r>
+        <w:rPr>
+          <w:rFonts w:eastAsia="Times New Roman" w:cs="Times New Roman"/>
+          <w:b w:val="0"/>
+          <w:szCs w:val="24"/>
+        </w:rPr>
+        <w:t>Nessa esteira, segundo o Artigo 2 da Lei Estadual n° 997/76 e alterações, entende-se por “poluição do ar a presença, o lançamento ou a liberação de qualquer forma de matéria ou energia, com intensidade, em quantidade, de concentração ou com caraterísticas em desacordo com os valores estabelecidos em lei, ou que tornem ou possam tornar o ar: impróprio, nocivo ou ofensivo à saúde; inconveniente ao bem estar público; danoso aos materiais, à fauna e à flora; prejudicial às atividades da comunidade”.</w:t>
+      </w:r>
+    </w:p>
+    <w:p>
+      <w:pPr>
+        <w:spacing w:line="360" w:lineRule="auto"/>
+        <w:ind w:firstLine="708"/>
+      </w:pPr>
+      <w:r>
+        <w:rPr>
+          <w:rFonts w:eastAsia="Times New Roman" w:cs="Times New Roman"/>
+          <w:b w:val="0"/>
+          <w:szCs w:val="24"/>
+        </w:rPr>
+        <w:t xml:space="preserve">Por sua vez, no Estado de São Paulo os </w:t>
+      </w:r>
+      <w:proofErr w:type="spellStart"/>
+      <w:r>
+        <w:rPr>
+          <w:rFonts w:eastAsia="Times New Roman" w:cs="Times New Roman"/>
+          <w:b w:val="0"/>
+          <w:szCs w:val="24"/>
+        </w:rPr>
+        <w:t>COVs</w:t>
+      </w:r>
+      <w:proofErr w:type="spellEnd"/>
+      <w:r>
+        <w:rPr>
+          <w:rFonts w:eastAsia="Times New Roman" w:cs="Times New Roman"/>
+          <w:b w:val="0"/>
+          <w:szCs w:val="24"/>
+        </w:rPr>
+        <w:t xml:space="preserve"> são classificados de acordo com seu ponto de ebulição. O Plano de Monitoramento e Emissões Atmosféricas classifica os compostos orgânicos que apresentam volatilidade em dois grupos, sendo eles: os compostos voláteis (quando o ponto de ebulição varia de 30 a 120°C) e os compostos </w:t>
+      </w:r>
+      <w:proofErr w:type="spellStart"/>
+      <w:r>
+        <w:rPr>
+          <w:rFonts w:eastAsia="Times New Roman" w:cs="Times New Roman"/>
+          <w:b w:val="0"/>
+          <w:szCs w:val="24"/>
+        </w:rPr>
+        <w:t>semi-voláteis</w:t>
+      </w:r>
+      <w:proofErr w:type="spellEnd"/>
+      <w:r>
+        <w:rPr>
+          <w:rFonts w:eastAsia="Times New Roman" w:cs="Times New Roman"/>
+          <w:b w:val="0"/>
+          <w:szCs w:val="24"/>
+        </w:rPr>
+        <w:t xml:space="preserve"> (quando o ponto de ebulição varia de 120 a 300°C). Portanto, para o Estado de São Paulo os </w:t>
+      </w:r>
+      <w:proofErr w:type="spellStart"/>
+      <w:r>
+        <w:rPr>
+          <w:rFonts w:eastAsia="Times New Roman" w:cs="Times New Roman"/>
+          <w:b w:val="0"/>
+          <w:szCs w:val="24"/>
+        </w:rPr>
+        <w:t>COVs</w:t>
+      </w:r>
+      <w:proofErr w:type="spellEnd"/>
+      <w:r>
+        <w:rPr>
+          <w:rFonts w:eastAsia="Times New Roman" w:cs="Times New Roman"/>
+          <w:b w:val="0"/>
+          <w:szCs w:val="24"/>
+        </w:rPr>
+        <w:t xml:space="preserve"> são os compostos orgânicos com ponto de ebulição de até 120°C (CETESB, 2010).</w:t>
+      </w:r>
+    </w:p>
+    <w:p>
+      <w:pPr>
+        <w:spacing w:line="360" w:lineRule="auto"/>
+        <w:ind w:firstLine="708"/>
+      </w:pPr>
+      <w:r>
+        <w:rPr>
+          <w:rFonts w:eastAsia="Times New Roman" w:cs="Times New Roman"/>
+          <w:b w:val="0"/>
+          <w:szCs w:val="24"/>
+        </w:rPr>
+        <w:t xml:space="preserve">Dentro dessa perspectiva, é importante apontar que um dos setores industriais que mais contribuem para emissão de </w:t>
+      </w:r>
+      <w:proofErr w:type="spellStart"/>
+      <w:r>
+        <w:rPr>
+          <w:rFonts w:eastAsia="Times New Roman" w:cs="Times New Roman"/>
+          <w:b w:val="0"/>
+          <w:szCs w:val="24"/>
+        </w:rPr>
+        <w:t>COVs</w:t>
+      </w:r>
+      <w:proofErr w:type="spellEnd"/>
+      <w:r>
+        <w:rPr>
+          <w:rFonts w:eastAsia="Times New Roman" w:cs="Times New Roman"/>
+          <w:b w:val="0"/>
+          <w:szCs w:val="24"/>
+        </w:rPr>
+        <w:t xml:space="preserve"> na atmosfera é justamente o setor automotivo de fabricação de veículos leves. Pois durante o processo de pintura automotiva que ocorre na linha de montagem dessa indústria, é liberada uma imensa quantidade de COV na atmosfera. </w:t>
+      </w:r>
+    </w:p>
+    <w:p>
+      <w:pPr>
+        <w:spacing w:line="360" w:lineRule="auto"/>
+        <w:ind w:firstLine="708"/>
+      </w:pPr>
+      <w:r>
+        <w:rPr>
+          <w:rFonts w:eastAsia="Times New Roman" w:cs="Times New Roman"/>
+          <w:b w:val="0"/>
+          <w:szCs w:val="24"/>
+        </w:rPr>
+        <w:t>Segundo o Plano de Redução de Fontes Estacionárias – PREFE, elaborado pela CETESB em 2017:</w:t>
+      </w:r>
+    </w:p>
+    <w:p>
+      <w:pPr>
+        <w:spacing w:line="360" w:lineRule="auto"/>
+        <w:ind w:left="2268"/>
+      </w:pPr>
+      <w:r>
+        <w:rPr>
+          <w:rFonts w:eastAsia="Times New Roman" w:cs="Times New Roman"/>
+          <w:bCs/>
+          <w:szCs w:val="24"/>
+          <w:highlight w:val="yellow"/>
+        </w:rPr>
+        <w:t>Na produção de veículos, os compostos orgânicos voláteis (</w:t>
+      </w:r>
+      <w:proofErr w:type="spellStart"/>
+      <w:r>
+        <w:rPr>
+          <w:rFonts w:eastAsia="Times New Roman" w:cs="Times New Roman"/>
+          <w:bCs/>
+          <w:szCs w:val="24"/>
+          <w:highlight w:val="yellow"/>
+        </w:rPr>
+        <w:t>COVs</w:t>
+      </w:r>
+      <w:proofErr w:type="spellEnd"/>
+      <w:r>
+        <w:rPr>
+          <w:rFonts w:eastAsia="Times New Roman" w:cs="Times New Roman"/>
+          <w:bCs/>
+          <w:szCs w:val="24"/>
+          <w:highlight w:val="yellow"/>
+        </w:rPr>
+        <w:t>) representam a fonte de emissão mais significativa</w:t>
+      </w:r>
+      <w:r>
+        <w:rPr>
+          <w:rFonts w:eastAsia="Times New Roman" w:cs="Times New Roman"/>
+          <w:b w:val="0"/>
+          <w:szCs w:val="24"/>
+        </w:rPr>
+        <w:t xml:space="preserve">. Essa atividade emite compostos orgânicos voláteis não metanos (COVNM), </w:t>
+      </w:r>
+      <w:r>
+        <w:rPr>
+          <w:rFonts w:eastAsia="Times New Roman" w:cs="Times New Roman"/>
+          <w:bCs/>
+          <w:szCs w:val="24"/>
+          <w:highlight w:val="yellow"/>
+        </w:rPr>
+        <w:t>provenientes das cabines de pintura, das estufas de secagem, e do sistema de limpeza dos equipamentos de aplicação de tinta.</w:t>
+      </w:r>
+      <w:r>
+        <w:rPr>
+          <w:rFonts w:eastAsia="Times New Roman" w:cs="Times New Roman"/>
+          <w:b w:val="0"/>
+          <w:szCs w:val="24"/>
+        </w:rPr>
+        <w:t xml:space="preserve"> </w:t>
+      </w:r>
+    </w:p>
+    <w:p>
+      <w:pPr>
+        <w:spacing w:line="360" w:lineRule="auto"/>
+        <w:ind w:left="2268" w:firstLine="564"/>
+      </w:pPr>
+      <w:r>
+        <w:rPr>
+          <w:rFonts w:eastAsia="Times New Roman" w:cs="Times New Roman"/>
+          <w:b w:val="0"/>
+          <w:szCs w:val="24"/>
+        </w:rPr>
+        <w:t xml:space="preserve">As emissões de COVNM desse segmento podem variar significativamente de fábrica para fábrica. A indústria tem investido significativamente, tomando medidas para reduzir as emissões de solventes para a atmosfera. </w:t>
+      </w:r>
+    </w:p>
+    <w:p>
+      <w:pPr>
+        <w:spacing w:line="360" w:lineRule="auto"/>
+        <w:ind w:left="2268" w:firstLine="564"/>
+      </w:pPr>
+      <w:r>
+        <w:rPr>
+          <w:rFonts w:eastAsia="Times New Roman" w:cs="Times New Roman"/>
+          <w:b w:val="0"/>
+          <w:szCs w:val="24"/>
+        </w:rPr>
+        <w:t xml:space="preserve">Normalmente, a aplicação e secagem de primer e acabamento/revestimento transparente (verniz), contribuem com aproximadamente 80% das emissões de </w:t>
+      </w:r>
+      <w:proofErr w:type="spellStart"/>
+      <w:r>
+        <w:rPr>
+          <w:rFonts w:eastAsia="Times New Roman" w:cs="Times New Roman"/>
+          <w:b w:val="0"/>
+          <w:szCs w:val="24"/>
+        </w:rPr>
+        <w:t>COVs</w:t>
+      </w:r>
+      <w:proofErr w:type="spellEnd"/>
+      <w:r>
+        <w:rPr>
+          <w:rFonts w:eastAsia="Times New Roman" w:cs="Times New Roman"/>
+          <w:b w:val="0"/>
+          <w:szCs w:val="24"/>
+        </w:rPr>
+        <w:t xml:space="preserve"> provenientes do setor de pintura de automóveis. O revestimento de acabamento retoque (retificação), procedimentos de limpeza, bem como fontes adicionais (por exemplo, revestimento de peças pequenas, aplicação de proteção inferior) são responsáveis pelos 20% restantes. </w:t>
+      </w:r>
+    </w:p>
+    <w:p>
+      <w:pPr>
+        <w:spacing w:line="360" w:lineRule="auto"/>
+        <w:ind w:left="2268" w:firstLine="564"/>
+      </w:pPr>
+      <w:r>
+        <w:rPr>
+          <w:rFonts w:eastAsia="Times New Roman" w:cs="Times New Roman"/>
+          <w:bCs/>
+          <w:szCs w:val="24"/>
+          <w:highlight w:val="yellow"/>
+        </w:rPr>
+        <w:t>Aproximadamente 70 a 90% do total de emissões de COV são gerados durante a aplicação e o procedimento de secagem originários da cabine de pintura.</w:t>
+      </w:r>
+      <w:r>
+        <w:rPr>
+          <w:rFonts w:eastAsia="Times New Roman" w:cs="Times New Roman"/>
+          <w:b w:val="0"/>
+          <w:szCs w:val="24"/>
+        </w:rPr>
+        <w:t xml:space="preserve"> As taxas percentuais indicadas dependem geralmente dos tipos de solventes utilizados, dos sistemas de pintura e o fator de eficiência da técnica de aplicação.</w:t>
+      </w:r>
+    </w:p>
+    <w:p>
+      <w:pPr>
+        <w:spacing w:line="360" w:lineRule="auto"/>
+        <w:ind w:firstLine="708"/>
+      </w:pPr>
+      <w:r>
+        <w:rPr>
+          <w:rFonts w:eastAsia="Times New Roman" w:cs="Times New Roman"/>
+          <w:b w:val="0"/>
+          <w:szCs w:val="24"/>
+        </w:rPr>
+        <w:t xml:space="preserve">Na tabela abaixo, podemos verificar que os </w:t>
+      </w:r>
+      <w:proofErr w:type="spellStart"/>
+      <w:r>
+        <w:rPr>
+          <w:rFonts w:eastAsia="Times New Roman" w:cs="Times New Roman"/>
+          <w:b w:val="0"/>
+          <w:szCs w:val="24"/>
+        </w:rPr>
+        <w:t>COVs</w:t>
+      </w:r>
+      <w:proofErr w:type="spellEnd"/>
+      <w:r>
+        <w:rPr>
+          <w:rFonts w:eastAsia="Times New Roman" w:cs="Times New Roman"/>
+          <w:b w:val="0"/>
+          <w:szCs w:val="24"/>
+        </w:rPr>
+        <w:t>, aqui identificados como Hidrocarbonetos não metano – HCTNM, são emitidos nas estufas de secagem e cura, aplicação de selagem e no processo de aplicação de pintura.</w:t>
+      </w:r>
+    </w:p>
+    <w:p>
+      <w:pPr>
+        <w:spacing w:line="360" w:lineRule="auto"/>
+        <w:jc w:val="center"/>
+      </w:pPr>
+      <w:r>
+        <w:rPr>
+          <w:noProof/>
+        </w:rPr>
+        <w:drawing>
+          <wp:inline distT="0" distB="0" distL="0" distR="0" wp14:anchorId="6A83B1C1" wp14:editId="23F56356">
+            <wp:extent cx="5761218" cy="1426588"/>
+            <wp:effectExtent l="0" t="0" r="0" b="0"/>
+            <wp:docPr id="1041835182" name="Imagem 1041835182"/>
+            <wp:cNvGraphicFramePr>
+              <a:graphicFrameLocks xmlns:a="http://schemas.openxmlformats.org/drawingml/2006/main" noChangeAspect="1"/>
+            </wp:cNvGraphicFramePr>
+            <a:graphic xmlns:a="http://schemas.openxmlformats.org/drawingml/2006/main">
+              <a:graphicData uri="http://schemas.openxmlformats.org/drawingml/2006/picture">
+                <pic:pic xmlns:pic="http://schemas.openxmlformats.org/drawingml/2006/picture">
+                  <pic:nvPicPr>
+                    <pic:cNvPr id="0" name=""/>
+                    <pic:cNvPicPr/>
+                  </pic:nvPicPr>
+                  <pic:blipFill>
+                    <a:blip r:embed="rId10">
+                      <a:extLst>
+                        <a:ext uri="{28A0092B-C50C-407E-A947-70E740481C1C}">
+                          <a14:useLocalDpi xmlns:a14="http://schemas.microsoft.com/office/drawing/2010/main" val="0"/>
+                        </a:ext>
+                      </a:extLst>
+                    </a:blip>
+                    <a:stretch>
+                      <a:fillRect/>
+                    </a:stretch>
+                  </pic:blipFill>
+                  <pic:spPr>
+                    <a:xfrm>
+                      <a:off x="0" y="0"/>
+                      <a:ext cx="5761218" cy="1426588"/>
+                    </a:xfrm>
+                    <a:prstGeom prst="rect">
+                      <a:avLst/>
+                    </a:prstGeom>
+                  </pic:spPr>
+                </pic:pic>
+              </a:graphicData>
+            </a:graphic>
+          </wp:inline>
+        </w:drawing>
+      </w:r>
+      <w:r>
+        <w:rPr>
+          <w:rFonts w:eastAsia="Times New Roman" w:cs="Times New Roman"/>
+          <w:b w:val="0"/>
+          <w:sz w:val="18"/>
+          <w:szCs w:val="18"/>
+        </w:rPr>
+        <w:t>Guia MTPD - CETESB – 2017</w:t>
+      </w:r>
+    </w:p>
+    <w:p>
+      <w:pPr>
+        <w:spacing w:line="360" w:lineRule="auto"/>
+        <w:ind w:firstLine="709"/>
+      </w:pPr>
+      <w:r>
+        <w:rPr>
+          <w:rFonts w:eastAsia="Times New Roman" w:cs="Times New Roman"/>
+          <w:b w:val="0"/>
+          <w:szCs w:val="24"/>
+        </w:rPr>
+        <w:t>Nesse mesmo sentido o Plano de Redução de Fontes Estacionárias – PREFE determina a adoção de um sistema de gestão ambiental (SGA) dentro do processo de pintura da indústria automobilística, como podemos verificar abaixo:</w:t>
+      </w:r>
+    </w:p>
+    <w:p>
+      <w:pPr>
+        <w:spacing w:line="360" w:lineRule="auto"/>
+        <w:ind w:left="2268" w:firstLine="709"/>
+      </w:pPr>
+      <w:r>
+        <w:rPr>
+          <w:rFonts w:eastAsia="Times New Roman" w:cs="Times New Roman"/>
+          <w:b w:val="0"/>
+          <w:szCs w:val="24"/>
+        </w:rPr>
+        <w:t xml:space="preserve">Para melhorar o desempenho ambiental global das instalações de pintura dentro da indústria automobilística, </w:t>
+      </w:r>
+      <w:r>
+        <w:rPr>
+          <w:rFonts w:eastAsia="Times New Roman" w:cs="Times New Roman"/>
+          <w:bCs/>
+          <w:szCs w:val="24"/>
+          <w:highlight w:val="yellow"/>
+        </w:rPr>
+        <w:t xml:space="preserve">constitui MTPD necessária, mas não suficiente, a implementação e a adesão a um sistema de gestão ambiental (SGA), visando à melhoria </w:t>
+      </w:r>
+      <w:r>
+        <w:rPr>
+          <w:rFonts w:eastAsia="Times New Roman" w:cs="Times New Roman"/>
+          <w:bCs/>
+          <w:szCs w:val="24"/>
+          <w:highlight w:val="yellow"/>
+        </w:rPr>
+        <w:t>contínua</w:t>
+      </w:r>
+      <w:r>
+        <w:rPr>
+          <w:rFonts w:eastAsia="Times New Roman" w:cs="Times New Roman"/>
+          <w:bCs/>
+          <w:szCs w:val="24"/>
+          <w:highlight w:val="yellow"/>
+        </w:rPr>
+        <w:t xml:space="preserve"> das instalações e de processo.</w:t>
+      </w:r>
+      <w:r>
+        <w:rPr>
+          <w:rFonts w:eastAsia="Times New Roman" w:cs="Times New Roman"/>
+          <w:bCs/>
+          <w:szCs w:val="24"/>
+        </w:rPr>
+        <w:t xml:space="preserve"> </w:t>
+      </w:r>
+    </w:p>
+    <w:p>
+      <w:pPr>
+        <w:spacing w:line="360" w:lineRule="auto"/>
+        <w:ind w:left="2268" w:firstLine="709"/>
+      </w:pPr>
+      <w:r>
+        <w:rPr>
+          <w:rFonts w:eastAsia="Times New Roman" w:cs="Times New Roman"/>
+          <w:b w:val="0"/>
+          <w:szCs w:val="24"/>
+        </w:rPr>
+        <w:t xml:space="preserve">Todas as fontes de emissão de poluentes atmosféricos obrigatoriamente devem atender aos seguintes requisitos: </w:t>
+      </w:r>
+    </w:p>
+    <w:p>
+      <w:pPr>
+        <w:spacing w:line="360" w:lineRule="auto"/>
+        <w:ind w:left="2268" w:firstLine="709"/>
+      </w:pPr>
+      <w:r>
+        <w:rPr>
+          <w:rFonts w:eastAsia="Times New Roman" w:cs="Times New Roman"/>
+          <w:b w:val="0"/>
+          <w:szCs w:val="24"/>
+        </w:rPr>
+        <w:t xml:space="preserve">• </w:t>
+      </w:r>
+      <w:r>
+        <w:rPr>
+          <w:rFonts w:eastAsia="Times New Roman" w:cs="Times New Roman"/>
+          <w:bCs/>
+          <w:szCs w:val="24"/>
+          <w:highlight w:val="yellow"/>
+        </w:rPr>
+        <w:t>o lançamento de efluentes gasosos na atmosfera deve ser realizado através de chaminés</w:t>
+      </w:r>
+      <w:r>
+        <w:rPr>
+          <w:rFonts w:eastAsia="Times New Roman" w:cs="Times New Roman"/>
+          <w:b w:val="0"/>
+          <w:szCs w:val="24"/>
+        </w:rPr>
+        <w:t xml:space="preserve">, cujo projeto deve levar em consideração as edificações do entorno da fonte emissora e os padrões de qualidade do ar estabelecidos; </w:t>
+      </w:r>
+    </w:p>
+    <w:p>
+      <w:pPr>
+        <w:spacing w:line="360" w:lineRule="auto"/>
+        <w:ind w:left="2268" w:firstLine="709"/>
+      </w:pPr>
+      <w:r>
+        <w:rPr>
+          <w:rFonts w:eastAsia="Times New Roman" w:cs="Times New Roman"/>
+          <w:b w:val="0"/>
+          <w:szCs w:val="24"/>
+        </w:rPr>
+        <w:t xml:space="preserve">• deve haver medidor de consumo de combustível por rede para atender cada tipo de fonte de combustão; </w:t>
+      </w:r>
+    </w:p>
+    <w:p>
+      <w:pPr>
+        <w:spacing w:line="360" w:lineRule="auto"/>
+        <w:ind w:left="2268" w:firstLine="709"/>
+      </w:pPr>
+      <w:r>
+        <w:rPr>
+          <w:rFonts w:eastAsia="Times New Roman" w:cs="Times New Roman"/>
+          <w:b w:val="0"/>
+          <w:szCs w:val="24"/>
+        </w:rPr>
+        <w:t xml:space="preserve">• o tratamento térmico para controle de emissões de </w:t>
+      </w:r>
+      <w:proofErr w:type="spellStart"/>
+      <w:r>
+        <w:rPr>
+          <w:rFonts w:eastAsia="Times New Roman" w:cs="Times New Roman"/>
+          <w:b w:val="0"/>
+          <w:szCs w:val="24"/>
+        </w:rPr>
+        <w:t>COVs</w:t>
+      </w:r>
+      <w:proofErr w:type="spellEnd"/>
+      <w:r>
+        <w:rPr>
+          <w:rFonts w:eastAsia="Times New Roman" w:cs="Times New Roman"/>
+          <w:b w:val="0"/>
+          <w:szCs w:val="24"/>
+        </w:rPr>
+        <w:t xml:space="preserve"> deve possuir monitoramento contínuo dos principais parâmetros de processo relevantes para as emissões como temperatura, tempo de operação, </w:t>
+      </w:r>
+      <w:proofErr w:type="spellStart"/>
+      <w:r>
+        <w:rPr>
+          <w:rFonts w:eastAsia="Times New Roman" w:cs="Times New Roman"/>
+          <w:b w:val="0"/>
+          <w:szCs w:val="24"/>
+        </w:rPr>
+        <w:t>etc</w:t>
+      </w:r>
+      <w:proofErr w:type="spellEnd"/>
+      <w:r>
+        <w:rPr>
+          <w:rFonts w:eastAsia="Times New Roman" w:cs="Times New Roman"/>
+          <w:b w:val="0"/>
+          <w:szCs w:val="24"/>
+        </w:rPr>
+        <w:t>;</w:t>
+      </w:r>
+    </w:p>
+    <w:p>
+      <w:pPr>
+        <w:spacing w:line="360" w:lineRule="auto"/>
+        <w:ind w:firstLine="708"/>
+      </w:pPr>
+      <w:r>
+        <w:rPr>
+          <w:rFonts w:eastAsia="Times New Roman" w:cs="Times New Roman"/>
+          <w:b w:val="0"/>
+          <w:szCs w:val="24"/>
+        </w:rPr>
+        <w:t>Neste panorama, o aludido Plano, determina os limites máximos de emissão COV por metro quadrado pintado para veículos leves, senão vejamos:</w:t>
+      </w:r>
+    </w:p>
+    <w:p>
+      <w:pPr>
+        <w:spacing w:line="360" w:lineRule="auto"/>
+        <w:ind w:left="2268" w:firstLine="709"/>
+      </w:pPr>
+      <w:r>
+        <w:rPr>
+          <w:rFonts w:eastAsia="Times New Roman" w:cs="Times New Roman"/>
+          <w:bCs/>
+          <w:szCs w:val="24"/>
+          <w:highlight w:val="yellow"/>
+        </w:rPr>
+        <w:t xml:space="preserve">Para que um processo de pintura </w:t>
+      </w:r>
+      <w:proofErr w:type="spellStart"/>
+      <w:r>
+        <w:rPr>
+          <w:rFonts w:eastAsia="Times New Roman" w:cs="Times New Roman"/>
+          <w:bCs/>
+          <w:szCs w:val="24"/>
+          <w:highlight w:val="yellow"/>
+        </w:rPr>
+        <w:t>automobilistica</w:t>
+      </w:r>
+      <w:proofErr w:type="spellEnd"/>
+      <w:r>
+        <w:rPr>
+          <w:rFonts w:eastAsia="Times New Roman" w:cs="Times New Roman"/>
+          <w:bCs/>
+          <w:szCs w:val="24"/>
+          <w:highlight w:val="yellow"/>
+        </w:rPr>
+        <w:t xml:space="preserve"> seja considerado dentro dos padrões de MTPD, todos os pontos passíveis de emissão de COV deverão ser captados e tratados.</w:t>
+      </w:r>
+      <w:r>
+        <w:rPr>
+          <w:rFonts w:eastAsia="Times New Roman" w:cs="Times New Roman"/>
+          <w:b w:val="0"/>
+          <w:szCs w:val="24"/>
+        </w:rPr>
+        <w:t xml:space="preserve"> Os valores de referência na Tabela 02, a seguir, referem-se a todas as fases do processo executadas na mesma instalação, por eletroforese ou por qualquer outro processo de revestimento, incluindo o enceramento e o polimento final, bem como os solventes utilizados na limpeza dos equipamentos, incluindo câmaras de pulverização e outros equipamentos fixos, durante e fora do tempo de produção. Os valores constantes da Tabela 02 não incluem a pintura de </w:t>
+      </w:r>
+      <w:proofErr w:type="spellStart"/>
+      <w:r>
+        <w:rPr>
+          <w:rFonts w:eastAsia="Times New Roman" w:cs="Times New Roman"/>
+          <w:b w:val="0"/>
+          <w:szCs w:val="24"/>
+        </w:rPr>
+        <w:t>parachoques</w:t>
+      </w:r>
+      <w:proofErr w:type="spellEnd"/>
+      <w:r>
+        <w:rPr>
+          <w:rFonts w:eastAsia="Times New Roman" w:cs="Times New Roman"/>
+          <w:b w:val="0"/>
+          <w:szCs w:val="24"/>
+        </w:rPr>
+        <w:t xml:space="preserve"> e outras peças plásticas.</w:t>
+      </w:r>
+    </w:p>
+    <w:p>
+      <w:pPr>
+        <w:spacing w:line="360" w:lineRule="auto"/>
+        <w:jc w:val="center"/>
+      </w:pPr>
+      <w:r>
+        <w:rPr>
+          <w:noProof/>
+        </w:rPr>
+        <w:drawing>
+          <wp:inline distT="0" distB="0" distL="0" distR="0" wp14:anchorId="03CEA3D3" wp14:editId="0DFA5C2B">
+            <wp:extent cx="5761218" cy="2176461"/>
+            <wp:effectExtent l="0" t="0" r="0" b="0"/>
+            <wp:docPr id="1292169589" name="Imagem 1292169589"/>
             <wp:cNvGraphicFramePr>
               <a:graphicFrameLocks xmlns:a="http://schemas.openxmlformats.org/drawingml/2006/main" noChangeAspect="1"/>
             </wp:cNvGraphicFramePr>
@@ -1973,7 +2960,7 @@
                   <pic:spPr>
                     <a:xfrm>
                       <a:off x="0" y="0"/>
-                      <a:ext cx="4816259" cy="688908"/>
+                      <a:ext cx="5761218" cy="2176461"/>
                     </a:xfrm>
                     <a:prstGeom prst="rect">
                       <a:avLst/>
@@ -1985,18 +2972,121 @@
           </wp:inline>
         </w:drawing>
       </w:r>
-    </w:p>
-    <w:p>
-      <w:pPr>
-        <w:spacing w:line="360" w:lineRule="auto"/>
-        <w:jc w:val="center"/>
+      <w:r>
         <w:rPr>
           <w:rFonts w:eastAsia="Times New Roman" w:cs="Times New Roman"/>
           <w:b w:val="0"/>
           <w:sz w:val="18"/>
           <w:szCs w:val="18"/>
         </w:rPr>
-      </w:pPr>
+        <w:t>Limites de emissão de COV por metro quadrado pintado</w:t>
+      </w:r>
+    </w:p>
+    <w:p>
+      <w:pPr>
+        <w:spacing w:line="360" w:lineRule="auto"/>
+        <w:ind w:firstLine="708"/>
+      </w:pPr>
+      <w:r>
+        <w:rPr>
+          <w:rFonts w:eastAsia="Times New Roman" w:cs="Times New Roman"/>
+          <w:b w:val="0"/>
+          <w:szCs w:val="24"/>
+        </w:rPr>
+        <w:t xml:space="preserve">Assim as empresas que possuem em suas licenças exigências de valores de emissão expressas em g/m2 </w:t>
+      </w:r>
+      <w:r>
+        <w:rPr>
+          <w:rFonts w:eastAsia="Times New Roman" w:cs="Times New Roman"/>
+          <w:bCs/>
+          <w:szCs w:val="24"/>
+          <w:highlight w:val="yellow"/>
+        </w:rPr>
+        <w:t xml:space="preserve">deverão monitorar periodicamente as emissões de </w:t>
+      </w:r>
+      <w:proofErr w:type="spellStart"/>
+      <w:r>
+        <w:rPr>
+          <w:rFonts w:eastAsia="Times New Roman" w:cs="Times New Roman"/>
+          <w:bCs/>
+          <w:szCs w:val="24"/>
+          <w:highlight w:val="yellow"/>
+        </w:rPr>
+        <w:t>COVs</w:t>
+      </w:r>
+      <w:proofErr w:type="spellEnd"/>
+      <w:r>
+        <w:rPr>
+          <w:rFonts w:eastAsia="Times New Roman" w:cs="Times New Roman"/>
+          <w:bCs/>
+          <w:szCs w:val="24"/>
+          <w:highlight w:val="yellow"/>
+        </w:rPr>
+        <w:t xml:space="preserve"> (frequência semestral) por meio de balanço de massa</w:t>
+      </w:r>
+      <w:r>
+        <w:rPr>
+          <w:rFonts w:eastAsia="Times New Roman" w:cs="Times New Roman"/>
+          <w:b w:val="0"/>
+          <w:szCs w:val="24"/>
+        </w:rPr>
+        <w:t xml:space="preserve">, utilizando os critérios do Anexo II do guia de Melhores Tecnologias Práticas Disponíveis </w:t>
+      </w:r>
+      <w:r>
+        <w:rPr>
+          <w:rFonts w:eastAsia="Times New Roman" w:cs="Times New Roman"/>
+          <w:bCs/>
+          <w:szCs w:val="24"/>
+          <w:highlight w:val="yellow"/>
+        </w:rPr>
+        <w:t xml:space="preserve">e manter os registros para eventuais solicitações e consultas da CETESB. </w:t>
+      </w:r>
+    </w:p>
+    <w:p>
+      <w:pPr>
+        <w:spacing w:line="360" w:lineRule="auto"/>
+        <w:ind w:firstLine="708"/>
+        <w:rPr>
+          <w:rFonts w:eastAsia="Times New Roman" w:cs="Times New Roman"/>
+          <w:b w:val="0"/>
+        </w:rPr>
+      </w:pPr>
+      <w:r>
+        <w:rPr>
+          <w:rFonts w:eastAsia="Times New Roman" w:cs="Times New Roman"/>
+          <w:b w:val="0"/>
+        </w:rPr>
+        <w:t xml:space="preserve">Importante frisar ainda, que a cada renovação da licença de operação, as empresas deverão realizar amostragens com o objetivo de avaliar a eficiência dos métodos de controle de emissão de COV, entre eles o tratamento térmico, tratamento catalítico, absorção (via seca ou úmida) ou adsorção com carvão ativado, quando ocorrerem mudanças nos equipamentos de processo ou controle, </w:t>
+      </w:r>
+      <w:r>
+        <w:rPr>
+          <w:rFonts w:eastAsia="Times New Roman" w:cs="Times New Roman"/>
+          <w:b w:val="0"/>
+        </w:rPr>
+        <w:t>e</w:t>
+      </w:r>
+      <w:r>
+        <w:rPr>
+          <w:rFonts w:eastAsia="Times New Roman" w:cs="Times New Roman"/>
+          <w:b w:val="0"/>
+        </w:rPr>
+        <w:t>, em casos de odor perceptível fora dos limites do empreendimento.</w:t>
+      </w:r>
+    </w:p>
+    <w:p>
+      <w:pPr>
+        <w:spacing w:line="360" w:lineRule="auto"/>
+        <w:ind w:firstLine="708"/>
+        <w:jc w:val="center"/>
+      </w:pPr>
+      <w:r>
+        <w:rPr>
+          <w:rFonts w:eastAsia="Times New Roman" w:cs="Times New Roman"/>
+          <w:b w:val="0"/>
+          <w:szCs w:val="24"/>
+        </w:rPr>
+        <w:t>Segue abaixo tabela demonstrando</w:t>
+      </w:r>
       <w:r>
         <w:rPr>
           <w:rFonts w:eastAsia="Times New Roman" w:cs="Times New Roman"/>
@@ -2004,21 +3094,33 @@
           <w:sz w:val="18"/>
           <w:szCs w:val="18"/>
         </w:rPr>
-        <w:t>Onde HC são os hidrocarbonetos e NOx são óxidos de nitrogênio.</w:t>
-      </w:r>
-    </w:p>
-    <w:p>
-      <w:pPr>
-        <w:spacing w:line="360" w:lineRule="auto"/>
-        <w:ind w:firstLine="708"/>
-      </w:pPr>
-      <w:r>
-        <w:rPr>
-          <w:rFonts w:eastAsia="Times New Roman" w:cs="Times New Roman"/>
-          <w:b w:val="0"/>
-          <w:szCs w:val="24"/>
-        </w:rPr>
-        <w:t>A composição química do solvente utilizado influi nos níveis de reatividade química, produzindo diferentes teores de ozônio. A radiação e o calor também influem nessa reação, consequentemente o smog se forma principalmente no verão.</w:t>
+        <w:t xml:space="preserve"> </w:t>
+      </w:r>
+      <w:r>
+        <w:rPr>
+          <w:rFonts w:eastAsia="Times New Roman" w:cs="Times New Roman"/>
+          <w:b w:val="0"/>
+          <w:szCs w:val="24"/>
+        </w:rPr>
+        <w:t xml:space="preserve">a obrigatoriedade do monitoramento contínuo da chaminé para renovação de licença ambiental de operação relacionado a emissão de </w:t>
+      </w:r>
+      <w:proofErr w:type="spellStart"/>
+      <w:r>
+        <w:rPr>
+          <w:rFonts w:eastAsia="Times New Roman" w:cs="Times New Roman"/>
+          <w:b w:val="0"/>
+          <w:szCs w:val="24"/>
+        </w:rPr>
+        <w:t>COVs</w:t>
+      </w:r>
+      <w:proofErr w:type="spellEnd"/>
+      <w:r>
+        <w:rPr>
+          <w:rFonts w:eastAsia="Times New Roman" w:cs="Times New Roman"/>
+          <w:b w:val="0"/>
+          <w:szCs w:val="24"/>
+        </w:rPr>
+        <w:t>:</w:t>
       </w:r>
     </w:p>
     <w:p>
@@ -2031,10 +3133,10 @@
           <w:noProof/>
         </w:rPr>
         <w:drawing>
-          <wp:inline distT="0" distB="0" distL="0" distR="0" wp14:anchorId="2D918C66" wp14:editId="26F66865">
-            <wp:extent cx="4602880" cy="3066554"/>
+          <wp:inline distT="0" distB="0" distL="0" distR="0" wp14:anchorId="74AC8F6B" wp14:editId="14CF29ED">
+            <wp:extent cx="5702319" cy="2069731"/>
             <wp:effectExtent l="0" t="0" r="0" b="0"/>
-            <wp:docPr id="1380351490" name="Imagem 1380351490"/>
+            <wp:docPr id="1275669471" name="Imagem 1275669471"/>
             <wp:cNvGraphicFramePr>
               <a:graphicFrameLocks xmlns:a="http://schemas.openxmlformats.org/drawingml/2006/main" noChangeAspect="1"/>
             </wp:cNvGraphicFramePr>
@@ -2060,7 +3162,7 @@
                   <pic:spPr>
                     <a:xfrm>
                       <a:off x="0" y="0"/>
-                      <a:ext cx="4602880" cy="3066554"/>
+                      <a:ext cx="5702319" cy="2069731"/>
                     </a:xfrm>
                     <a:prstGeom prst="rect">
                       <a:avLst/>
@@ -2076,22 +3178,6 @@
     <w:p>
       <w:pPr>
         <w:spacing w:line="360" w:lineRule="auto"/>
-        <w:jc w:val="center"/>
-      </w:pPr>
-      <w:r>
-        <w:rPr>
-          <w:rFonts w:eastAsia="Times New Roman" w:cs="Times New Roman"/>
-          <w:bCs/>
-          <w:sz w:val="18"/>
-          <w:szCs w:val="18"/>
-        </w:rPr>
-        <w:t>Figura 1 – Representação do smog fotoquímico.</w:t>
-      </w:r>
-    </w:p>
-    <w:p>
-      <w:pPr>
-        <w:pStyle w:val="Heading1"/>
-        <w:spacing w:line="360" w:lineRule="auto"/>
         <w:ind w:firstLine="708"/>
       </w:pPr>
       <w:r>
@@ -2100,23 +3186,49 @@
           <w:b w:val="0"/>
           <w:szCs w:val="24"/>
         </w:rPr>
-        <w:t>Em decorrência desse problema, o “Relatório de Qualidade do Ar elaborado pela CETESB em 2019 apresenta o diagnóstico da qualidade do ar no estado de São Paulo, com base nos dados obtidos das redes de monitoramento em 2018”.</w:t>
-      </w:r>
-    </w:p>
-    <w:p>
-      <w:pPr>
-        <w:spacing w:line="360" w:lineRule="auto"/>
-        <w:jc w:val="center"/>
-      </w:pPr>
+        <w:t xml:space="preserve">Conforme citado acima, segue abaixo, os métodos de controle de emissão de </w:t>
+      </w:r>
+      <w:proofErr w:type="spellStart"/>
+      <w:r>
+        <w:rPr>
+          <w:rFonts w:eastAsia="Times New Roman" w:cs="Times New Roman"/>
+          <w:b w:val="0"/>
+          <w:szCs w:val="24"/>
+        </w:rPr>
+        <w:t>COVs</w:t>
+      </w:r>
+      <w:proofErr w:type="spellEnd"/>
+      <w:r>
+        <w:rPr>
+          <w:rFonts w:eastAsia="Times New Roman" w:cs="Times New Roman"/>
+          <w:b w:val="0"/>
+          <w:szCs w:val="24"/>
+        </w:rPr>
+        <w:t xml:space="preserve"> descritos junto ao guia de Melhores Tecnologias Práticas Disponíveis – MTPD:</w:t>
+      </w:r>
+    </w:p>
+    <w:p>
+      <w:pPr>
+        <w:spacing w:line="360" w:lineRule="auto"/>
+        <w:ind w:firstLine="708"/>
+      </w:pPr>
+      <w:r>
+        <w:rPr>
+          <w:rFonts w:eastAsia="Times New Roman" w:cs="Times New Roman"/>
+          <w:b w:val="0"/>
+          <w:szCs w:val="24"/>
+        </w:rPr>
+        <w:t xml:space="preserve"> </w:t>
+      </w:r>
       <w:r>
         <w:rPr>
           <w:noProof/>
         </w:rPr>
         <w:drawing>
-          <wp:inline distT="0" distB="0" distL="0" distR="0" wp14:anchorId="60D08E3C" wp14:editId="5E712D28">
-            <wp:extent cx="4749197" cy="3871296"/>
+          <wp:inline distT="0" distB="0" distL="0" distR="0" wp14:anchorId="0C1ECB1D" wp14:editId="5D7460FC">
+            <wp:extent cx="5761218" cy="5236920"/>
             <wp:effectExtent l="0" t="0" r="0" b="0"/>
-            <wp:docPr id="76329790" name="Imagem 76329790"/>
+            <wp:docPr id="505645924" name="Imagem 505645924"/>
             <wp:cNvGraphicFramePr>
               <a:graphicFrameLocks xmlns:a="http://schemas.openxmlformats.org/drawingml/2006/main" noChangeAspect="1"/>
             </wp:cNvGraphicFramePr>
@@ -2142,734 +3254,6 @@
                   <pic:spPr>
                     <a:xfrm>
                       <a:off x="0" y="0"/>
-                      <a:ext cx="4749197" cy="3871296"/>
-                    </a:xfrm>
-                    <a:prstGeom prst="rect">
-                      <a:avLst/>
-                    </a:prstGeom>
-                  </pic:spPr>
-                </pic:pic>
-              </a:graphicData>
-            </a:graphic>
-          </wp:inline>
-        </w:drawing>
-      </w:r>
-    </w:p>
-    <w:p>
-      <w:pPr>
-        <w:spacing w:line="360" w:lineRule="auto"/>
-        <w:jc w:val="center"/>
-      </w:pPr>
-      <w:r>
-        <w:rPr>
-          <w:rFonts w:eastAsia="Times New Roman" w:cs="Times New Roman"/>
-          <w:b w:val="0"/>
-          <w:sz w:val="18"/>
-          <w:szCs w:val="18"/>
-        </w:rPr>
-        <w:t>Figura 2 – Número de dias com ultrapassagem do padrão estadual de qualidade do ar para o ozônio (140 μg/m³ - 8h), RMSP, 2018</w:t>
-      </w:r>
-    </w:p>
-    <w:p>
-      <w:pPr>
-        <w:spacing w:line="360" w:lineRule="auto"/>
-        <w:ind w:firstLine="708"/>
-      </w:pPr>
-      <w:r>
-        <w:rPr>
-          <w:rFonts w:eastAsia="Times New Roman" w:cs="Times New Roman"/>
-          <w:b w:val="0"/>
-          <w:szCs w:val="24"/>
-        </w:rPr>
-        <w:t>A formação do O3 em maior ou menor quantidade é influenciada pelas mudanças das condições meteorológicas nas diferentes regiões. “As variações quantitativas nas emissões de seus precursores (COVs, NOx) são mínimas durante o ano”. “Em 2018, foram poucos os dias com condições propicias para a formação de O3 na RMSP”, os meses com maior número de ultrapassagem do padrão estadual foram os meses de dezembro e setembro devido às altas temperaturas e incidência de luz solar (CETESB, 2019).</w:t>
-      </w:r>
-    </w:p>
-    <w:p>
-      <w:pPr>
-        <w:spacing w:line="360" w:lineRule="auto"/>
-        <w:ind w:firstLine="708"/>
-      </w:pPr>
-      <w:r>
-        <w:rPr>
-          <w:rFonts w:eastAsia="Times New Roman" w:cs="Times New Roman"/>
-          <w:b w:val="0"/>
-          <w:szCs w:val="24"/>
-        </w:rPr>
-        <w:t>Diante desse cenário, se mostrou necessária a elaboração de legislação atinente ao tema, com o fito de regulamentar as emissões de poluentes atmosféricos, dentre eles os COVs, os quais se encontram na categoria de poluentes indiretos, pois dependem de reação com a atmosfera para se transformarem em O3.</w:t>
-      </w:r>
-    </w:p>
-    <w:p>
-      <w:pPr>
-        <w:spacing w:line="360" w:lineRule="auto"/>
-        <w:ind w:firstLine="708"/>
-      </w:pPr>
-      <w:r>
-        <w:rPr>
-          <w:rFonts w:eastAsia="Times New Roman" w:cs="Times New Roman"/>
-          <w:b w:val="0"/>
-          <w:szCs w:val="24"/>
-        </w:rPr>
-        <w:t>Nessa esteira, segundo o Artigo 2 da Lei Estadual n° 997/76 e alterações, entende-se por “poluição do ar a presença, o lançamento ou a liberação de qualquer forma de matéria ou energia, com intensidade, em quantidade, de concentração ou com caraterísticas em desacordo com os valores estabelecidos em lei, ou que tornem ou possam tornar o ar: impróprio, nocivo ou ofensivo à saúde; inconveniente ao bem estar público; danoso aos materiais, à fauna e à flora; prejudicial às atividades da comunidade”.</w:t>
-      </w:r>
-    </w:p>
-    <w:p>
-      <w:pPr>
-        <w:spacing w:line="360" w:lineRule="auto"/>
-        <w:ind w:firstLine="708"/>
-      </w:pPr>
-      <w:r>
-        <w:rPr>
-          <w:rFonts w:eastAsia="Times New Roman" w:cs="Times New Roman"/>
-          <w:b w:val="0"/>
-          <w:szCs w:val="24"/>
-        </w:rPr>
-        <w:t>Por sua vez, no Estado de São Paulo os COVs são classificados de acordo com seu ponto de ebulição. O Plano de Monitoramento e Emissões Atmosféricas classifica os compostos orgânicos que apresentam volatilidade em dois grupos, sendo eles: os compostos voláteis (quando o ponto de ebulição varia de 30 a 120°C) e os compostos semi-voláteis (quando o ponto de ebulição varia de 120 a 300°C). Portanto, para o Estado de São Paulo os COVs são os compostos orgânicos com ponto de ebulição de até 120°C (CETESB, 2010).</w:t>
-      </w:r>
-    </w:p>
-    <w:p>
-      <w:pPr>
-        <w:spacing w:line="360" w:lineRule="auto"/>
-        <w:ind w:firstLine="708"/>
-      </w:pPr>
-      <w:r>
-        <w:rPr>
-          <w:rFonts w:eastAsia="Times New Roman" w:cs="Times New Roman"/>
-          <w:b w:val="0"/>
-          <w:szCs w:val="24"/>
-        </w:rPr>
-        <w:t xml:space="preserve">Dentro dessa perspectiva, é importante apontar que um dos setores industriais que mais contribuem para emissão de COVs na atmosfera é justamente o setor automotivo de fabricação de veículos leves. Pois durante o processo de pintura automotiva que ocorre na linha de montagem dessa indústria, é liberada uma imensa quantidade de COV na atmosfera. </w:t>
-      </w:r>
-    </w:p>
-    <w:p>
-      <w:pPr>
-        <w:spacing w:line="360" w:lineRule="auto"/>
-        <w:ind w:firstLine="708"/>
-      </w:pPr>
-      <w:r>
-        <w:rPr>
-          <w:rFonts w:eastAsia="Times New Roman" w:cs="Times New Roman"/>
-          <w:b w:val="0"/>
-          <w:szCs w:val="24"/>
-        </w:rPr>
-        <w:t>Segundo o Plano de Redução de Fontes Estacionárias – PREFE, elaborado pela CETESB em 2017:</w:t>
-      </w:r>
-    </w:p>
-    <w:p>
-      <w:pPr>
-        <w:spacing w:line="360" w:lineRule="auto"/>
-        <w:ind w:left="2268"/>
-      </w:pPr>
-      <w:r>
-        <w:rPr>
-          <w:rFonts w:eastAsia="Times New Roman" w:cs="Times New Roman"/>
-          <w:bCs/>
-          <w:szCs w:val="24"/>
-          <w:highlight w:val="yellow"/>
-        </w:rPr>
-        <w:t>Na produção de veículos, os compostos orgânicos voláteis (COVs) representam a fonte de emissão mais significativa</w:t>
-      </w:r>
-      <w:r>
-        <w:rPr>
-          <w:rFonts w:eastAsia="Times New Roman" w:cs="Times New Roman"/>
-          <w:b w:val="0"/>
-          <w:szCs w:val="24"/>
-        </w:rPr>
-        <w:t xml:space="preserve">. Essa atividade emite compostos orgânicos voláteis não metanos (COVNM), </w:t>
-      </w:r>
-      <w:r>
-        <w:rPr>
-          <w:rFonts w:eastAsia="Times New Roman" w:cs="Times New Roman"/>
-          <w:bCs/>
-          <w:szCs w:val="24"/>
-          <w:highlight w:val="yellow"/>
-        </w:rPr>
-        <w:t>provenientes das cabines de pintura, das estufas de secagem, e do sistema de limpeza dos equipamentos de aplicação de tinta.</w:t>
-      </w:r>
-      <w:r>
-        <w:rPr>
-          <w:rFonts w:eastAsia="Times New Roman" w:cs="Times New Roman"/>
-          <w:b w:val="0"/>
-          <w:szCs w:val="24"/>
-        </w:rPr>
-        <w:t xml:space="preserve"> </w:t>
-      </w:r>
-    </w:p>
-    <w:p>
-      <w:pPr>
-        <w:spacing w:line="360" w:lineRule="auto"/>
-        <w:ind w:left="2268" w:firstLine="564"/>
-      </w:pPr>
-      <w:r>
-        <w:rPr>
-          <w:rFonts w:eastAsia="Times New Roman" w:cs="Times New Roman"/>
-          <w:b w:val="0"/>
-          <w:szCs w:val="24"/>
-        </w:rPr>
-        <w:t xml:space="preserve">As emissões de COVNM desse segmento podem variar significativamente de fábrica para fábrica. A indústria tem investido significativamente, tomando medidas para reduzir as emissões de solventes para a atmosfera. </w:t>
-      </w:r>
-    </w:p>
-    <w:p>
-      <w:pPr>
-        <w:spacing w:line="360" w:lineRule="auto"/>
-        <w:ind w:left="2268" w:firstLine="564"/>
-      </w:pPr>
-      <w:r>
-        <w:rPr>
-          <w:rFonts w:eastAsia="Times New Roman" w:cs="Times New Roman"/>
-          <w:b w:val="0"/>
-          <w:szCs w:val="24"/>
-        </w:rPr>
-        <w:t xml:space="preserve">Normalmente, a aplicação e secagem de primer e acabamento/revestimento transparente (verniz), contribuem com aproximadamente 80% das emissões de COVs provenientes do setor de pintura de automóveis. O revestimento de acabamento retoque (retificação), procedimentos de limpeza, bem como fontes adicionais (por exemplo, revestimento de peças pequenas, aplicação de proteção inferior) são responsáveis pelos 20% restantes. </w:t>
-      </w:r>
-    </w:p>
-    <w:p>
-      <w:pPr>
-        <w:spacing w:line="360" w:lineRule="auto"/>
-        <w:ind w:left="2268" w:firstLine="564"/>
-      </w:pPr>
-      <w:r>
-        <w:rPr>
-          <w:rFonts w:eastAsia="Times New Roman" w:cs="Times New Roman"/>
-          <w:bCs/>
-          <w:szCs w:val="24"/>
-          <w:highlight w:val="yellow"/>
-        </w:rPr>
-        <w:t>Aproximadamente 70 a 90% do total de emissões de COV são gerados durante a aplicação e o procedimento de secagem originários da cabine de pintura.</w:t>
-      </w:r>
-      <w:r>
-        <w:rPr>
-          <w:rFonts w:eastAsia="Times New Roman" w:cs="Times New Roman"/>
-          <w:b w:val="0"/>
-          <w:szCs w:val="24"/>
-        </w:rPr>
-        <w:t xml:space="preserve"> As taxas percentuais indicadas dependem geralmente dos tipos de solventes utilizados, dos sistemas de pintura e o fator de eficiência da técnica de aplicação.</w:t>
-      </w:r>
-    </w:p>
-    <w:p>
-      <w:pPr>
-        <w:spacing w:line="360" w:lineRule="auto"/>
-        <w:ind w:firstLine="708"/>
-      </w:pPr>
-      <w:r>
-        <w:rPr>
-          <w:rFonts w:eastAsia="Times New Roman" w:cs="Times New Roman"/>
-          <w:b w:val="0"/>
-          <w:szCs w:val="24"/>
-        </w:rPr>
-        <w:t>Na tabela abaixo, podemos verificar que os COVs, aqui identificados como Hidrocarbonetos não metano – HCTNM, são emitidos nas estufas de secagem e cura, aplicação de selagem e no processo de aplicação de pintura.</w:t>
-      </w:r>
-    </w:p>
-    <w:p>
-      <w:pPr>
-        <w:spacing w:line="360" w:lineRule="auto"/>
-        <w:jc w:val="center"/>
-      </w:pPr>
-      <w:r>
-        <w:rPr>
-          <w:noProof/>
-        </w:rPr>
-        <w:drawing>
-          <wp:inline distT="0" distB="0" distL="0" distR="0" wp14:anchorId="6A83B1C1" wp14:editId="23F56356">
-            <wp:extent cx="5761218" cy="1426588"/>
-            <wp:effectExtent l="0" t="0" r="0" b="0"/>
-            <wp:docPr id="1041835182" name="Imagem 1041835182"/>
-            <wp:cNvGraphicFramePr>
-              <a:graphicFrameLocks xmlns:a="http://schemas.openxmlformats.org/drawingml/2006/main" noChangeAspect="1"/>
-            </wp:cNvGraphicFramePr>
-            <a:graphic xmlns:a="http://schemas.openxmlformats.org/drawingml/2006/main">
-              <a:graphicData uri="http://schemas.openxmlformats.org/drawingml/2006/picture">
-                <pic:pic xmlns:pic="http://schemas.openxmlformats.org/drawingml/2006/picture">
-                  <pic:nvPicPr>
-                    <pic:cNvPr id="0" name=""/>
-                    <pic:cNvPicPr/>
-                  </pic:nvPicPr>
-                  <pic:blipFill>
-                    <a:blip r:embed="rId14">
-                      <a:extLst>
-                        <a:ext uri="{28A0092B-C50C-407E-A947-70E740481C1C}">
-                          <a14:useLocalDpi xmlns:a14="http://schemas.microsoft.com/office/drawing/2010/main" val="0"/>
-                        </a:ext>
-                      </a:extLst>
-                    </a:blip>
-                    <a:stretch>
-                      <a:fillRect/>
-                    </a:stretch>
-                  </pic:blipFill>
-                  <pic:spPr>
-                    <a:xfrm>
-                      <a:off x="0" y="0"/>
-                      <a:ext cx="5761218" cy="1426588"/>
-                    </a:xfrm>
-                    <a:prstGeom prst="rect">
-                      <a:avLst/>
-                    </a:prstGeom>
-                  </pic:spPr>
-                </pic:pic>
-              </a:graphicData>
-            </a:graphic>
-          </wp:inline>
-        </w:drawing>
-      </w:r>
-      <w:r>
-        <w:rPr>
-          <w:rFonts w:eastAsia="Times New Roman" w:cs="Times New Roman"/>
-          <w:b w:val="0"/>
-          <w:sz w:val="18"/>
-          <w:szCs w:val="18"/>
-        </w:rPr>
-        <w:t>Guia MTPD - CETESB – 2017</w:t>
-      </w:r>
-    </w:p>
-    <w:p>
-      <w:pPr>
-        <w:spacing w:line="360" w:lineRule="auto"/>
-        <w:ind w:firstLine="709"/>
-      </w:pPr>
-      <w:r>
-        <w:rPr>
-          <w:rFonts w:eastAsia="Times New Roman" w:cs="Times New Roman"/>
-          <w:b w:val="0"/>
-          <w:szCs w:val="24"/>
-        </w:rPr>
-        <w:t>Nesse mesmo sentido o Plano de Redução de Fontes Estacionárias – PREFE determina a adoção de um sistema de gestão ambiental (SGA) dentro do processo de pintura da indústria automobilística, como podemos verificar abaixo:</w:t>
-      </w:r>
-    </w:p>
-    <w:p>
-      <w:pPr>
-        <w:spacing w:line="360" w:lineRule="auto"/>
-        <w:ind w:left="2268" w:firstLine="709"/>
-      </w:pPr>
-      <w:r>
-        <w:rPr>
-          <w:rFonts w:eastAsia="Times New Roman" w:cs="Times New Roman"/>
-          <w:b w:val="0"/>
-          <w:szCs w:val="24"/>
-        </w:rPr>
-        <w:t xml:space="preserve">Para melhorar o desempenho ambiental global das instalações de pintura dentro da indústria automobilística, </w:t>
-      </w:r>
-      <w:r>
-        <w:rPr>
-          <w:rFonts w:eastAsia="Times New Roman" w:cs="Times New Roman"/>
-          <w:bCs/>
-          <w:szCs w:val="24"/>
-          <w:highlight w:val="yellow"/>
-        </w:rPr>
-        <w:t xml:space="preserve">constitui MTPD necessária, mas não suficiente, a implementação e a adesão a um sistema de gestão ambiental (SGA), visando à melhoria </w:t>
-      </w:r>
-      <w:r>
-        <w:rPr>
-          <w:rFonts w:eastAsia="Times New Roman" w:cs="Times New Roman"/>
-          <w:bCs/>
-          <w:szCs w:val="24"/>
-          <w:highlight w:val="yellow"/>
-        </w:rPr>
-        <w:t>contínua</w:t>
-      </w:r>
-      <w:r>
-        <w:rPr>
-          <w:rFonts w:eastAsia="Times New Roman" w:cs="Times New Roman"/>
-          <w:bCs/>
-          <w:szCs w:val="24"/>
-          <w:highlight w:val="yellow"/>
-        </w:rPr>
-        <w:t xml:space="preserve"> das instalações e de processo.</w:t>
-      </w:r>
-      <w:r>
-        <w:rPr>
-          <w:rFonts w:eastAsia="Times New Roman" w:cs="Times New Roman"/>
-          <w:bCs/>
-          <w:szCs w:val="24"/>
-        </w:rPr>
-        <w:t xml:space="preserve"> </w:t>
-      </w:r>
-    </w:p>
-    <w:p>
-      <w:pPr>
-        <w:spacing w:line="360" w:lineRule="auto"/>
-        <w:ind w:left="2268" w:firstLine="709"/>
-      </w:pPr>
-      <w:r>
-        <w:rPr>
-          <w:rFonts w:eastAsia="Times New Roman" w:cs="Times New Roman"/>
-          <w:b w:val="0"/>
-          <w:szCs w:val="24"/>
-        </w:rPr>
-        <w:t xml:space="preserve">Todas as fontes de emissão de poluentes atmosféricos obrigatoriamente devem atender aos seguintes requisitos: </w:t>
-      </w:r>
-    </w:p>
-    <w:p>
-      <w:pPr>
-        <w:spacing w:line="360" w:lineRule="auto"/>
-        <w:ind w:left="2268" w:firstLine="709"/>
-      </w:pPr>
-      <w:r>
-        <w:rPr>
-          <w:rFonts w:eastAsia="Times New Roman" w:cs="Times New Roman"/>
-          <w:b w:val="0"/>
-          <w:szCs w:val="24"/>
-        </w:rPr>
-        <w:t xml:space="preserve">• </w:t>
-      </w:r>
-      <w:r>
-        <w:rPr>
-          <w:rFonts w:eastAsia="Times New Roman" w:cs="Times New Roman"/>
-          <w:bCs/>
-          <w:szCs w:val="24"/>
-          <w:highlight w:val="yellow"/>
-        </w:rPr>
-        <w:t>o lançamento de efluentes gasosos na atmosfera deve ser realizado através de chaminés</w:t>
-      </w:r>
-      <w:r>
-        <w:rPr>
-          <w:rFonts w:eastAsia="Times New Roman" w:cs="Times New Roman"/>
-          <w:b w:val="0"/>
-          <w:szCs w:val="24"/>
-        </w:rPr>
-        <w:t xml:space="preserve">, cujo projeto deve levar em consideração as edificações do entorno da fonte emissora e os padrões de qualidade do ar estabelecidos; </w:t>
-      </w:r>
-    </w:p>
-    <w:p>
-      <w:pPr>
-        <w:spacing w:line="360" w:lineRule="auto"/>
-        <w:ind w:left="2268" w:firstLine="709"/>
-      </w:pPr>
-      <w:r>
-        <w:rPr>
-          <w:rFonts w:eastAsia="Times New Roman" w:cs="Times New Roman"/>
-          <w:b w:val="0"/>
-          <w:szCs w:val="24"/>
-        </w:rPr>
-        <w:t xml:space="preserve">• deve haver medidor de consumo de combustível por rede para atender cada tipo de fonte de combustão; </w:t>
-      </w:r>
-    </w:p>
-    <w:p>
-      <w:pPr>
-        <w:spacing w:line="360" w:lineRule="auto"/>
-        <w:ind w:left="2268" w:firstLine="709"/>
-      </w:pPr>
-      <w:r>
-        <w:rPr>
-          <w:rFonts w:eastAsia="Times New Roman" w:cs="Times New Roman"/>
-          <w:b w:val="0"/>
-          <w:szCs w:val="24"/>
-        </w:rPr>
-        <w:t>• o tratamento térmico para controle de emissões de COVs deve possuir monitoramento contínuo dos principais parâmetros de processo relevantes para as emissões como temperatura, tempo de operação, etc;</w:t>
-      </w:r>
-    </w:p>
-    <w:p>
-      <w:pPr>
-        <w:spacing w:line="360" w:lineRule="auto"/>
-        <w:ind w:firstLine="708"/>
-      </w:pPr>
-      <w:r>
-        <w:rPr>
-          <w:rFonts w:eastAsia="Times New Roman" w:cs="Times New Roman"/>
-          <w:b w:val="0"/>
-          <w:szCs w:val="24"/>
-        </w:rPr>
-        <w:t>Neste panorama, o aludido Plano, determina os limites máximos de emissão COV por metro quadrado pintado para veículos leves, senão vejamos:</w:t>
-      </w:r>
-    </w:p>
-    <w:p>
-      <w:pPr>
-        <w:spacing w:line="360" w:lineRule="auto"/>
-        <w:ind w:left="2268" w:firstLine="709"/>
-      </w:pPr>
-      <w:r>
-        <w:rPr>
-          <w:rFonts w:eastAsia="Times New Roman" w:cs="Times New Roman"/>
-          <w:bCs/>
-          <w:szCs w:val="24"/>
-          <w:highlight w:val="yellow"/>
-        </w:rPr>
-        <w:t>Para que um processo de pintura automobilistica seja considerado dentro dos padrões de MTPD, todos os pontos passíveis de emissão de COV deverão ser captados e tratados.</w:t>
-      </w:r>
-      <w:r>
-        <w:rPr>
-          <w:rFonts w:eastAsia="Times New Roman" w:cs="Times New Roman"/>
-          <w:b w:val="0"/>
-          <w:szCs w:val="24"/>
-        </w:rPr>
-        <w:t xml:space="preserve"> Os valores de referência na Tabela 02, a seguir, referem-se a todas as fases do processo executadas na mesma instalação, por eletroforese ou por qualquer outro processo de revestimento, incluindo o enceramento e o polimento final, bem como os solventes utilizados na limpeza dos equipamentos, incluindo câmaras de pulverização e outros equipamentos fixos, durante e fora do tempo de produção. Os valores constantes da Tabela 02 não incluem a pintura de parachoques e outras peças plásticas.</w:t>
-      </w:r>
-    </w:p>
-    <w:p>
-      <w:pPr>
-        <w:spacing w:line="360" w:lineRule="auto"/>
-        <w:jc w:val="center"/>
-      </w:pPr>
-      <w:r>
-        <w:rPr>
-          <w:noProof/>
-        </w:rPr>
-        <w:drawing>
-          <wp:inline distT="0" distB="0" distL="0" distR="0" wp14:anchorId="03CEA3D3" wp14:editId="0DFA5C2B">
-            <wp:extent cx="5761218" cy="2176461"/>
-            <wp:effectExtent l="0" t="0" r="0" b="0"/>
-            <wp:docPr id="1292169589" name="Imagem 1292169589"/>
-            <wp:cNvGraphicFramePr>
-              <a:graphicFrameLocks xmlns:a="http://schemas.openxmlformats.org/drawingml/2006/main" noChangeAspect="1"/>
-            </wp:cNvGraphicFramePr>
-            <a:graphic xmlns:a="http://schemas.openxmlformats.org/drawingml/2006/main">
-              <a:graphicData uri="http://schemas.openxmlformats.org/drawingml/2006/picture">
-                <pic:pic xmlns:pic="http://schemas.openxmlformats.org/drawingml/2006/picture">
-                  <pic:nvPicPr>
-                    <pic:cNvPr id="0" name=""/>
-                    <pic:cNvPicPr/>
-                  </pic:nvPicPr>
-                  <pic:blipFill>
-                    <a:blip r:embed="rId15">
-                      <a:extLst>
-                        <a:ext uri="{28A0092B-C50C-407E-A947-70E740481C1C}">
-                          <a14:useLocalDpi xmlns:a14="http://schemas.microsoft.com/office/drawing/2010/main" val="0"/>
-                        </a:ext>
-                      </a:extLst>
-                    </a:blip>
-                    <a:stretch>
-                      <a:fillRect/>
-                    </a:stretch>
-                  </pic:blipFill>
-                  <pic:spPr>
-                    <a:xfrm>
-                      <a:off x="0" y="0"/>
-                      <a:ext cx="5761218" cy="2176461"/>
-                    </a:xfrm>
-                    <a:prstGeom prst="rect">
-                      <a:avLst/>
-                    </a:prstGeom>
-                  </pic:spPr>
-                </pic:pic>
-              </a:graphicData>
-            </a:graphic>
-          </wp:inline>
-        </w:drawing>
-      </w:r>
-      <w:r>
-        <w:rPr>
-          <w:rFonts w:eastAsia="Times New Roman" w:cs="Times New Roman"/>
-          <w:b w:val="0"/>
-          <w:sz w:val="18"/>
-          <w:szCs w:val="18"/>
-        </w:rPr>
-        <w:t>Limites de emissão de COV por metro quadrado pintado</w:t>
-      </w:r>
-    </w:p>
-    <w:p>
-      <w:pPr>
-        <w:spacing w:line="360" w:lineRule="auto"/>
-        <w:ind w:firstLine="708"/>
-      </w:pPr>
-      <w:r>
-        <w:rPr>
-          <w:rFonts w:eastAsia="Times New Roman" w:cs="Times New Roman"/>
-          <w:b w:val="0"/>
-          <w:szCs w:val="24"/>
-        </w:rPr>
-        <w:t xml:space="preserve">Assim as empresas que possuem em suas licenças exigências de valores de emissão expressas em g/m2 </w:t>
-      </w:r>
-      <w:r>
-        <w:rPr>
-          <w:rFonts w:eastAsia="Times New Roman" w:cs="Times New Roman"/>
-          <w:bCs/>
-          <w:szCs w:val="24"/>
-          <w:highlight w:val="yellow"/>
-        </w:rPr>
-        <w:t>deverão monitorar periodicamente as emissões de COVs (frequência semestral) por meio de balanço de massa</w:t>
-      </w:r>
-      <w:r>
-        <w:rPr>
-          <w:rFonts w:eastAsia="Times New Roman" w:cs="Times New Roman"/>
-          <w:b w:val="0"/>
-          <w:szCs w:val="24"/>
-        </w:rPr>
-        <w:t xml:space="preserve">, utilizando os critérios do Anexo II do guia de Melhores Tecnologias Práticas Disponíveis </w:t>
-      </w:r>
-      <w:r>
-        <w:rPr>
-          <w:rFonts w:eastAsia="Times New Roman" w:cs="Times New Roman"/>
-          <w:bCs/>
-          <w:szCs w:val="24"/>
-          <w:highlight w:val="yellow"/>
-        </w:rPr>
-        <w:t xml:space="preserve">e manter os registros para eventuais solicitações e consultas da CETESB. </w:t>
-      </w:r>
-    </w:p>
-    <w:p>
-      <w:pPr>
-        <w:spacing w:line="360" w:lineRule="auto"/>
-        <w:ind w:firstLine="708"/>
-        <w:rPr>
-          <w:rFonts w:eastAsia="Times New Roman" w:cs="Times New Roman"/>
-          <w:b w:val="0"/>
-        </w:rPr>
-      </w:pPr>
-      <w:r>
-        <w:rPr>
-          <w:rFonts w:eastAsia="Times New Roman" w:cs="Times New Roman"/>
-          <w:b w:val="0"/>
-        </w:rPr>
-        <w:t xml:space="preserve">Importante frisar ainda, que a cada renovação da licença de operação, as empresas deverão realizar amostragens com o objetivo de avaliar a eficiência dos métodos de controle de emissão de COV, entre eles o tratamento térmico, tratamento catalítico, absorção (via seca ou úmida) ou adsorção com carvão ativado, quando ocorrerem mudanças nos equipamentos de processo ou controle, </w:t>
-      </w:r>
-      <w:r>
-        <w:rPr>
-          <w:rFonts w:eastAsia="Times New Roman" w:cs="Times New Roman"/>
-          <w:b w:val="0"/>
-        </w:rPr>
-        <w:t>e</w:t>
-      </w:r>
-      <w:r>
-        <w:rPr>
-          <w:rFonts w:eastAsia="Times New Roman" w:cs="Times New Roman"/>
-          <w:b w:val="0"/>
-        </w:rPr>
-        <w:t>, em casos de odor perceptível fora dos limites do empreendimento.</w:t>
-      </w:r>
-    </w:p>
-    <w:p>
-      <w:pPr>
-        <w:spacing w:line="360" w:lineRule="auto"/>
-        <w:ind w:firstLine="708"/>
-        <w:jc w:val="center"/>
-      </w:pPr>
-      <w:r>
-        <w:rPr>
-          <w:rFonts w:eastAsia="Times New Roman" w:cs="Times New Roman"/>
-          <w:b w:val="0"/>
-          <w:szCs w:val="24"/>
-        </w:rPr>
-        <w:t>Segue abaixo tabela demonstrando</w:t>
-      </w:r>
-      <w:r>
-        <w:rPr>
-          <w:rFonts w:eastAsia="Times New Roman" w:cs="Times New Roman"/>
-          <w:b w:val="0"/>
-          <w:sz w:val="18"/>
-          <w:szCs w:val="18"/>
-        </w:rPr>
-        <w:t xml:space="preserve"> </w:t>
-      </w:r>
-      <w:r>
-        <w:rPr>
-          <w:rFonts w:eastAsia="Times New Roman" w:cs="Times New Roman"/>
-          <w:b w:val="0"/>
-          <w:szCs w:val="24"/>
-        </w:rPr>
-        <w:t>a obrigatoriedade do monitoramento contínuo da chaminé para renovação de licença ambiental de operação relacionado a emissão de COVs:</w:t>
-      </w:r>
-    </w:p>
-    <w:p>
-      <w:pPr>
-        <w:spacing w:line="360" w:lineRule="auto"/>
-        <w:jc w:val="center"/>
-      </w:pPr>
-      <w:r>
-        <w:rPr>
-          <w:noProof/>
-        </w:rPr>
-        <w:drawing>
-          <wp:inline distT="0" distB="0" distL="0" distR="0" wp14:anchorId="74AC8F6B" wp14:editId="14CF29ED">
-            <wp:extent cx="5702319" cy="2069731"/>
-            <wp:effectExtent l="0" t="0" r="0" b="0"/>
-            <wp:docPr id="1275669471" name="Imagem 1275669471"/>
-            <wp:cNvGraphicFramePr>
-              <a:graphicFrameLocks xmlns:a="http://schemas.openxmlformats.org/drawingml/2006/main" noChangeAspect="1"/>
-            </wp:cNvGraphicFramePr>
-            <a:graphic xmlns:a="http://schemas.openxmlformats.org/drawingml/2006/main">
-              <a:graphicData uri="http://schemas.openxmlformats.org/drawingml/2006/picture">
-                <pic:pic xmlns:pic="http://schemas.openxmlformats.org/drawingml/2006/picture">
-                  <pic:nvPicPr>
-                    <pic:cNvPr id="0" name=""/>
-                    <pic:cNvPicPr/>
-                  </pic:nvPicPr>
-                  <pic:blipFill>
-                    <a:blip r:embed="rId16">
-                      <a:extLst>
-                        <a:ext uri="{28A0092B-C50C-407E-A947-70E740481C1C}">
-                          <a14:useLocalDpi xmlns:a14="http://schemas.microsoft.com/office/drawing/2010/main" val="0"/>
-                        </a:ext>
-                      </a:extLst>
-                    </a:blip>
-                    <a:stretch>
-                      <a:fillRect/>
-                    </a:stretch>
-                  </pic:blipFill>
-                  <pic:spPr>
-                    <a:xfrm>
-                      <a:off x="0" y="0"/>
-                      <a:ext cx="5702319" cy="2069731"/>
-                    </a:xfrm>
-                    <a:prstGeom prst="rect">
-                      <a:avLst/>
-                    </a:prstGeom>
-                  </pic:spPr>
-                </pic:pic>
-              </a:graphicData>
-            </a:graphic>
-          </wp:inline>
-        </w:drawing>
-      </w:r>
-    </w:p>
-    <w:p>
-      <w:pPr>
-        <w:spacing w:line="360" w:lineRule="auto"/>
-        <w:ind w:firstLine="708"/>
-      </w:pPr>
-      <w:r>
-        <w:rPr>
-          <w:rFonts w:eastAsia="Times New Roman" w:cs="Times New Roman"/>
-          <w:b w:val="0"/>
-          <w:szCs w:val="24"/>
-        </w:rPr>
-        <w:t>Conforme citado acima, segue abaixo, os métodos de controle de emissão de COVs descritos junto ao guia de Melhores Tecnologias Práticas Disponíveis – MTPD:</w:t>
-      </w:r>
-    </w:p>
-    <w:p>
-      <w:pPr>
-        <w:spacing w:line="360" w:lineRule="auto"/>
-        <w:ind w:firstLine="708"/>
-      </w:pPr>
-      <w:r>
-        <w:rPr>
-          <w:rFonts w:eastAsia="Times New Roman" w:cs="Times New Roman"/>
-          <w:b w:val="0"/>
-          <w:szCs w:val="24"/>
-        </w:rPr>
-        <w:t xml:space="preserve"> </w:t>
-      </w:r>
-      <w:r>
-        <w:rPr>
-          <w:noProof/>
-        </w:rPr>
-        <w:drawing>
-          <wp:inline distT="0" distB="0" distL="0" distR="0" wp14:anchorId="0C1ECB1D" wp14:editId="5D7460FC">
-            <wp:extent cx="5761218" cy="5236920"/>
-            <wp:effectExtent l="0" t="0" r="0" b="0"/>
-            <wp:docPr id="505645924" name="Imagem 505645924"/>
-            <wp:cNvGraphicFramePr>
-              <a:graphicFrameLocks xmlns:a="http://schemas.openxmlformats.org/drawingml/2006/main" noChangeAspect="1"/>
-            </wp:cNvGraphicFramePr>
-            <a:graphic xmlns:a="http://schemas.openxmlformats.org/drawingml/2006/main">
-              <a:graphicData uri="http://schemas.openxmlformats.org/drawingml/2006/picture">
-                <pic:pic xmlns:pic="http://schemas.openxmlformats.org/drawingml/2006/picture">
-                  <pic:nvPicPr>
-                    <pic:cNvPr id="0" name=""/>
-                    <pic:cNvPicPr/>
-                  </pic:nvPicPr>
-                  <pic:blipFill>
-                    <a:blip r:embed="rId17">
-                      <a:extLst>
-                        <a:ext uri="{28A0092B-C50C-407E-A947-70E740481C1C}">
-                          <a14:useLocalDpi xmlns:a14="http://schemas.microsoft.com/office/drawing/2010/main" val="0"/>
-                        </a:ext>
-                      </a:extLst>
-                    </a:blip>
-                    <a:stretch>
-                      <a:fillRect/>
-                    </a:stretch>
-                  </pic:blipFill>
-                  <pic:spPr>
-                    <a:xfrm>
-                      <a:off x="0" y="0"/>
                       <a:ext cx="5761218" cy="5236920"/>
                     </a:xfrm>
                     <a:prstGeom prst="rect">
@@ -2894,7 +3278,25 @@
           <w:b w:val="0"/>
           <w:szCs w:val="24"/>
         </w:rPr>
-        <w:t>No Guia MTPD existe ainda uma orientação para elaboração do balanço de massa para estimar a emissão de COVs por metro quadrado pintado, conforme descrito abaixo:</w:t>
+        <w:t xml:space="preserve">No Guia MTPD existe ainda uma orientação para elaboração do balanço de massa para estimar a emissão de </w:t>
+      </w:r>
+      <w:proofErr w:type="spellStart"/>
+      <w:r>
+        <w:rPr>
+          <w:rFonts w:eastAsia="Times New Roman" w:cs="Times New Roman"/>
+          <w:b w:val="0"/>
+          <w:szCs w:val="24"/>
+        </w:rPr>
+        <w:t>COVs</w:t>
+      </w:r>
+      <w:proofErr w:type="spellEnd"/>
+      <w:r>
+        <w:rPr>
+          <w:rFonts w:eastAsia="Times New Roman" w:cs="Times New Roman"/>
+          <w:b w:val="0"/>
+          <w:szCs w:val="24"/>
+        </w:rPr>
+        <w:t xml:space="preserve"> por metro quadrado pintado, conforme descrito abaixo:</w:t>
       </w:r>
     </w:p>
     <w:p>
@@ -3085,7 +3487,27 @@
           <w:sz w:val="18"/>
           <w:szCs w:val="18"/>
         </w:rPr>
-        <w:t xml:space="preserve">VC2 = volume de Tinta 2 usada por mês (L); Exemplo: esmalte (basecoat) </w:t>
+        <w:t>VC2 = volume de Tinta 2 usada por mês (L); Exemplo: esmalte (</w:t>
+      </w:r>
+      <w:proofErr w:type="spellStart"/>
+      <w:r>
+        <w:rPr>
+          <w:rFonts w:eastAsia="Times New Roman" w:cs="Times New Roman"/>
+          <w:b w:val="0"/>
+          <w:sz w:val="18"/>
+          <w:szCs w:val="18"/>
+        </w:rPr>
+        <w:t>basecoat</w:t>
+      </w:r>
+      <w:proofErr w:type="spellEnd"/>
+      <w:r>
+        <w:rPr>
+          <w:rFonts w:eastAsia="Times New Roman" w:cs="Times New Roman"/>
+          <w:b w:val="0"/>
+          <w:sz w:val="18"/>
+          <w:szCs w:val="18"/>
+        </w:rPr>
+        <w:t xml:space="preserve">) </w:t>
       </w:r>
     </w:p>
     <w:p>
@@ -3193,7 +3615,27 @@
           <w:sz w:val="18"/>
           <w:szCs w:val="18"/>
         </w:rPr>
-        <w:t>RSA = somatória de solventes capturados na fase de vapor, reciclados ou destruidos por equipamento de controle de COV (kg); Exemplo: emissão de solventes durante a aplicação de tinta</w:t>
+        <w:t xml:space="preserve">RSA = somatória de solventes capturados na fase de vapor, reciclados ou </w:t>
+      </w:r>
+      <w:proofErr w:type="spellStart"/>
+      <w:r>
+        <w:rPr>
+          <w:rFonts w:eastAsia="Times New Roman" w:cs="Times New Roman"/>
+          <w:b w:val="0"/>
+          <w:sz w:val="18"/>
+          <w:szCs w:val="18"/>
+        </w:rPr>
+        <w:t>destruidos</w:t>
+      </w:r>
+      <w:proofErr w:type="spellEnd"/>
+      <w:r>
+        <w:rPr>
+          <w:rFonts w:eastAsia="Times New Roman" w:cs="Times New Roman"/>
+          <w:b w:val="0"/>
+          <w:sz w:val="18"/>
+          <w:szCs w:val="18"/>
+        </w:rPr>
+        <w:t xml:space="preserve"> por equipamento de controle de COV (kg); Exemplo: emissão de solventes durante a aplicação de tinta</w:t>
       </w:r>
     </w:p>
     <w:p>
@@ -3624,7 +4066,7 @@
                     </pic:cNvPicPr>
                   </pic:nvPicPr>
                   <pic:blipFill>
-                    <a:blip r:embed="rId18">
+                    <a:blip r:embed="rId14">
                       <a:extLst>
                         <a:ext uri="{28A0092B-C50C-407E-A947-70E740481C1C}">
                           <a14:useLocalDpi xmlns:a14="http://schemas.microsoft.com/office/drawing/2010/main" val="0"/>
@@ -3775,7 +4217,7 @@
                     <pic:cNvPicPr/>
                   </pic:nvPicPr>
                   <pic:blipFill>
-                    <a:blip r:embed="rId19">
+                    <a:blip r:embed="rId15">
                       <a:extLst>
                         <a:ext uri="{28A0092B-C50C-407E-A947-70E740481C1C}">
                           <a14:useLocalDpi xmlns:a14="http://schemas.microsoft.com/office/drawing/2010/main" val="0"/>
@@ -3877,11 +4319,11 @@
         <w:pStyle w:val="Heading1"/>
         <w:spacing w:line="360" w:lineRule="auto"/>
       </w:pPr>
-      <w:bookmarkStart w:name="_Toc175774727" w:id="3"/>
+      <w:bookmarkStart w:id="1" w:name="_Toc175774727"/>
       <w:r>
         <w:t>2. OBJETIVO</w:t>
       </w:r>
-      <w:bookmarkEnd w:id="3"/>
+      <w:bookmarkEnd w:id="1"/>
     </w:p>
     <w:p>
       <w:pPr>
@@ -3897,12 +4339,6 @@
           <w:bCs/>
         </w:rPr>
         <w:tab/>
-      </w:r>
-      <w:r>
-        <w:rPr>
-          <w:b w:val="0"/>
-          <w:bCs/>
-        </w:rPr>
         <w:t xml:space="preserve">Realizar a instalação de sensores </w:t>
       </w:r>
       <w:r>
@@ -4029,11 +4465,11 @@
         <w:pStyle w:val="Heading1"/>
         <w:spacing w:line="360" w:lineRule="auto"/>
       </w:pPr>
-      <w:bookmarkStart w:name="_Toc175774728" w:id="4"/>
+      <w:bookmarkStart w:id="2" w:name="_Toc175774728"/>
       <w:r>
         <w:t>3. JUSTIFICATIVA</w:t>
       </w:r>
-      <w:bookmarkEnd w:id="4"/>
+      <w:bookmarkEnd w:id="2"/>
     </w:p>
     <w:p>
       <w:pPr>
@@ -4192,12 +4628,6 @@
           <w:bCs/>
         </w:rPr>
         <w:tab/>
-      </w:r>
-      <w:r>
-        <w:rPr>
-          <w:b w:val="0"/>
-          <w:bCs/>
-        </w:rPr>
         <w:t xml:space="preserve">Além da proteção </w:t>
       </w:r>
       <w:r>
@@ -4403,7 +4833,6 @@
         <w:t xml:space="preserve">. </w:t>
       </w:r>
     </w:p>
-    <w:p/>
     <w:p>
       <w:pPr>
         <w:pStyle w:val="Heading1"/>
@@ -4436,7 +4865,23 @@
           <w:rFonts w:eastAsia="Times New Roman" w:cs="Times New Roman"/>
           <w:b w:val="0"/>
         </w:rPr>
-        <w:t>Como detalhado junto ao tópico do contexto, o presente projeto tem como objetivo monitorar a eficiência dos processos de controle de emissão de COVs – Compostos Orgânicos Voláteis – durante o processo de pintura automotiva, nas fábricas que atuam dentro do Estado de São Paulo.</w:t>
+        <w:t xml:space="preserve">Como detalhado junto ao tópico do contexto, o presente projeto tem como objetivo monitorar a eficiência dos processos de controle de emissão de </w:t>
+      </w:r>
+      <w:proofErr w:type="spellStart"/>
+      <w:r>
+        <w:rPr>
+          <w:rFonts w:eastAsia="Times New Roman" w:cs="Times New Roman"/>
+          <w:b w:val="0"/>
+        </w:rPr>
+        <w:t>COVs</w:t>
+      </w:r>
+      <w:proofErr w:type="spellEnd"/>
+      <w:r>
+        <w:rPr>
+          <w:rFonts w:eastAsia="Times New Roman" w:cs="Times New Roman"/>
+          <w:b w:val="0"/>
+        </w:rPr>
+        <w:t xml:space="preserve"> – Compostos Orgânicos Voláteis – durante o processo de pintura automotiva, nas fábricas que atuam dentro do Estado de São Paulo.</w:t>
       </w:r>
     </w:p>
     <w:p>
@@ -4490,13 +4935,43 @@
           <w:rFonts w:eastAsia="Times New Roman" w:cs="Times New Roman"/>
           <w:b w:val="0"/>
         </w:rPr>
-        <w:t>Ocorre que os COVs, compostos orgânicos voláteis, são, como o próprio nome sugere, gases voláteis, que ao serem lançados na atmosfera geram reações químicas acabam contribuindo</w:t>
-      </w:r>
-      <w:r>
-        <w:rPr>
-          <w:b w:val="0"/>
-        </w:rPr>
-        <w:t xml:space="preserve"> na formação do ozônio troposférico (conhecido como “smog” fotoquímico), que tem efeitos prejudiciais à saúde e meio ambiente.</w:t>
+        <w:t xml:space="preserve">Ocorre que os </w:t>
+      </w:r>
+      <w:proofErr w:type="spellStart"/>
+      <w:r>
+        <w:rPr>
+          <w:rFonts w:eastAsia="Times New Roman" w:cs="Times New Roman"/>
+          <w:b w:val="0"/>
+        </w:rPr>
+        <w:t>COVs</w:t>
+      </w:r>
+      <w:proofErr w:type="spellEnd"/>
+      <w:r>
+        <w:rPr>
+          <w:rFonts w:eastAsia="Times New Roman" w:cs="Times New Roman"/>
+          <w:b w:val="0"/>
+        </w:rPr>
+        <w:t>, compostos orgânicos voláteis, são, como o próprio nome sugere, gases voláteis, que ao serem lançados na atmosfera geram reações químicas acabam contribuindo</w:t>
+      </w:r>
+      <w:r>
+        <w:rPr>
+          <w:b w:val="0"/>
+        </w:rPr>
+        <w:t xml:space="preserve"> na formação do ozônio </w:t>
+      </w:r>
+      <w:proofErr w:type="spellStart"/>
+      <w:r>
+        <w:rPr>
+          <w:b w:val="0"/>
+        </w:rPr>
+        <w:t>troposférico</w:t>
+      </w:r>
+      <w:proofErr w:type="spellEnd"/>
+      <w:r>
+        <w:rPr>
+          <w:b w:val="0"/>
+        </w:rPr>
+        <w:t xml:space="preserve"> (conhecido como “smog” fotoquímico), que tem efeitos prejudiciais à saúde e meio ambiente.</w:t>
       </w:r>
     </w:p>
     <w:p>
@@ -4633,7 +5108,25 @@
           <w:b w:val="0"/>
           <w:szCs w:val="24"/>
         </w:rPr>
-        <w:t xml:space="preserve">Por conta disso, as montadoras têm como praxe, a utilização de técnicas de controle de emissão de COVs instalados dentro de suas cabines de pinturas e estufas de secagem. Dentre elas podemos destacar: </w:t>
+        <w:t xml:space="preserve">Por conta disso, as montadoras têm como praxe, a utilização de técnicas de controle de emissão de </w:t>
+      </w:r>
+      <w:proofErr w:type="spellStart"/>
+      <w:r>
+        <w:rPr>
+          <w:rFonts w:eastAsia="Times New Roman" w:cs="Times New Roman"/>
+          <w:b w:val="0"/>
+          <w:szCs w:val="24"/>
+        </w:rPr>
+        <w:t>COVs</w:t>
+      </w:r>
+      <w:proofErr w:type="spellEnd"/>
+      <w:r>
+        <w:rPr>
+          <w:rFonts w:eastAsia="Times New Roman" w:cs="Times New Roman"/>
+          <w:b w:val="0"/>
+          <w:szCs w:val="24"/>
+        </w:rPr>
+        <w:t xml:space="preserve"> instalados dentro de suas cabines de pinturas e estufas de secagem. Dentre elas podemos destacar: </w:t>
       </w:r>
     </w:p>
     <w:p>
@@ -4807,7 +5300,25 @@
           <w:b w:val="0"/>
           <w:szCs w:val="24"/>
         </w:rPr>
-        <w:t xml:space="preserve"> Toda fonte de poluição do ar deverá ser provida de sistema de ventilação local exaustora e </w:t>
+        <w:t xml:space="preserve"> Toda fonte de poluição do ar deverá ser provida de sistema de ventilação local </w:t>
+      </w:r>
+      <w:proofErr w:type="spellStart"/>
+      <w:r>
+        <w:rPr>
+          <w:rFonts w:eastAsia="Times New Roman" w:cs="Times New Roman"/>
+          <w:b w:val="0"/>
+          <w:szCs w:val="24"/>
+        </w:rPr>
+        <w:t>exaustora</w:t>
+      </w:r>
+      <w:proofErr w:type="spellEnd"/>
+      <w:r>
+        <w:rPr>
+          <w:rFonts w:eastAsia="Times New Roman" w:cs="Times New Roman"/>
+          <w:b w:val="0"/>
+          <w:szCs w:val="24"/>
+        </w:rPr>
+        <w:t xml:space="preserve"> e </w:t>
       </w:r>
       <w:r>
         <w:rPr>
@@ -4848,7 +5359,23 @@
           <w:rFonts w:eastAsia="Times New Roman" w:cs="Times New Roman"/>
           <w:b w:val="0"/>
         </w:rPr>
-        <w:t xml:space="preserve">erá instalado o sensor de gás inflamável Mq-2, dentro do exaustor que lança os efluentes na chaminé, com o objetivo de captar e registrar os níveis de COVs resultantes do processo de pintura automotiva. </w:t>
+        <w:t xml:space="preserve">erá instalado o sensor de gás inflamável Mq-2, dentro do exaustor que lança os efluentes na chaminé, com o objetivo de captar e registrar os níveis de </w:t>
+      </w:r>
+      <w:proofErr w:type="spellStart"/>
+      <w:r>
+        <w:rPr>
+          <w:rFonts w:eastAsia="Times New Roman" w:cs="Times New Roman"/>
+          <w:b w:val="0"/>
+        </w:rPr>
+        <w:t>COVs</w:t>
+      </w:r>
+      <w:proofErr w:type="spellEnd"/>
+      <w:r>
+        <w:rPr>
+          <w:rFonts w:eastAsia="Times New Roman" w:cs="Times New Roman"/>
+          <w:b w:val="0"/>
+        </w:rPr>
+        <w:t xml:space="preserve"> resultantes do processo de pintura automotiva. </w:t>
       </w:r>
     </w:p>
     <w:p>
@@ -4882,7 +5409,7 @@
                     <pic:cNvPicPr/>
                   </pic:nvPicPr>
                   <pic:blipFill rotWithShape="1">
-                    <a:blip r:embed="rId20">
+                    <a:blip r:embed="rId16">
                       <a:extLst>
                         <a:ext uri="{28A0092B-C50C-407E-A947-70E740481C1C}">
                           <a14:useLocalDpi xmlns:a14="http://schemas.microsoft.com/office/drawing/2010/main" val="0"/>
@@ -4983,7 +5510,25 @@
           <w:b w:val="0"/>
           <w:szCs w:val="24"/>
         </w:rPr>
-        <w:t xml:space="preserve"> servirão para verificar se os níveis de COVs lançados na atmosfera estão dentro dos padrões regulatórios</w:t>
+        <w:t xml:space="preserve"> servirão para verificar se os níveis de </w:t>
+      </w:r>
+      <w:proofErr w:type="spellStart"/>
+      <w:r>
+        <w:rPr>
+          <w:rFonts w:eastAsia="Times New Roman" w:cs="Times New Roman"/>
+          <w:b w:val="0"/>
+          <w:szCs w:val="24"/>
+        </w:rPr>
+        <w:t>COVs</w:t>
+      </w:r>
+      <w:proofErr w:type="spellEnd"/>
+      <w:r>
+        <w:rPr>
+          <w:rFonts w:eastAsia="Times New Roman" w:cs="Times New Roman"/>
+          <w:b w:val="0"/>
+          <w:szCs w:val="24"/>
+        </w:rPr>
+        <w:t xml:space="preserve"> lançados na atmosfera estão dentro dos padrões regulatórios</w:t>
       </w:r>
       <w:r>
         <w:rPr>
@@ -5014,14 +5559,14 @@
         <w:pStyle w:val="Heading1"/>
         <w:spacing w:line="360" w:lineRule="auto"/>
       </w:pPr>
-      <w:bookmarkStart w:name="_Toc175774731" w:id="5"/>
+      <w:bookmarkStart w:id="3" w:name="_Toc175774731"/>
       <w:r>
         <w:t xml:space="preserve">4.2 </w:t>
       </w:r>
       <w:r>
         <w:t>Resultados esperados</w:t>
       </w:r>
-      <w:bookmarkEnd w:id="5"/>
+      <w:bookmarkEnd w:id="3"/>
     </w:p>
     <w:p>
       <w:pPr>
@@ -5040,6 +5585,7 @@
         </w:rPr>
         <w:t xml:space="preserve">Nessa perspectiva, esperamos desenvolver um website com as melhores tecnologias disponíveis de </w:t>
       </w:r>
+      <w:proofErr w:type="spellStart"/>
       <w:r>
         <w:rPr>
           <w:rFonts w:eastAsia="Times New Roman" w:cs="Times New Roman"/>
@@ -5066,8 +5612,17 @@
           <w:rFonts w:eastAsia="Times New Roman" w:cs="Times New Roman"/>
           <w:b w:val="0"/>
         </w:rPr>
-        <w:t xml:space="preserve">nd, </w:t>
-      </w:r>
+        <w:t>nd</w:t>
+      </w:r>
+      <w:proofErr w:type="spellEnd"/>
+      <w:r>
+        <w:rPr>
+          <w:rFonts w:eastAsia="Times New Roman" w:cs="Times New Roman"/>
+          <w:b w:val="0"/>
+        </w:rPr>
+        <w:t xml:space="preserve">, </w:t>
+      </w:r>
+      <w:proofErr w:type="spellStart"/>
       <w:r>
         <w:rPr>
           <w:rFonts w:eastAsia="Times New Roman" w:cs="Times New Roman"/>
@@ -5094,7 +5649,31 @@
           <w:rFonts w:eastAsia="Times New Roman" w:cs="Times New Roman"/>
           <w:b w:val="0"/>
         </w:rPr>
-        <w:t xml:space="preserve">nd e banco de dados. Integrando APIs de visualização de gráficos em dashboard e compilação de dados. Este site ficara hospedado na internet, para ser acessado pelo contratante, através da utilização de login e senha. Após a validação do login o contratante terá acesso aos dados coletados pelos nossos sensores de gás inflamável Mq-2 instalados em sua fábrica, podendo verificar se os níveis de emissão de COVs, estão dentro dos padrões regulatórios ambientais. </w:t>
+        <w:t>nd</w:t>
+      </w:r>
+      <w:proofErr w:type="spellEnd"/>
+      <w:r>
+        <w:rPr>
+          <w:rFonts w:eastAsia="Times New Roman" w:cs="Times New Roman"/>
+          <w:b w:val="0"/>
+        </w:rPr>
+        <w:t xml:space="preserve"> e banco de dados. Integrando APIs de visualização de gráficos em dashboard e compilação de dados. Este site ficara hospedado na internet, para ser acessado pelo contratante, através da utilização de login e senha. Após a validação do login o contratante terá acesso aos dados coletados pelos nossos sensores de gás inflamável Mq-2 instalados em sua fábrica, podendo verificar se os níveis de emissão de </w:t>
+      </w:r>
+      <w:proofErr w:type="spellStart"/>
+      <w:r>
+        <w:rPr>
+          <w:rFonts w:eastAsia="Times New Roman" w:cs="Times New Roman"/>
+          <w:b w:val="0"/>
+        </w:rPr>
+        <w:t>COVs</w:t>
+      </w:r>
+      <w:proofErr w:type="spellEnd"/>
+      <w:r>
+        <w:rPr>
+          <w:rFonts w:eastAsia="Times New Roman" w:cs="Times New Roman"/>
+          <w:b w:val="0"/>
+        </w:rPr>
+        <w:t xml:space="preserve">, estão dentro dos padrões regulatórios ambientais. </w:t>
       </w:r>
     </w:p>
     <w:p>
@@ -5179,7 +5758,7 @@
                     <pic:cNvPicPr/>
                   </pic:nvPicPr>
                   <pic:blipFill>
-                    <a:blip r:embed="rId21">
+                    <a:blip r:embed="rId17">
                       <a:extLst>
                         <a:ext uri="{28A0092B-C50C-407E-A947-70E740481C1C}">
                           <a14:useLocalDpi xmlns:a14="http://schemas.microsoft.com/office/drawing/2010/main" val="0"/>
@@ -5246,14 +5825,14 @@
         <w:pStyle w:val="Heading1"/>
         <w:spacing w:line="360" w:lineRule="auto"/>
       </w:pPr>
-      <w:bookmarkStart w:name="_Toc175774732" w:id="6"/>
+      <w:bookmarkStart w:id="4" w:name="_Toc175774732"/>
       <w:r>
         <w:t xml:space="preserve">4.3 </w:t>
       </w:r>
       <w:r>
         <w:t>Requisitos</w:t>
       </w:r>
-      <w:bookmarkEnd w:id="6"/>
+      <w:bookmarkEnd w:id="4"/>
     </w:p>
     <w:p>
       <w:pPr>
@@ -5635,6 +6214,7 @@
           <w:b w:val="0"/>
         </w:rPr>
       </w:pPr>
+      <w:proofErr w:type="spellStart"/>
       <w:r>
         <w:rPr>
           <w:rFonts w:eastAsia="Times New Roman" w:cs="Times New Roman"/>
@@ -5654,7 +6234,15 @@
           <w:rFonts w:eastAsia="Times New Roman" w:cs="Times New Roman"/>
           <w:b w:val="0"/>
         </w:rPr>
-        <w:t>nd – integrado com banco de dados e API de Dash board</w:t>
+        <w:t>nd</w:t>
+      </w:r>
+      <w:proofErr w:type="spellEnd"/>
+      <w:r>
+        <w:rPr>
+          <w:rFonts w:eastAsia="Times New Roman" w:cs="Times New Roman"/>
+          <w:b w:val="0"/>
+        </w:rPr>
+        <w:t xml:space="preserve"> – integrado com banco de dados e API de Dash board</w:t>
       </w:r>
       <w:r>
         <w:rPr>
@@ -5871,7 +6459,39 @@
           <w:b w:val="0"/>
           <w:bCs/>
         </w:rPr>
-        <w:t>- Protótipo do site institucional apresentado no Canva e/ou Figma;</w:t>
+        <w:t xml:space="preserve">- Protótipo do site institucional apresentado no </w:t>
+      </w:r>
+      <w:proofErr w:type="spellStart"/>
+      <w:r>
+        <w:rPr>
+          <w:b w:val="0"/>
+          <w:bCs/>
+        </w:rPr>
+        <w:t>Canva</w:t>
+      </w:r>
+      <w:proofErr w:type="spellEnd"/>
+      <w:r>
+        <w:rPr>
+          <w:b w:val="0"/>
+          <w:bCs/>
+        </w:rPr>
+        <w:t xml:space="preserve"> e/ou </w:t>
+      </w:r>
+      <w:proofErr w:type="spellStart"/>
+      <w:r>
+        <w:rPr>
+          <w:b w:val="0"/>
+          <w:bCs/>
+        </w:rPr>
+        <w:t>Figma</w:t>
+      </w:r>
+      <w:proofErr w:type="spellEnd"/>
+      <w:r>
+        <w:rPr>
+          <w:b w:val="0"/>
+          <w:bCs/>
+        </w:rPr>
+        <w:t>;</w:t>
       </w:r>
     </w:p>
     <w:p>
@@ -5907,8 +6527,16 @@
         <w:rPr>
           <w:b w:val="0"/>
         </w:rPr>
-        <w:t xml:space="preserve"> Projeto criado na ferramenta de gestão Trello</w:t>
-      </w:r>
+        <w:t xml:space="preserve"> Projeto criado na ferramenta de gestão </w:t>
+      </w:r>
+      <w:proofErr w:type="spellStart"/>
+      <w:r>
+        <w:rPr>
+          <w:b w:val="0"/>
+        </w:rPr>
+        <w:t>Trello</w:t>
+      </w:r>
+      <w:proofErr w:type="spellEnd"/>
       <w:r>
         <w:rPr>
           <w:b w:val="0"/>
@@ -5961,7 +6589,23 @@
           <w:b w:val="0"/>
           <w:bCs/>
         </w:rPr>
-        <w:t>- Configuração da máquina virtual com sistema operacional Lubuntu.</w:t>
+        <w:t xml:space="preserve">- Configuração da máquina virtual com sistema operacional </w:t>
+      </w:r>
+      <w:proofErr w:type="spellStart"/>
+      <w:r>
+        <w:rPr>
+          <w:b w:val="0"/>
+          <w:bCs/>
+        </w:rPr>
+        <w:t>Lubuntu</w:t>
+      </w:r>
+      <w:proofErr w:type="spellEnd"/>
+      <w:r>
+        <w:rPr>
+          <w:b w:val="0"/>
+          <w:bCs/>
+        </w:rPr>
+        <w:t>.</w:t>
       </w:r>
     </w:p>
     <w:p>
@@ -5978,12 +6622,6 @@
           <w:bCs/>
         </w:rPr>
         <w:tab/>
-      </w:r>
-      <w:r>
-        <w:rPr>
-          <w:b w:val="0"/>
-          <w:bCs/>
-        </w:rPr>
         <w:t>Para futuras entregas. Com início previsto em setembro e finalização em outubro, temos.</w:t>
       </w:r>
     </w:p>
@@ -6253,7 +6891,7 @@
         <w:pStyle w:val="Heading1"/>
         <w:spacing w:line="360" w:lineRule="auto"/>
       </w:pPr>
-      <w:bookmarkStart w:name="_Toc175774734" w:id="7"/>
+      <w:bookmarkStart w:id="5" w:name="_Toc175774734"/>
       <w:r>
         <w:t>4.</w:t>
       </w:r>
@@ -6266,7 +6904,7 @@
       <w:r>
         <w:t>Restrições</w:t>
       </w:r>
-      <w:bookmarkEnd w:id="7"/>
+      <w:bookmarkEnd w:id="5"/>
     </w:p>
     <w:p>
       <w:pPr>
@@ -6374,7 +7012,7 @@
         <w:pStyle w:val="Heading1"/>
         <w:spacing w:line="360" w:lineRule="auto"/>
       </w:pPr>
-      <w:bookmarkStart w:name="_Toc175774735" w:id="8"/>
+      <w:bookmarkStart w:id="6" w:name="_Toc175774735"/>
       <w:r>
         <w:t>4.</w:t>
       </w:r>
@@ -6387,7 +7025,7 @@
       <w:r>
         <w:t>Partes interessadas</w:t>
       </w:r>
-      <w:bookmarkEnd w:id="8"/>
+      <w:bookmarkEnd w:id="6"/>
     </w:p>
     <w:p>
       <w:pPr>
@@ -6563,10 +7201,6 @@
           <w:numId w:val="4"/>
         </w:numPr>
         <w:spacing w:after="0" w:line="360" w:lineRule="auto"/>
-        <w:rPr>
-          <w:rFonts w:eastAsia="Times New Roman" w:cs="Times New Roman"/>
-          <w:szCs w:val="24"/>
-        </w:rPr>
       </w:pPr>
       <w:r>
         <w:rPr>
@@ -6581,17 +7215,11 @@
         <w:pStyle w:val="Heading1"/>
         <w:spacing w:line="360" w:lineRule="auto"/>
       </w:pPr>
-    </w:p>
-    <w:p>
-      <w:pPr>
-        <w:pStyle w:val="Heading1"/>
-        <w:spacing w:line="360" w:lineRule="auto"/>
-      </w:pPr>
-      <w:bookmarkStart w:name="_Toc175774736" w:id="9"/>
+      <w:bookmarkStart w:id="7" w:name="_Toc175774736"/>
       <w:r>
         <w:t xml:space="preserve">5. PREMISSAS </w:t>
       </w:r>
-      <w:bookmarkEnd w:id="9"/>
+      <w:bookmarkEnd w:id="7"/>
     </w:p>
     <w:p>
       <w:pPr>
@@ -6755,7 +7383,15 @@
         </w:rPr>
       </w:pPr>
       <w:r>
-        <w:t>Rede Wifi e computadores</w:t>
+        <w:t xml:space="preserve">Rede </w:t>
+      </w:r>
+      <w:proofErr w:type="spellStart"/>
+      <w:r>
+        <w:t>Wifi</w:t>
+      </w:r>
+      <w:proofErr w:type="spellEnd"/>
+      <w:r>
+        <w:t xml:space="preserve"> e computadores</w:t>
       </w:r>
       <w:r>
         <w:rPr>
@@ -6865,22 +7501,25 @@
     <w:p/>
     <w:p/>
     <w:p/>
+    <w:p/>
+    <w:p/>
+    <w:p/>
+    <w:p/>
+    <w:p/>
+    <w:p/>
     <w:p>
       <w:pPr>
         <w:pStyle w:val="Heading1"/>
         <w:spacing w:line="360" w:lineRule="auto"/>
       </w:pPr>
-      <w:bookmarkStart w:name="_Toc175774737" w:id="10"/>
+      <w:bookmarkStart w:id="8" w:name="_Toc175774737"/>
       <w:r>
         <w:t>6</w:t>
       </w:r>
       <w:r>
         <w:t>. BIBLIOGRAFIA</w:t>
       </w:r>
-      <w:bookmarkEnd w:id="10"/>
-      <w:r>
-        <w:t xml:space="preserve"> </w:t>
-      </w:r>
+      <w:bookmarkEnd w:id="8"/>
     </w:p>
     <w:p>
       <w:pPr>
@@ -6898,7 +7537,7 @@
         </w:rPr>
         <w:t xml:space="preserve">Lei dos Crimes Ambientais - </w:t>
       </w:r>
-      <w:hyperlink r:id="rId22">
+      <w:hyperlink r:id="rId18">
         <w:r>
           <w:rPr>
             <w:rStyle w:val="Hyperlink"/>
@@ -6944,7 +7583,7 @@
         </w:rPr>
         <w:t xml:space="preserve">Infrações Administrativas - </w:t>
       </w:r>
-      <w:hyperlink r:id="rId23">
+      <w:hyperlink r:id="rId19">
         <w:r>
           <w:rPr>
             <w:rStyle w:val="Hyperlink"/>
@@ -6990,7 +7629,7 @@
         </w:rPr>
         <w:t xml:space="preserve">Resolução CONAMA 382/06 - </w:t>
       </w:r>
-      <w:hyperlink r:id="rId24">
+      <w:hyperlink r:id="rId20">
         <w:r>
           <w:rPr>
             <w:rStyle w:val="Hyperlink"/>
@@ -7036,7 +7675,7 @@
         </w:rPr>
         <w:t xml:space="preserve">Decreto Estadual n. 8.468/76 - </w:t>
       </w:r>
-      <w:hyperlink r:id="rId25">
+      <w:hyperlink r:id="rId21">
         <w:r>
           <w:rPr>
             <w:rStyle w:val="Hyperlink"/>
@@ -7081,7 +7720,7 @@
         </w:rPr>
         <w:t xml:space="preserve">Monografia referente a emissão de poluentes durante processo de pintura automotiva. - </w:t>
       </w:r>
-      <w:hyperlink r:id="rId26">
+      <w:hyperlink r:id="rId22">
         <w:r>
           <w:rPr>
             <w:rStyle w:val="Hyperlink"/>
@@ -7127,7 +7766,7 @@
         </w:rPr>
         <w:t xml:space="preserve">Estudo CETESB - </w:t>
       </w:r>
-      <w:hyperlink r:id="rId27">
+      <w:hyperlink r:id="rId23">
         <w:r>
           <w:rPr>
             <w:rStyle w:val="Hyperlink"/>
@@ -7173,7 +7812,7 @@
         </w:rPr>
         <w:t xml:space="preserve">Emissão de VOC no processo de fabricação de tintas - </w:t>
       </w:r>
-      <w:hyperlink r:id="rId28">
+      <w:hyperlink r:id="rId24">
         <w:r>
           <w:rPr>
             <w:rStyle w:val="Hyperlink"/>
@@ -7219,7 +7858,7 @@
         </w:rPr>
         <w:t xml:space="preserve">Diretiva da União Europeia sobre emissão de VOC - </w:t>
       </w:r>
-      <w:hyperlink r:id="rId29">
+      <w:hyperlink r:id="rId25">
         <w:r>
           <w:rPr>
             <w:rStyle w:val="Hyperlink"/>
@@ -7265,7 +7904,7 @@
         </w:rPr>
         <w:t xml:space="preserve">Instrução Técnica n. 30 CETESB - </w:t>
       </w:r>
-      <w:hyperlink r:id="rId30">
+      <w:hyperlink r:id="rId26">
         <w:r>
           <w:rPr>
             <w:rStyle w:val="Hyperlink"/>
@@ -7307,11 +7946,10 @@
         <w:rPr>
           <w:rFonts w:eastAsia="Calibri" w:cs="Times New Roman"/>
           <w:b w:val="0"/>
-          <w:bCs w:val="0"/>
         </w:rPr>
         <w:t xml:space="preserve"> - </w:t>
       </w:r>
-      <w:hyperlink r:id="R76eb1c7d2552415d">
+      <w:hyperlink r:id="rId27">
         <w:r>
           <w:rPr>
             <w:rStyle w:val="Hyperlink"/>
@@ -7338,6 +7976,7 @@
           <w:lang w:val="es-ES"/>
         </w:rPr>
       </w:pPr>
+      <w:proofErr w:type="spellStart"/>
       <w:r>
         <w:rPr>
           <w:rFonts w:eastAsia="Calibri" w:cs="Times New Roman"/>
@@ -7345,6 +7984,7 @@
         </w:rPr>
         <w:t>Guia</w:t>
       </w:r>
+      <w:proofErr w:type="spellEnd"/>
       <w:r>
         <w:rPr>
           <w:rFonts w:eastAsia="Calibri" w:cs="Times New Roman"/>
@@ -7352,7 +7992,7 @@
         </w:rPr>
         <w:t xml:space="preserve"> PREFE – CETESB - </w:t>
       </w:r>
-      <w:hyperlink r:id="R9f9c0a8d3bc0494f">
+      <w:hyperlink r:id="rId28">
         <w:r>
           <w:rPr>
             <w:rStyle w:val="Hyperlink"/>
@@ -7392,12 +8032,13 @@
         </w:numPr>
         <w:spacing w:after="0" w:line="257" w:lineRule="auto"/>
         <w:rPr>
-          <w:rFonts w:ascii="Calibri" w:hAnsi="Calibri" w:eastAsia="Calibri" w:cs="Calibri"/>
+          <w:rFonts w:ascii="Calibri" w:eastAsia="Calibri" w:hAnsi="Calibri" w:cs="Calibri"/>
           <w:sz w:val="20"/>
           <w:szCs w:val="20"/>
           <w:u w:val="single"/>
         </w:rPr>
       </w:pPr>
+      <w:proofErr w:type="spellStart"/>
       <w:r>
         <w:rPr>
           <w:rFonts w:eastAsia="Calibri" w:cs="Times New Roman"/>
@@ -7405,18 +8046,68 @@
           <w:szCs w:val="24"/>
           <w:lang w:val="es-ES"/>
         </w:rPr>
-        <w:t>Metodologia de aferição de chaminé industrial -</w:t>
-      </w:r>
+        <w:t>Metodologia</w:t>
+      </w:r>
+      <w:proofErr w:type="spellEnd"/>
       <w:r>
         <w:rPr>
           <w:rFonts w:eastAsia="Calibri" w:cs="Times New Roman"/>
-          <w:b w:val="0"/>
+          <w:bCs/>
           <w:szCs w:val="24"/>
           <w:lang w:val="es-ES"/>
         </w:rPr>
+        <w:t xml:space="preserve"> de </w:t>
+      </w:r>
+      <w:proofErr w:type="spellStart"/>
+      <w:r>
+        <w:rPr>
+          <w:rFonts w:eastAsia="Calibri" w:cs="Times New Roman"/>
+          <w:bCs/>
+          <w:szCs w:val="24"/>
+          <w:lang w:val="es-ES"/>
+        </w:rPr>
+        <w:t>aferição</w:t>
+      </w:r>
+      <w:proofErr w:type="spellEnd"/>
+      <w:r>
+        <w:rPr>
+          <w:rFonts w:eastAsia="Calibri" w:cs="Times New Roman"/>
+          <w:bCs/>
+          <w:szCs w:val="24"/>
+          <w:lang w:val="es-ES"/>
+        </w:rPr>
+        <w:t xml:space="preserve"> de </w:t>
+      </w:r>
+      <w:proofErr w:type="spellStart"/>
+      <w:r>
+        <w:rPr>
+          <w:rFonts w:eastAsia="Calibri" w:cs="Times New Roman"/>
+          <w:bCs/>
+          <w:szCs w:val="24"/>
+          <w:lang w:val="es-ES"/>
+        </w:rPr>
+        <w:t>chaminé</w:t>
+      </w:r>
+      <w:proofErr w:type="spellEnd"/>
+      <w:r>
+        <w:rPr>
+          <w:rFonts w:eastAsia="Calibri" w:cs="Times New Roman"/>
+          <w:bCs/>
+          <w:szCs w:val="24"/>
+          <w:lang w:val="es-ES"/>
+        </w:rPr>
+        <w:t xml:space="preserve"> industrial -</w:t>
+      </w:r>
+      <w:r>
+        <w:rPr>
+          <w:rFonts w:eastAsia="Calibri" w:cs="Times New Roman"/>
+          <w:b w:val="0"/>
+          <w:szCs w:val="24"/>
+          <w:lang w:val="es-ES"/>
+        </w:rPr>
         <w:t xml:space="preserve"> </w:t>
       </w:r>
-      <w:hyperlink r:id="rId33">
+      <w:hyperlink r:id="rId29">
         <w:r>
           <w:rPr>
             <w:rStyle w:val="Hyperlink"/>
@@ -7445,21 +8136,13 @@
       </w:r>
     </w:p>
     <w:sectPr>
-      <w:pgSz w:w="11906" w:h="16838" w:orient="portrait"/>
+      <w:pgSz w:w="11906" w:h="16838"/>
       <w:pgMar w:top="1701" w:right="1134" w:bottom="1134" w:left="1701" w:header="708" w:footer="708" w:gutter="0"/>
       <w:cols w:space="708"/>
       <w:docGrid w:linePitch="360"/>
     </w:sectPr>
   </w:body>
 </w:document>
-</file>
-
-<file path=word/commentsExtended.xml><?xml version="1.0" encoding="utf-8"?>
-<w15:commentsEx xmlns:mc="http://schemas.openxmlformats.org/markup-compatibility/2006" xmlns:w15="http://schemas.microsoft.com/office/word/2012/wordml" mc:Ignorable="w15"/>
-</file>
-
-<file path=word/commentsIds.xml><?xml version="1.0" encoding="utf-8"?>
-<w16cid:commentsIds xmlns:mc="http://schemas.openxmlformats.org/markup-compatibility/2006" xmlns:w16cid="http://schemas.microsoft.com/office/word/2016/wordml/cid" mc:Ignorable="w16cid"/>
 </file>
 
 <file path=word/intelligence2.xml><?xml version="1.0" encoding="utf-8"?>
@@ -7498,7 +8181,7 @@
         <w:ind w:left="720" w:hanging="360"/>
       </w:pPr>
       <w:rPr>
-        <w:rFonts w:hint="default" w:ascii="Symbol" w:hAnsi="Symbol"/>
+        <w:rFonts w:ascii="Symbol" w:hAnsi="Symbol" w:hint="default"/>
       </w:rPr>
     </w:lvl>
     <w:lvl w:ilvl="1" w:tplc="1516485C">
@@ -7510,7 +8193,7 @@
         <w:ind w:left="1440" w:hanging="360"/>
       </w:pPr>
       <w:rPr>
-        <w:rFonts w:hint="default" w:ascii="Courier New" w:hAnsi="Courier New"/>
+        <w:rFonts w:ascii="Courier New" w:hAnsi="Courier New" w:hint="default"/>
       </w:rPr>
     </w:lvl>
     <w:lvl w:ilvl="2" w:tplc="4D62FC80">
@@ -7522,7 +8205,7 @@
         <w:ind w:left="2160" w:hanging="360"/>
       </w:pPr>
       <w:rPr>
-        <w:rFonts w:hint="default" w:ascii="Wingdings" w:hAnsi="Wingdings"/>
+        <w:rFonts w:ascii="Wingdings" w:hAnsi="Wingdings" w:hint="default"/>
       </w:rPr>
     </w:lvl>
     <w:lvl w:ilvl="3" w:tplc="6526B91E">
@@ -7534,7 +8217,7 @@
         <w:ind w:left="2880" w:hanging="360"/>
       </w:pPr>
       <w:rPr>
-        <w:rFonts w:hint="default" w:ascii="Symbol" w:hAnsi="Symbol"/>
+        <w:rFonts w:ascii="Symbol" w:hAnsi="Symbol" w:hint="default"/>
       </w:rPr>
     </w:lvl>
     <w:lvl w:ilvl="4" w:tplc="35FA1DDE">
@@ -7546,7 +8229,7 @@
         <w:ind w:left="3600" w:hanging="360"/>
       </w:pPr>
       <w:rPr>
-        <w:rFonts w:hint="default" w:ascii="Courier New" w:hAnsi="Courier New"/>
+        <w:rFonts w:ascii="Courier New" w:hAnsi="Courier New" w:hint="default"/>
       </w:rPr>
     </w:lvl>
     <w:lvl w:ilvl="5" w:tplc="4554007A">
@@ -7558,7 +8241,7 @@
         <w:ind w:left="4320" w:hanging="360"/>
       </w:pPr>
       <w:rPr>
-        <w:rFonts w:hint="default" w:ascii="Wingdings" w:hAnsi="Wingdings"/>
+        <w:rFonts w:ascii="Wingdings" w:hAnsi="Wingdings" w:hint="default"/>
       </w:rPr>
     </w:lvl>
     <w:lvl w:ilvl="6" w:tplc="8DAEEC0E">
@@ -7570,7 +8253,7 @@
         <w:ind w:left="5040" w:hanging="360"/>
       </w:pPr>
       <w:rPr>
-        <w:rFonts w:hint="default" w:ascii="Symbol" w:hAnsi="Symbol"/>
+        <w:rFonts w:ascii="Symbol" w:hAnsi="Symbol" w:hint="default"/>
       </w:rPr>
     </w:lvl>
     <w:lvl w:ilvl="7" w:tplc="7D826718">
@@ -7582,7 +8265,7 @@
         <w:ind w:left="5760" w:hanging="360"/>
       </w:pPr>
       <w:rPr>
-        <w:rFonts w:hint="default" w:ascii="Courier New" w:hAnsi="Courier New"/>
+        <w:rFonts w:ascii="Courier New" w:hAnsi="Courier New" w:hint="default"/>
       </w:rPr>
     </w:lvl>
     <w:lvl w:ilvl="8" w:tplc="9B5C8B06">
@@ -7594,7 +8277,7 @@
         <w:ind w:left="6480" w:hanging="360"/>
       </w:pPr>
       <w:rPr>
-        <w:rFonts w:hint="default" w:ascii="Wingdings" w:hAnsi="Wingdings"/>
+        <w:rFonts w:ascii="Wingdings" w:hAnsi="Wingdings" w:hint="default"/>
       </w:rPr>
     </w:lvl>
   </w:abstractNum>
@@ -7611,7 +8294,7 @@
         <w:ind w:left="720" w:hanging="360"/>
       </w:pPr>
       <w:rPr>
-        <w:rFonts w:hint="default" w:ascii="Symbol" w:hAnsi="Symbol"/>
+        <w:rFonts w:ascii="Symbol" w:hAnsi="Symbol" w:hint="default"/>
       </w:rPr>
     </w:lvl>
     <w:lvl w:ilvl="1" w:tplc="9828DA96">
@@ -7623,7 +8306,7 @@
         <w:ind w:left="1440" w:hanging="360"/>
       </w:pPr>
       <w:rPr>
-        <w:rFonts w:hint="default" w:ascii="Courier New" w:hAnsi="Courier New"/>
+        <w:rFonts w:ascii="Courier New" w:hAnsi="Courier New" w:hint="default"/>
       </w:rPr>
     </w:lvl>
     <w:lvl w:ilvl="2" w:tplc="539A9A48">
@@ -7635,7 +8318,7 @@
         <w:ind w:left="2160" w:hanging="360"/>
       </w:pPr>
       <w:rPr>
-        <w:rFonts w:hint="default" w:ascii="Wingdings" w:hAnsi="Wingdings"/>
+        <w:rFonts w:ascii="Wingdings" w:hAnsi="Wingdings" w:hint="default"/>
       </w:rPr>
     </w:lvl>
     <w:lvl w:ilvl="3" w:tplc="5EAC788E">
@@ -7647,7 +8330,7 @@
         <w:ind w:left="2880" w:hanging="360"/>
       </w:pPr>
       <w:rPr>
-        <w:rFonts w:hint="default" w:ascii="Symbol" w:hAnsi="Symbol"/>
+        <w:rFonts w:ascii="Symbol" w:hAnsi="Symbol" w:hint="default"/>
       </w:rPr>
     </w:lvl>
     <w:lvl w:ilvl="4" w:tplc="82625E3E">
@@ -7659,7 +8342,7 @@
         <w:ind w:left="3600" w:hanging="360"/>
       </w:pPr>
       <w:rPr>
-        <w:rFonts w:hint="default" w:ascii="Courier New" w:hAnsi="Courier New"/>
+        <w:rFonts w:ascii="Courier New" w:hAnsi="Courier New" w:hint="default"/>
       </w:rPr>
     </w:lvl>
     <w:lvl w:ilvl="5" w:tplc="D1705012">
@@ -7671,7 +8354,7 @@
         <w:ind w:left="4320" w:hanging="360"/>
       </w:pPr>
       <w:rPr>
-        <w:rFonts w:hint="default" w:ascii="Wingdings" w:hAnsi="Wingdings"/>
+        <w:rFonts w:ascii="Wingdings" w:hAnsi="Wingdings" w:hint="default"/>
       </w:rPr>
     </w:lvl>
     <w:lvl w:ilvl="6" w:tplc="344C9C02">
@@ -7683,7 +8366,7 @@
         <w:ind w:left="5040" w:hanging="360"/>
       </w:pPr>
       <w:rPr>
-        <w:rFonts w:hint="default" w:ascii="Symbol" w:hAnsi="Symbol"/>
+        <w:rFonts w:ascii="Symbol" w:hAnsi="Symbol" w:hint="default"/>
       </w:rPr>
     </w:lvl>
     <w:lvl w:ilvl="7" w:tplc="70803918">
@@ -7695,7 +8378,7 @@
         <w:ind w:left="5760" w:hanging="360"/>
       </w:pPr>
       <w:rPr>
-        <w:rFonts w:hint="default" w:ascii="Courier New" w:hAnsi="Courier New"/>
+        <w:rFonts w:ascii="Courier New" w:hAnsi="Courier New" w:hint="default"/>
       </w:rPr>
     </w:lvl>
     <w:lvl w:ilvl="8" w:tplc="A65CAA7A">
@@ -7707,7 +8390,7 @@
         <w:ind w:left="6480" w:hanging="360"/>
       </w:pPr>
       <w:rPr>
-        <w:rFonts w:hint="default" w:ascii="Wingdings" w:hAnsi="Wingdings"/>
+        <w:rFonts w:ascii="Wingdings" w:hAnsi="Wingdings" w:hint="default"/>
       </w:rPr>
     </w:lvl>
   </w:abstractNum>
@@ -7724,7 +8407,7 @@
         <w:ind w:left="720" w:hanging="360"/>
       </w:pPr>
       <w:rPr>
-        <w:rFonts w:hint="default" w:ascii="Symbol" w:hAnsi="Symbol"/>
+        <w:rFonts w:ascii="Symbol" w:hAnsi="Symbol" w:hint="default"/>
       </w:rPr>
     </w:lvl>
     <w:lvl w:ilvl="1" w:tplc="A130224A">
@@ -7736,7 +8419,7 @@
         <w:ind w:left="1440" w:hanging="360"/>
       </w:pPr>
       <w:rPr>
-        <w:rFonts w:hint="default" w:ascii="Courier New" w:hAnsi="Courier New"/>
+        <w:rFonts w:ascii="Courier New" w:hAnsi="Courier New" w:hint="default"/>
       </w:rPr>
     </w:lvl>
     <w:lvl w:ilvl="2" w:tplc="EE329CDE">
@@ -7748,7 +8431,7 @@
         <w:ind w:left="2160" w:hanging="360"/>
       </w:pPr>
       <w:rPr>
-        <w:rFonts w:hint="default" w:ascii="Wingdings" w:hAnsi="Wingdings"/>
+        <w:rFonts w:ascii="Wingdings" w:hAnsi="Wingdings" w:hint="default"/>
       </w:rPr>
     </w:lvl>
     <w:lvl w:ilvl="3" w:tplc="7096A006">
@@ -7760,7 +8443,7 @@
         <w:ind w:left="2880" w:hanging="360"/>
       </w:pPr>
       <w:rPr>
-        <w:rFonts w:hint="default" w:ascii="Symbol" w:hAnsi="Symbol"/>
+        <w:rFonts w:ascii="Symbol" w:hAnsi="Symbol" w:hint="default"/>
       </w:rPr>
     </w:lvl>
     <w:lvl w:ilvl="4" w:tplc="79FAC7D0">
@@ -7772,7 +8455,7 @@
         <w:ind w:left="3600" w:hanging="360"/>
       </w:pPr>
       <w:rPr>
-        <w:rFonts w:hint="default" w:ascii="Courier New" w:hAnsi="Courier New"/>
+        <w:rFonts w:ascii="Courier New" w:hAnsi="Courier New" w:hint="default"/>
       </w:rPr>
     </w:lvl>
     <w:lvl w:ilvl="5" w:tplc="12581FE2">
@@ -7784,7 +8467,7 @@
         <w:ind w:left="4320" w:hanging="360"/>
       </w:pPr>
       <w:rPr>
-        <w:rFonts w:hint="default" w:ascii="Wingdings" w:hAnsi="Wingdings"/>
+        <w:rFonts w:ascii="Wingdings" w:hAnsi="Wingdings" w:hint="default"/>
       </w:rPr>
     </w:lvl>
     <w:lvl w:ilvl="6" w:tplc="672C9BD6">
@@ -7796,7 +8479,7 @@
         <w:ind w:left="5040" w:hanging="360"/>
       </w:pPr>
       <w:rPr>
-        <w:rFonts w:hint="default" w:ascii="Symbol" w:hAnsi="Symbol"/>
+        <w:rFonts w:ascii="Symbol" w:hAnsi="Symbol" w:hint="default"/>
       </w:rPr>
     </w:lvl>
     <w:lvl w:ilvl="7" w:tplc="CD12E310">
@@ -7808,7 +8491,7 @@
         <w:ind w:left="5760" w:hanging="360"/>
       </w:pPr>
       <w:rPr>
-        <w:rFonts w:hint="default" w:ascii="Courier New" w:hAnsi="Courier New"/>
+        <w:rFonts w:ascii="Courier New" w:hAnsi="Courier New" w:hint="default"/>
       </w:rPr>
     </w:lvl>
     <w:lvl w:ilvl="8" w:tplc="8B32687A">
@@ -7820,7 +8503,7 @@
         <w:ind w:left="6480" w:hanging="360"/>
       </w:pPr>
       <w:rPr>
-        <w:rFonts w:hint="default" w:ascii="Wingdings" w:hAnsi="Wingdings"/>
+        <w:rFonts w:ascii="Wingdings" w:hAnsi="Wingdings" w:hint="default"/>
       </w:rPr>
     </w:lvl>
   </w:abstractNum>
@@ -7837,7 +8520,7 @@
         <w:ind w:left="720" w:hanging="360"/>
       </w:pPr>
       <w:rPr>
-        <w:rFonts w:hint="default" w:ascii="Symbol" w:hAnsi="Symbol"/>
+        <w:rFonts w:ascii="Symbol" w:hAnsi="Symbol" w:hint="default"/>
       </w:rPr>
     </w:lvl>
     <w:lvl w:ilvl="1" w:tplc="BADC0E64">
@@ -7849,7 +8532,7 @@
         <w:ind w:left="1440" w:hanging="360"/>
       </w:pPr>
       <w:rPr>
-        <w:rFonts w:hint="default" w:ascii="Courier New" w:hAnsi="Courier New"/>
+        <w:rFonts w:ascii="Courier New" w:hAnsi="Courier New" w:hint="default"/>
       </w:rPr>
     </w:lvl>
     <w:lvl w:ilvl="2" w:tplc="54CA2F7E">
@@ -7861,7 +8544,7 @@
         <w:ind w:left="2160" w:hanging="360"/>
       </w:pPr>
       <w:rPr>
-        <w:rFonts w:hint="default" w:ascii="Wingdings" w:hAnsi="Wingdings"/>
+        <w:rFonts w:ascii="Wingdings" w:hAnsi="Wingdings" w:hint="default"/>
       </w:rPr>
     </w:lvl>
     <w:lvl w:ilvl="3" w:tplc="48463860">
@@ -7873,7 +8556,7 @@
         <w:ind w:left="2880" w:hanging="360"/>
       </w:pPr>
       <w:rPr>
-        <w:rFonts w:hint="default" w:ascii="Symbol" w:hAnsi="Symbol"/>
+        <w:rFonts w:ascii="Symbol" w:hAnsi="Symbol" w:hint="default"/>
       </w:rPr>
     </w:lvl>
     <w:lvl w:ilvl="4" w:tplc="28E42C2E">
@@ -7885,7 +8568,7 @@
         <w:ind w:left="3600" w:hanging="360"/>
       </w:pPr>
       <w:rPr>
-        <w:rFonts w:hint="default" w:ascii="Courier New" w:hAnsi="Courier New"/>
+        <w:rFonts w:ascii="Courier New" w:hAnsi="Courier New" w:hint="default"/>
       </w:rPr>
     </w:lvl>
     <w:lvl w:ilvl="5" w:tplc="65909FBE">
@@ -7897,7 +8580,7 @@
         <w:ind w:left="4320" w:hanging="360"/>
       </w:pPr>
       <w:rPr>
-        <w:rFonts w:hint="default" w:ascii="Wingdings" w:hAnsi="Wingdings"/>
+        <w:rFonts w:ascii="Wingdings" w:hAnsi="Wingdings" w:hint="default"/>
       </w:rPr>
     </w:lvl>
     <w:lvl w:ilvl="6" w:tplc="DC96F030">
@@ -7909,7 +8592,7 @@
         <w:ind w:left="5040" w:hanging="360"/>
       </w:pPr>
       <w:rPr>
-        <w:rFonts w:hint="default" w:ascii="Symbol" w:hAnsi="Symbol"/>
+        <w:rFonts w:ascii="Symbol" w:hAnsi="Symbol" w:hint="default"/>
       </w:rPr>
     </w:lvl>
     <w:lvl w:ilvl="7" w:tplc="E1E2343A">
@@ -7921,7 +8604,7 @@
         <w:ind w:left="5760" w:hanging="360"/>
       </w:pPr>
       <w:rPr>
-        <w:rFonts w:hint="default" w:ascii="Courier New" w:hAnsi="Courier New"/>
+        <w:rFonts w:ascii="Courier New" w:hAnsi="Courier New" w:hint="default"/>
       </w:rPr>
     </w:lvl>
     <w:lvl w:ilvl="8" w:tplc="09A0AC46">
@@ -7933,7 +8616,7 @@
         <w:ind w:left="6480" w:hanging="360"/>
       </w:pPr>
       <w:rPr>
-        <w:rFonts w:hint="default" w:ascii="Wingdings" w:hAnsi="Wingdings"/>
+        <w:rFonts w:ascii="Wingdings" w:hAnsi="Wingdings" w:hint="default"/>
       </w:rPr>
     </w:lvl>
   </w:abstractNum>
@@ -7950,7 +8633,7 @@
         <w:ind w:left="720" w:hanging="360"/>
       </w:pPr>
       <w:rPr>
-        <w:rFonts w:hint="default" w:ascii="Symbol" w:hAnsi="Symbol"/>
+        <w:rFonts w:ascii="Symbol" w:hAnsi="Symbol" w:hint="default"/>
       </w:rPr>
     </w:lvl>
     <w:lvl w:ilvl="1" w:tplc="6EF66094">
@@ -7962,7 +8645,7 @@
         <w:ind w:left="1440" w:hanging="360"/>
       </w:pPr>
       <w:rPr>
-        <w:rFonts w:hint="default" w:ascii="Courier New" w:hAnsi="Courier New"/>
+        <w:rFonts w:ascii="Courier New" w:hAnsi="Courier New" w:hint="default"/>
       </w:rPr>
     </w:lvl>
     <w:lvl w:ilvl="2" w:tplc="6B50557E">
@@ -7974,7 +8657,7 @@
         <w:ind w:left="2160" w:hanging="360"/>
       </w:pPr>
       <w:rPr>
-        <w:rFonts w:hint="default" w:ascii="Wingdings" w:hAnsi="Wingdings"/>
+        <w:rFonts w:ascii="Wingdings" w:hAnsi="Wingdings" w:hint="default"/>
       </w:rPr>
     </w:lvl>
     <w:lvl w:ilvl="3" w:tplc="52DAE1D8">
@@ -7986,7 +8669,7 @@
         <w:ind w:left="2880" w:hanging="360"/>
       </w:pPr>
       <w:rPr>
-        <w:rFonts w:hint="default" w:ascii="Symbol" w:hAnsi="Symbol"/>
+        <w:rFonts w:ascii="Symbol" w:hAnsi="Symbol" w:hint="default"/>
       </w:rPr>
     </w:lvl>
     <w:lvl w:ilvl="4" w:tplc="C28ADE84">
@@ -7998,7 +8681,7 @@
         <w:ind w:left="3600" w:hanging="360"/>
       </w:pPr>
       <w:rPr>
-        <w:rFonts w:hint="default" w:ascii="Courier New" w:hAnsi="Courier New"/>
+        <w:rFonts w:ascii="Courier New" w:hAnsi="Courier New" w:hint="default"/>
       </w:rPr>
     </w:lvl>
     <w:lvl w:ilvl="5" w:tplc="EDBA8402">
@@ -8010,7 +8693,7 @@
         <w:ind w:left="4320" w:hanging="360"/>
       </w:pPr>
       <w:rPr>
-        <w:rFonts w:hint="default" w:ascii="Wingdings" w:hAnsi="Wingdings"/>
+        <w:rFonts w:ascii="Wingdings" w:hAnsi="Wingdings" w:hint="default"/>
       </w:rPr>
     </w:lvl>
     <w:lvl w:ilvl="6" w:tplc="D19252C6">
@@ -8022,7 +8705,7 @@
         <w:ind w:left="5040" w:hanging="360"/>
       </w:pPr>
       <w:rPr>
-        <w:rFonts w:hint="default" w:ascii="Symbol" w:hAnsi="Symbol"/>
+        <w:rFonts w:ascii="Symbol" w:hAnsi="Symbol" w:hint="default"/>
       </w:rPr>
     </w:lvl>
     <w:lvl w:ilvl="7" w:tplc="CB5ADC74">
@@ -8034,7 +8717,7 @@
         <w:ind w:left="5760" w:hanging="360"/>
       </w:pPr>
       <w:rPr>
-        <w:rFonts w:hint="default" w:ascii="Courier New" w:hAnsi="Courier New"/>
+        <w:rFonts w:ascii="Courier New" w:hAnsi="Courier New" w:hint="default"/>
       </w:rPr>
     </w:lvl>
     <w:lvl w:ilvl="8" w:tplc="F358092A">
@@ -8046,7 +8729,7 @@
         <w:ind w:left="6480" w:hanging="360"/>
       </w:pPr>
       <w:rPr>
-        <w:rFonts w:hint="default" w:ascii="Wingdings" w:hAnsi="Wingdings"/>
+        <w:rFonts w:ascii="Wingdings" w:hAnsi="Wingdings" w:hint="default"/>
       </w:rPr>
     </w:lvl>
   </w:abstractNum>
@@ -8063,7 +8746,7 @@
         <w:ind w:left="720" w:hanging="360"/>
       </w:pPr>
       <w:rPr>
-        <w:rFonts w:hint="default" w:ascii="Symbol" w:hAnsi="Symbol"/>
+        <w:rFonts w:ascii="Symbol" w:hAnsi="Symbol" w:hint="default"/>
       </w:rPr>
     </w:lvl>
     <w:lvl w:ilvl="1" w:tplc="C64AB45E">
@@ -8075,7 +8758,7 @@
         <w:ind w:left="1440" w:hanging="360"/>
       </w:pPr>
       <w:rPr>
-        <w:rFonts w:hint="default" w:ascii="Courier New" w:hAnsi="Courier New"/>
+        <w:rFonts w:ascii="Courier New" w:hAnsi="Courier New" w:hint="default"/>
       </w:rPr>
     </w:lvl>
     <w:lvl w:ilvl="2" w:tplc="09622FF6">
@@ -8087,7 +8770,7 @@
         <w:ind w:left="2160" w:hanging="360"/>
       </w:pPr>
       <w:rPr>
-        <w:rFonts w:hint="default" w:ascii="Wingdings" w:hAnsi="Wingdings"/>
+        <w:rFonts w:ascii="Wingdings" w:hAnsi="Wingdings" w:hint="default"/>
       </w:rPr>
     </w:lvl>
     <w:lvl w:ilvl="3" w:tplc="4BFA4600">
@@ -8099,7 +8782,7 @@
         <w:ind w:left="2880" w:hanging="360"/>
       </w:pPr>
       <w:rPr>
-        <w:rFonts w:hint="default" w:ascii="Symbol" w:hAnsi="Symbol"/>
+        <w:rFonts w:ascii="Symbol" w:hAnsi="Symbol" w:hint="default"/>
       </w:rPr>
     </w:lvl>
     <w:lvl w:ilvl="4" w:tplc="DA686A72">
@@ -8111,7 +8794,7 @@
         <w:ind w:left="3600" w:hanging="360"/>
       </w:pPr>
       <w:rPr>
-        <w:rFonts w:hint="default" w:ascii="Courier New" w:hAnsi="Courier New"/>
+        <w:rFonts w:ascii="Courier New" w:hAnsi="Courier New" w:hint="default"/>
       </w:rPr>
     </w:lvl>
     <w:lvl w:ilvl="5" w:tplc="25E8A09A">
@@ -8123,7 +8806,7 @@
         <w:ind w:left="4320" w:hanging="360"/>
       </w:pPr>
       <w:rPr>
-        <w:rFonts w:hint="default" w:ascii="Wingdings" w:hAnsi="Wingdings"/>
+        <w:rFonts w:ascii="Wingdings" w:hAnsi="Wingdings" w:hint="default"/>
       </w:rPr>
     </w:lvl>
     <w:lvl w:ilvl="6" w:tplc="DD78D3C6">
@@ -8135,7 +8818,7 @@
         <w:ind w:left="5040" w:hanging="360"/>
       </w:pPr>
       <w:rPr>
-        <w:rFonts w:hint="default" w:ascii="Symbol" w:hAnsi="Symbol"/>
+        <w:rFonts w:ascii="Symbol" w:hAnsi="Symbol" w:hint="default"/>
       </w:rPr>
     </w:lvl>
     <w:lvl w:ilvl="7" w:tplc="FC6A1EDE">
@@ -8147,7 +8830,7 @@
         <w:ind w:left="5760" w:hanging="360"/>
       </w:pPr>
       <w:rPr>
-        <w:rFonts w:hint="default" w:ascii="Courier New" w:hAnsi="Courier New"/>
+        <w:rFonts w:ascii="Courier New" w:hAnsi="Courier New" w:hint="default"/>
       </w:rPr>
     </w:lvl>
     <w:lvl w:ilvl="8" w:tplc="6B507D92">
@@ -8159,7 +8842,7 @@
         <w:ind w:left="6480" w:hanging="360"/>
       </w:pPr>
       <w:rPr>
-        <w:rFonts w:hint="default" w:ascii="Wingdings" w:hAnsi="Wingdings"/>
+        <w:rFonts w:ascii="Wingdings" w:hAnsi="Wingdings" w:hint="default"/>
       </w:rPr>
     </w:lvl>
   </w:abstractNum>
@@ -8185,16 +8868,12 @@
 </w:numbering>
 </file>
 
-<file path=word/people.xml><?xml version="1.0" encoding="utf-8"?>
-<w15:people xmlns:mc="http://schemas.openxmlformats.org/markup-compatibility/2006" xmlns:w15="http://schemas.microsoft.com/office/word/2012/wordml" mc:Ignorable="w15"/>
-</file>
-
 <file path=word/styles.xml><?xml version="1.0" encoding="utf-8"?>
-<w:styles xmlns:wp14="http://schemas.microsoft.com/office/word/2010/wordprocessingDrawing" xmlns:mc="http://schemas.openxmlformats.org/markup-compatibility/2006" xmlns:r="http://schemas.openxmlformats.org/officeDocument/2006/relationships" xmlns:w="http://schemas.openxmlformats.org/wordprocessingml/2006/main" xmlns:w14="http://schemas.microsoft.com/office/word/2010/wordml" xmlns:w15="http://schemas.microsoft.com/office/word/2012/wordml" xmlns:w16cex="http://schemas.microsoft.com/office/word/2018/wordml/cex" xmlns:w16cid="http://schemas.microsoft.com/office/word/2016/wordml/cid" xmlns:w16="http://schemas.microsoft.com/office/word/2018/wordml" xmlns:w16du="http://schemas.microsoft.com/office/word/2023/wordml/word16du" xmlns:w16sdtdh="http://schemas.microsoft.com/office/word/2020/wordml/sdtdatahash" xmlns:w16se="http://schemas.microsoft.com/office/word/2015/wordml/symex" mc:Ignorable="w14 w15 w16se w16cid w16 w16cex w16sdtdh w16du wp14">
+<w:styles xmlns:mc="http://schemas.openxmlformats.org/markup-compatibility/2006" xmlns:r="http://schemas.openxmlformats.org/officeDocument/2006/relationships" xmlns:w="http://schemas.openxmlformats.org/wordprocessingml/2006/main" xmlns:w14="http://schemas.microsoft.com/office/word/2010/wordml" xmlns:w15="http://schemas.microsoft.com/office/word/2012/wordml" xmlns:w16cex="http://schemas.microsoft.com/office/word/2018/wordml/cex" xmlns:w16cid="http://schemas.microsoft.com/office/word/2016/wordml/cid" xmlns:w16="http://schemas.microsoft.com/office/word/2018/wordml" xmlns:w16du="http://schemas.microsoft.com/office/word/2023/wordml/word16du" xmlns:w16sdtdh="http://schemas.microsoft.com/office/word/2020/wordml/sdtdatahash" xmlns:w16se="http://schemas.microsoft.com/office/word/2015/wordml/symex" mc:Ignorable="w14 w15 w16se w16cid w16 w16cex w16sdtdh w16du">
   <w:docDefaults>
     <w:rPrDefault>
       <w:rPr>
-        <w:rFonts w:asciiTheme="minorHAnsi" w:hAnsiTheme="minorHAnsi" w:eastAsiaTheme="minorHAnsi" w:cstheme="minorBidi"/>
+        <w:rFonts w:asciiTheme="minorHAnsi" w:eastAsiaTheme="minorHAnsi" w:hAnsiTheme="minorHAnsi" w:cstheme="minorBidi"/>
         <w:kern w:val="2"/>
         <w:sz w:val="22"/>
         <w:szCs w:val="22"/>
@@ -8211,14 +8890,14 @@
   <w:latentStyles w:defLockedState="0" w:defUIPriority="99" w:defSemiHidden="0" w:defUnhideWhenUsed="0" w:defQFormat="0" w:count="376">
     <w:lsdException w:name="Normal" w:uiPriority="0" w:qFormat="1"/>
     <w:lsdException w:name="heading 1" w:uiPriority="9" w:qFormat="1"/>
-    <w:lsdException w:name="heading 2" w:uiPriority="9" w:semiHidden="1" w:unhideWhenUsed="1" w:qFormat="1"/>
-    <w:lsdException w:name="heading 3" w:uiPriority="9" w:semiHidden="1" w:unhideWhenUsed="1" w:qFormat="1"/>
-    <w:lsdException w:name="heading 4" w:uiPriority="9" w:semiHidden="1" w:unhideWhenUsed="1" w:qFormat="1"/>
-    <w:lsdException w:name="heading 5" w:uiPriority="9" w:semiHidden="1" w:unhideWhenUsed="1" w:qFormat="1"/>
-    <w:lsdException w:name="heading 6" w:uiPriority="9" w:semiHidden="1" w:unhideWhenUsed="1" w:qFormat="1"/>
-    <w:lsdException w:name="heading 7" w:uiPriority="9" w:semiHidden="1" w:unhideWhenUsed="1" w:qFormat="1"/>
-    <w:lsdException w:name="heading 8" w:uiPriority="9" w:semiHidden="1" w:unhideWhenUsed="1" w:qFormat="1"/>
-    <w:lsdException w:name="heading 9" w:uiPriority="9" w:semiHidden="1" w:unhideWhenUsed="1" w:qFormat="1"/>
+    <w:lsdException w:name="heading 2" w:semiHidden="1" w:uiPriority="9" w:unhideWhenUsed="1" w:qFormat="1"/>
+    <w:lsdException w:name="heading 3" w:semiHidden="1" w:uiPriority="9" w:unhideWhenUsed="1" w:qFormat="1"/>
+    <w:lsdException w:name="heading 4" w:semiHidden="1" w:uiPriority="9" w:unhideWhenUsed="1" w:qFormat="1"/>
+    <w:lsdException w:name="heading 5" w:semiHidden="1" w:uiPriority="9" w:unhideWhenUsed="1" w:qFormat="1"/>
+    <w:lsdException w:name="heading 6" w:semiHidden="1" w:uiPriority="9" w:unhideWhenUsed="1" w:qFormat="1"/>
+    <w:lsdException w:name="heading 7" w:semiHidden="1" w:uiPriority="9" w:unhideWhenUsed="1" w:qFormat="1"/>
+    <w:lsdException w:name="heading 8" w:semiHidden="1" w:uiPriority="9" w:unhideWhenUsed="1" w:qFormat="1"/>
+    <w:lsdException w:name="heading 9" w:semiHidden="1" w:uiPriority="9" w:unhideWhenUsed="1" w:qFormat="1"/>
     <w:lsdException w:name="index 1" w:semiHidden="1" w:unhideWhenUsed="1"/>
     <w:lsdException w:name="index 2" w:semiHidden="1" w:unhideWhenUsed="1"/>
     <w:lsdException w:name="index 3" w:semiHidden="1" w:unhideWhenUsed="1"/>
@@ -8228,22 +8907,22 @@
     <w:lsdException w:name="index 7" w:semiHidden="1" w:unhideWhenUsed="1"/>
     <w:lsdException w:name="index 8" w:semiHidden="1" w:unhideWhenUsed="1"/>
     <w:lsdException w:name="index 9" w:semiHidden="1" w:unhideWhenUsed="1"/>
-    <w:lsdException w:name="toc 1" w:uiPriority="39" w:semiHidden="1" w:unhideWhenUsed="1"/>
-    <w:lsdException w:name="toc 2" w:uiPriority="39" w:semiHidden="1" w:unhideWhenUsed="1"/>
-    <w:lsdException w:name="toc 3" w:uiPriority="39" w:semiHidden="1" w:unhideWhenUsed="1"/>
-    <w:lsdException w:name="toc 4" w:uiPriority="39" w:semiHidden="1" w:unhideWhenUsed="1"/>
-    <w:lsdException w:name="toc 5" w:uiPriority="39" w:semiHidden="1" w:unhideWhenUsed="1"/>
-    <w:lsdException w:name="toc 6" w:uiPriority="39" w:semiHidden="1" w:unhideWhenUsed="1"/>
-    <w:lsdException w:name="toc 7" w:uiPriority="39" w:semiHidden="1" w:unhideWhenUsed="1"/>
-    <w:lsdException w:name="toc 8" w:uiPriority="39" w:semiHidden="1" w:unhideWhenUsed="1"/>
-    <w:lsdException w:name="toc 9" w:uiPriority="39" w:semiHidden="1" w:unhideWhenUsed="1"/>
+    <w:lsdException w:name="toc 1" w:semiHidden="1" w:uiPriority="39" w:unhideWhenUsed="1"/>
+    <w:lsdException w:name="toc 2" w:semiHidden="1" w:uiPriority="39" w:unhideWhenUsed="1"/>
+    <w:lsdException w:name="toc 3" w:semiHidden="1" w:uiPriority="39" w:unhideWhenUsed="1"/>
+    <w:lsdException w:name="toc 4" w:semiHidden="1" w:uiPriority="39" w:unhideWhenUsed="1"/>
+    <w:lsdException w:name="toc 5" w:semiHidden="1" w:uiPriority="39" w:unhideWhenUsed="1"/>
+    <w:lsdException w:name="toc 6" w:semiHidden="1" w:uiPriority="39" w:unhideWhenUsed="1"/>
+    <w:lsdException w:name="toc 7" w:semiHidden="1" w:uiPriority="39" w:unhideWhenUsed="1"/>
+    <w:lsdException w:name="toc 8" w:semiHidden="1" w:uiPriority="39" w:unhideWhenUsed="1"/>
+    <w:lsdException w:name="toc 9" w:semiHidden="1" w:uiPriority="39" w:unhideWhenUsed="1"/>
     <w:lsdException w:name="Normal Indent" w:semiHidden="1" w:unhideWhenUsed="1"/>
     <w:lsdException w:name="footnote text" w:semiHidden="1" w:unhideWhenUsed="1"/>
     <w:lsdException w:name="annotation text" w:semiHidden="1" w:unhideWhenUsed="1"/>
     <w:lsdException w:name="header" w:semiHidden="1" w:unhideWhenUsed="1"/>
     <w:lsdException w:name="footer" w:semiHidden="1" w:unhideWhenUsed="1"/>
     <w:lsdException w:name="index heading" w:semiHidden="1" w:unhideWhenUsed="1"/>
-    <w:lsdException w:name="caption" w:uiPriority="35" w:semiHidden="1" w:unhideWhenUsed="1" w:qFormat="1"/>
+    <w:lsdException w:name="caption" w:semiHidden="1" w:uiPriority="35" w:unhideWhenUsed="1" w:qFormat="1"/>
     <w:lsdException w:name="table of figures" w:semiHidden="1" w:unhideWhenUsed="1"/>
     <w:lsdException w:name="envelope address" w:semiHidden="1" w:unhideWhenUsed="1"/>
     <w:lsdException w:name="envelope return" w:semiHidden="1" w:unhideWhenUsed="1"/>
@@ -8274,7 +8953,7 @@
     <w:lsdException w:name="Title" w:uiPriority="10" w:qFormat="1"/>
     <w:lsdException w:name="Closing" w:semiHidden="1" w:unhideWhenUsed="1"/>
     <w:lsdException w:name="Signature" w:semiHidden="1" w:unhideWhenUsed="1"/>
-    <w:lsdException w:name="Default Paragraph Font" w:uiPriority="1" w:semiHidden="1" w:unhideWhenUsed="1"/>
+    <w:lsdException w:name="Default Paragraph Font" w:semiHidden="1" w:uiPriority="1" w:unhideWhenUsed="1"/>
     <w:lsdException w:name="Body Text" w:semiHidden="1" w:unhideWhenUsed="1"/>
     <w:lsdException w:name="Body Text Indent" w:semiHidden="1" w:unhideWhenUsed="1"/>
     <w:lsdException w:name="List Continue" w:semiHidden="1" w:unhideWhenUsed="1"/>
@@ -8474,8 +9153,8 @@
     <w:lsdException w:name="Subtle Reference" w:uiPriority="31" w:qFormat="1"/>
     <w:lsdException w:name="Intense Reference" w:uiPriority="32" w:qFormat="1"/>
     <w:lsdException w:name="Book Title" w:uiPriority="33" w:qFormat="1"/>
-    <w:lsdException w:name="Bibliography" w:uiPriority="37" w:semiHidden="1" w:unhideWhenUsed="1"/>
-    <w:lsdException w:name="TOC Heading" w:uiPriority="39" w:semiHidden="1" w:unhideWhenUsed="1" w:qFormat="1"/>
+    <w:lsdException w:name="Bibliography" w:semiHidden="1" w:uiPriority="37" w:unhideWhenUsed="1"/>
+    <w:lsdException w:name="TOC Heading" w:semiHidden="1" w:uiPriority="39" w:unhideWhenUsed="1" w:qFormat="1"/>
     <w:lsdException w:name="Plain Table 1" w:uiPriority="41"/>
     <w:lsdException w:name="Plain Table 2" w:uiPriority="42"/>
     <w:lsdException w:name="Plain Table 3" w:uiPriority="43"/>
@@ -8586,7 +9265,7 @@
     <w:lsdException w:name="Unresolved Mention" w:semiHidden="1" w:unhideWhenUsed="1"/>
     <w:lsdException w:name="Smart Link" w:semiHidden="1" w:unhideWhenUsed="1"/>
   </w:latentStyles>
-  <w:style w:type="paragraph" w:styleId="Normal" w:default="1">
+  <w:style w:type="paragraph" w:default="1" w:styleId="Normal">
     <w:name w:val="Normal"/>
     <w:qFormat/>
     <w:rsid w:val="00582CD2"/>
@@ -8635,7 +9314,7 @@
       <w:outlineLvl w:val="1"/>
     </w:pPr>
     <w:rPr>
-      <w:rFonts w:asciiTheme="majorHAnsi" w:hAnsiTheme="majorHAnsi" w:eastAsiaTheme="majorEastAsia" w:cstheme="majorBidi"/>
+      <w:rFonts w:asciiTheme="majorHAnsi" w:eastAsiaTheme="majorEastAsia" w:hAnsiTheme="majorHAnsi" w:cstheme="majorBidi"/>
       <w:color w:val="0F4761" w:themeColor="accent1" w:themeShade="BF"/>
       <w:sz w:val="32"/>
       <w:szCs w:val="32"/>
@@ -8796,13 +9475,13 @@
       <w:color w:val="272727" w:themeColor="text1" w:themeTint="D8"/>
     </w:rPr>
   </w:style>
-  <w:style w:type="character" w:styleId="DefaultParagraphFont" w:default="1">
+  <w:style w:type="character" w:default="1" w:styleId="DefaultParagraphFont">
     <w:name w:val="Default Paragraph Font"/>
     <w:uiPriority w:val="1"/>
     <w:semiHidden/>
     <w:unhideWhenUsed/>
   </w:style>
-  <w:style w:type="table" w:styleId="TableNormal" w:default="1">
+  <w:style w:type="table" w:default="1" w:styleId="TableNormal">
     <w:name w:val="Normal Table"/>
     <w:uiPriority w:val="99"/>
     <w:semiHidden/>
@@ -8817,26 +9496,26 @@
       </w:tblCellMar>
     </w:tblPr>
   </w:style>
-  <w:style w:type="numbering" w:styleId="NoList" w:default="1">
+  <w:style w:type="numbering" w:default="1" w:styleId="NoList">
     <w:name w:val="No List"/>
     <w:uiPriority w:val="99"/>
     <w:semiHidden/>
     <w:unhideWhenUsed/>
   </w:style>
-  <w:style w:type="character" w:styleId="Heading1Char" w:customStyle="1">
+  <w:style w:type="character" w:customStyle="1" w:styleId="Heading1Char">
     <w:name w:val="Heading 1 Char"/>
     <w:basedOn w:val="DefaultParagraphFont"/>
     <w:link w:val="Heading1"/>
     <w:uiPriority w:val="9"/>
     <w:rsid w:val="00582CD2"/>
     <w:rPr>
-      <w:rFonts w:ascii="Times New Roman" w:hAnsi="Times New Roman" w:eastAsiaTheme="majorEastAsia" w:cstheme="majorBidi"/>
+      <w:rFonts w:ascii="Times New Roman" w:eastAsiaTheme="majorEastAsia" w:hAnsi="Times New Roman" w:cstheme="majorBidi"/>
       <w:b/>
       <w:sz w:val="24"/>
       <w:szCs w:val="40"/>
     </w:rPr>
   </w:style>
-  <w:style w:type="character" w:styleId="Heading2Char" w:customStyle="1">
+  <w:style w:type="character" w:customStyle="1" w:styleId="Heading2Char">
     <w:name w:val="Heading 2 Char"/>
     <w:basedOn w:val="DefaultParagraphFont"/>
     <w:link w:val="Heading2"/>
@@ -8844,13 +9523,13 @@
     <w:semiHidden/>
     <w:rsid w:val="00514019"/>
     <w:rPr>
-      <w:rFonts w:asciiTheme="majorHAnsi" w:hAnsiTheme="majorHAnsi" w:eastAsiaTheme="majorEastAsia" w:cstheme="majorBidi"/>
+      <w:rFonts w:asciiTheme="majorHAnsi" w:eastAsiaTheme="majorEastAsia" w:hAnsiTheme="majorHAnsi" w:cstheme="majorBidi"/>
       <w:color w:val="0F4761" w:themeColor="accent1" w:themeShade="BF"/>
       <w:sz w:val="32"/>
       <w:szCs w:val="32"/>
     </w:rPr>
   </w:style>
-  <w:style w:type="character" w:styleId="Heading3Char" w:customStyle="1">
+  <w:style w:type="character" w:customStyle="1" w:styleId="Heading3Char">
     <w:name w:val="Heading 3 Char"/>
     <w:basedOn w:val="DefaultParagraphFont"/>
     <w:link w:val="Heading3"/>
@@ -8864,7 +9543,7 @@
       <w:szCs w:val="28"/>
     </w:rPr>
   </w:style>
-  <w:style w:type="character" w:styleId="Heading4Char" w:customStyle="1">
+  <w:style w:type="character" w:customStyle="1" w:styleId="Heading4Char">
     <w:name w:val="Heading 4 Char"/>
     <w:basedOn w:val="DefaultParagraphFont"/>
     <w:link w:val="Heading4"/>
@@ -8878,7 +9557,7 @@
       <w:color w:val="0F4761" w:themeColor="accent1" w:themeShade="BF"/>
     </w:rPr>
   </w:style>
-  <w:style w:type="character" w:styleId="Heading5Char" w:customStyle="1">
+  <w:style w:type="character" w:customStyle="1" w:styleId="Heading5Char">
     <w:name w:val="Heading 5 Char"/>
     <w:basedOn w:val="DefaultParagraphFont"/>
     <w:link w:val="Heading5"/>
@@ -8890,7 +9569,7 @@
       <w:color w:val="0F4761" w:themeColor="accent1" w:themeShade="BF"/>
     </w:rPr>
   </w:style>
-  <w:style w:type="character" w:styleId="Heading6Char" w:customStyle="1">
+  <w:style w:type="character" w:customStyle="1" w:styleId="Heading6Char">
     <w:name w:val="Heading 6 Char"/>
     <w:basedOn w:val="DefaultParagraphFont"/>
     <w:link w:val="Heading6"/>
@@ -8904,7 +9583,7 @@
       <w:color w:val="595959" w:themeColor="text1" w:themeTint="A6"/>
     </w:rPr>
   </w:style>
-  <w:style w:type="character" w:styleId="Heading7Char" w:customStyle="1">
+  <w:style w:type="character" w:customStyle="1" w:styleId="Heading7Char">
     <w:name w:val="Heading 7 Char"/>
     <w:basedOn w:val="DefaultParagraphFont"/>
     <w:link w:val="Heading7"/>
@@ -8916,7 +9595,7 @@
       <w:color w:val="595959" w:themeColor="text1" w:themeTint="A6"/>
     </w:rPr>
   </w:style>
-  <w:style w:type="character" w:styleId="Heading8Char" w:customStyle="1">
+  <w:style w:type="character" w:customStyle="1" w:styleId="Heading8Char">
     <w:name w:val="Heading 8 Char"/>
     <w:basedOn w:val="DefaultParagraphFont"/>
     <w:link w:val="Heading8"/>
@@ -8930,7 +9609,7 @@
       <w:color w:val="272727" w:themeColor="text1" w:themeTint="D8"/>
     </w:rPr>
   </w:style>
-  <w:style w:type="character" w:styleId="Heading9Char" w:customStyle="1">
+  <w:style w:type="character" w:customStyle="1" w:styleId="Heading9Char">
     <w:name w:val="Heading 9 Char"/>
     <w:basedOn w:val="DefaultParagraphFont"/>
     <w:link w:val="Heading9"/>
@@ -8955,21 +9634,21 @@
       <w:contextualSpacing/>
     </w:pPr>
     <w:rPr>
-      <w:rFonts w:asciiTheme="majorHAnsi" w:hAnsiTheme="majorHAnsi" w:eastAsiaTheme="majorEastAsia" w:cstheme="majorBidi"/>
+      <w:rFonts w:asciiTheme="majorHAnsi" w:eastAsiaTheme="majorEastAsia" w:hAnsiTheme="majorHAnsi" w:cstheme="majorBidi"/>
       <w:spacing w:val="-10"/>
       <w:kern w:val="28"/>
       <w:sz w:val="56"/>
       <w:szCs w:val="56"/>
     </w:rPr>
   </w:style>
-  <w:style w:type="character" w:styleId="TitleChar" w:customStyle="1">
+  <w:style w:type="character" w:customStyle="1" w:styleId="TitleChar">
     <w:name w:val="Title Char"/>
     <w:basedOn w:val="DefaultParagraphFont"/>
     <w:link w:val="Title"/>
     <w:uiPriority w:val="10"/>
     <w:rsid w:val="00514019"/>
     <w:rPr>
-      <w:rFonts w:asciiTheme="majorHAnsi" w:hAnsiTheme="majorHAnsi" w:eastAsiaTheme="majorEastAsia" w:cstheme="majorBidi"/>
+      <w:rFonts w:asciiTheme="majorHAnsi" w:eastAsiaTheme="majorEastAsia" w:hAnsiTheme="majorHAnsi" w:cstheme="majorBidi"/>
       <w:spacing w:val="-10"/>
       <w:kern w:val="28"/>
       <w:sz w:val="56"/>
@@ -8997,7 +9676,7 @@
       <w:szCs w:val="28"/>
     </w:rPr>
   </w:style>
-  <w:style w:type="character" w:styleId="SubtitleChar" w:customStyle="1">
+  <w:style w:type="character" w:customStyle="1" w:styleId="SubtitleChar">
     <w:name w:val="Subtitle Char"/>
     <w:basedOn w:val="DefaultParagraphFont"/>
     <w:link w:val="Subtitle"/>
@@ -9029,7 +9708,7 @@
       <w:color w:val="404040" w:themeColor="text1" w:themeTint="BF"/>
     </w:rPr>
   </w:style>
-  <w:style w:type="character" w:styleId="QuoteChar" w:customStyle="1">
+  <w:style w:type="character" w:customStyle="1" w:styleId="QuoteChar">
     <w:name w:val="Quote Char"/>
     <w:basedOn w:val="DefaultParagraphFont"/>
     <w:link w:val="Quote"/>
@@ -9074,8 +9753,8 @@
     <w:rsid w:val="00514019"/>
     <w:pPr>
       <w:pBdr>
-        <w:top w:val="single" w:color="0F4761" w:themeColor="accent1" w:themeShade="BF" w:sz="4" w:space="10"/>
-        <w:bottom w:val="single" w:color="0F4761" w:themeColor="accent1" w:themeShade="BF" w:sz="4" w:space="10"/>
+        <w:top w:val="single" w:sz="4" w:space="10" w:color="0F4761" w:themeColor="accent1" w:themeShade="BF"/>
+        <w:bottom w:val="single" w:sz="4" w:space="10" w:color="0F4761" w:themeColor="accent1" w:themeShade="BF"/>
       </w:pBdr>
       <w:spacing w:before="360" w:after="360"/>
       <w:ind w:left="864" w:right="864"/>
@@ -9087,7 +9766,7 @@
       <w:color w:val="0F4761" w:themeColor="accent1" w:themeShade="BF"/>
     </w:rPr>
   </w:style>
-  <w:style w:type="character" w:styleId="IntenseQuoteChar" w:customStyle="1">
+  <w:style w:type="character" w:customStyle="1" w:styleId="IntenseQuoteChar">
     <w:name w:val="Intense Quote Char"/>
     <w:basedOn w:val="DefaultParagraphFont"/>
     <w:link w:val="IntenseQuote"/>
@@ -9204,7 +9883,7 @@
       <w:szCs w:val="20"/>
     </w:rPr>
   </w:style>
-  <w:style w:type="character" w:styleId="CommentTextChar" w:customStyle="1">
+  <w:style w:type="character" w:customStyle="1" w:styleId="CommentTextChar">
     <w:name w:val="Comment Text Char"/>
     <w:basedOn w:val="DefaultParagraphFont"/>
     <w:link w:val="CommentText"/>
@@ -9230,7 +9909,7 @@
       <w:bCs/>
     </w:rPr>
   </w:style>
-  <w:style w:type="character" w:styleId="CommentSubjectChar" w:customStyle="1">
+  <w:style w:type="character" w:customStyle="1" w:styleId="CommentSubjectChar">
     <w:name w:val="Comment Subject Char"/>
     <w:basedOn w:val="CommentTextChar"/>
     <w:link w:val="CommentSubject"/>
@@ -9551,6 +10230,7 @@
 <ds:datastoreItem xmlns:ds="http://schemas.openxmlformats.org/officeDocument/2006/customXml" ds:itemID="{A21C192C-3C85-45DA-98BF-171894067D0C}">
   <ds:schemaRefs>
     <ds:schemaRef ds:uri="http://schemas.openxmlformats.org/officeDocument/2006/bibliography"/>
+    <ds:schemaRef ds:uri="http://www.w3.org/2000/xmlns/"/>
   </ds:schemaRefs>
 </ds:datastoreItem>
 </file>
</xml_diff>